<commit_message>
update content class git
</commit_message>
<xml_diff>
--- a/GIT/documents/class-GIT.docx
+++ b/GIT/documents/class-GIT.docx
@@ -193,7 +193,6 @@
         <w:rPr>
           <w:noProof/>
         </w:rPr>
-        <w:lastRenderedPageBreak/>
         <w:drawing>
           <wp:inline distT="0" distB="0" distL="0" distR="0" wp14:anchorId="61F4775E" wp14:editId="50AB0E62">
             <wp:extent cx="5451324" cy="2952750"/>
@@ -333,26 +332,10 @@
     </w:p>
     <w:p>
       <w:pPr>
-        <w:tabs>
-          <w:tab w:val="left" w:pos="3120"/>
-        </w:tabs>
-        <w:spacing w:before="100" w:beforeAutospacing="1" w:after="100" w:afterAutospacing="1" w:line="240" w:lineRule="auto"/>
-        <w:ind w:right="141"/>
-        <w:jc w:val="center"/>
-        <w:rPr>
-          <w:rFonts w:ascii="Times New Roman" w:eastAsia="Times New Roman" w:hAnsi="Times New Roman" w:cs="Times New Roman"/>
-          <w:color w:val="000000"/>
-          <w:sz w:val="27"/>
-          <w:szCs w:val="27"/>
-          <w:lang w:eastAsia="pt-BR"/>
-        </w:rPr>
-      </w:pPr>
-    </w:p>
-    <w:p>
-      <w:pPr>
+        <w:pStyle w:val="PargrafodaLista"/>
         <w:numPr>
           <w:ilvl w:val="0"/>
-          <w:numId w:val="13"/>
+          <w:numId w:val="16"/>
         </w:numPr>
         <w:spacing w:before="100" w:beforeAutospacing="1" w:after="100" w:afterAutospacing="1" w:line="240" w:lineRule="auto"/>
         <w:rPr>
@@ -372,7 +355,6 @@
           <w:szCs w:val="27"/>
           <w:lang w:eastAsia="pt-BR"/>
         </w:rPr>
-        <w:lastRenderedPageBreak/>
         <w:t>git</w:t>
       </w:r>
       <w:proofErr w:type="spellEnd"/>
@@ -401,9 +383,10 @@
     </w:p>
     <w:p>
       <w:pPr>
+        <w:pStyle w:val="PargrafodaLista"/>
         <w:numPr>
           <w:ilvl w:val="0"/>
-          <w:numId w:val="13"/>
+          <w:numId w:val="16"/>
         </w:numPr>
         <w:spacing w:before="100" w:beforeAutospacing="1" w:after="100" w:afterAutospacing="1" w:line="240" w:lineRule="auto"/>
         <w:rPr>
@@ -451,9 +434,10 @@
     </w:p>
     <w:p>
       <w:pPr>
+        <w:pStyle w:val="PargrafodaLista"/>
         <w:numPr>
           <w:ilvl w:val="0"/>
-          <w:numId w:val="13"/>
+          <w:numId w:val="16"/>
         </w:numPr>
         <w:spacing w:before="100" w:beforeAutospacing="1" w:after="100" w:afterAutospacing="1" w:line="240" w:lineRule="auto"/>
         <w:rPr>
@@ -511,9 +495,10 @@
     </w:p>
     <w:p>
       <w:pPr>
+        <w:pStyle w:val="PargrafodaLista"/>
         <w:numPr>
           <w:ilvl w:val="0"/>
-          <w:numId w:val="13"/>
+          <w:numId w:val="16"/>
         </w:numPr>
         <w:spacing w:before="100" w:beforeAutospacing="1" w:after="100" w:afterAutospacing="1" w:line="240" w:lineRule="auto"/>
         <w:rPr>
@@ -595,9 +580,10 @@
     </w:p>
     <w:p>
       <w:pPr>
+        <w:pStyle w:val="PargrafodaLista"/>
         <w:numPr>
           <w:ilvl w:val="0"/>
-          <w:numId w:val="13"/>
+          <w:numId w:val="16"/>
         </w:numPr>
         <w:spacing w:before="100" w:beforeAutospacing="1" w:after="100" w:afterAutospacing="1" w:line="240" w:lineRule="auto"/>
         <w:rPr>
@@ -701,9 +687,10 @@
     </w:p>
     <w:p>
       <w:pPr>
+        <w:pStyle w:val="PargrafodaLista"/>
         <w:numPr>
           <w:ilvl w:val="0"/>
-          <w:numId w:val="13"/>
+          <w:numId w:val="16"/>
         </w:numPr>
         <w:spacing w:before="100" w:beforeAutospacing="1" w:after="100" w:afterAutospacing="1" w:line="240" w:lineRule="auto"/>
         <w:rPr>
@@ -783,9 +770,10 @@
     </w:p>
     <w:p>
       <w:pPr>
+        <w:pStyle w:val="PargrafodaLista"/>
         <w:numPr>
           <w:ilvl w:val="0"/>
-          <w:numId w:val="13"/>
+          <w:numId w:val="16"/>
         </w:numPr>
         <w:spacing w:before="100" w:beforeAutospacing="1" w:after="100" w:afterAutospacing="1" w:line="240" w:lineRule="auto"/>
         <w:rPr>
@@ -865,9 +853,10 @@
     </w:p>
     <w:p>
       <w:pPr>
+        <w:pStyle w:val="PargrafodaLista"/>
         <w:numPr>
           <w:ilvl w:val="0"/>
-          <w:numId w:val="13"/>
+          <w:numId w:val="16"/>
         </w:numPr>
         <w:spacing w:before="100" w:beforeAutospacing="1" w:after="100" w:afterAutospacing="1" w:line="240" w:lineRule="auto"/>
         <w:rPr>
@@ -878,78 +867,6 @@
           <w:lang w:eastAsia="pt-BR"/>
         </w:rPr>
       </w:pPr>
-      <w:r>
-        <w:rPr>
-          <w:rFonts w:ascii="Times New Roman" w:eastAsia="Times New Roman" w:hAnsi="Times New Roman" w:cs="Times New Roman"/>
-          <w:noProof/>
-          <w:color w:val="000000"/>
-          <w:sz w:val="27"/>
-          <w:szCs w:val="27"/>
-          <w:lang w:eastAsia="pt-BR"/>
-        </w:rPr>
-        <w:drawing>
-          <wp:anchor distT="0" distB="0" distL="114300" distR="114300" simplePos="0" relativeHeight="251658240" behindDoc="1" locked="0" layoutInCell="1" allowOverlap="1" wp14:anchorId="786725AA" wp14:editId="1EB46A6C">
-            <wp:simplePos x="0" y="0"/>
-            <wp:positionH relativeFrom="margin">
-              <wp:align>right</wp:align>
-            </wp:positionH>
-            <wp:positionV relativeFrom="paragraph">
-              <wp:posOffset>3175</wp:posOffset>
-            </wp:positionV>
-            <wp:extent cx="1549400" cy="644525"/>
-            <wp:effectExtent l="0" t="0" r="0" b="3175"/>
-            <wp:wrapNone/>
-            <wp:docPr id="6" name="Imagem 6"/>
-            <wp:cNvGraphicFramePr>
-              <a:graphicFrameLocks xmlns:a="http://schemas.openxmlformats.org/drawingml/2006/main" noChangeAspect="1"/>
-            </wp:cNvGraphicFramePr>
-            <a:graphic xmlns:a="http://schemas.openxmlformats.org/drawingml/2006/main">
-              <a:graphicData uri="http://schemas.openxmlformats.org/drawingml/2006/picture">
-                <pic:pic xmlns:pic="http://schemas.openxmlformats.org/drawingml/2006/picture">
-                  <pic:nvPicPr>
-                    <pic:cNvPr id="0" name="Picture 9"/>
-                    <pic:cNvPicPr>
-                      <a:picLocks noChangeAspect="1" noChangeArrowheads="1"/>
-                    </pic:cNvPicPr>
-                  </pic:nvPicPr>
-                  <pic:blipFill>
-                    <a:blip r:embed="rId9" cstate="print">
-                      <a:extLst>
-                        <a:ext uri="{28A0092B-C50C-407E-A947-70E740481C1C}">
-                          <a14:useLocalDpi xmlns:a14="http://schemas.microsoft.com/office/drawing/2010/main" val="0"/>
-                        </a:ext>
-                      </a:extLst>
-                    </a:blip>
-                    <a:srcRect/>
-                    <a:stretch>
-                      <a:fillRect/>
-                    </a:stretch>
-                  </pic:blipFill>
-                  <pic:spPr bwMode="auto">
-                    <a:xfrm>
-                      <a:off x="0" y="0"/>
-                      <a:ext cx="1549400" cy="644525"/>
-                    </a:xfrm>
-                    <a:prstGeom prst="rect">
-                      <a:avLst/>
-                    </a:prstGeom>
-                    <a:noFill/>
-                    <a:ln>
-                      <a:noFill/>
-                    </a:ln>
-                  </pic:spPr>
-                </pic:pic>
-              </a:graphicData>
-            </a:graphic>
-            <wp14:sizeRelH relativeFrom="margin">
-              <wp14:pctWidth>0</wp14:pctWidth>
-            </wp14:sizeRelH>
-            <wp14:sizeRelV relativeFrom="margin">
-              <wp14:pctHeight>0</wp14:pctHeight>
-            </wp14:sizeRelV>
-          </wp:anchor>
-        </w:drawing>
-      </w:r>
       <w:proofErr w:type="spellStart"/>
       <w:r>
         <w:rPr>
@@ -970,9 +887,75 @@
           <w:szCs w:val="27"/>
           <w:lang w:eastAsia="pt-BR"/>
         </w:rPr>
+        <w:t xml:space="preserve"> status (</w:t>
+      </w:r>
+      <w:proofErr w:type="spellStart"/>
+      <w:r>
+        <w:rPr>
+          <w:rFonts w:ascii="Times New Roman" w:eastAsia="Times New Roman" w:hAnsi="Times New Roman" w:cs="Times New Roman"/>
+          <w:color w:val="000000"/>
+          <w:sz w:val="27"/>
+          <w:szCs w:val="27"/>
+          <w:lang w:eastAsia="pt-BR"/>
+        </w:rPr>
+        <w:t>Working</w:t>
+      </w:r>
+      <w:proofErr w:type="spellEnd"/>
+      <w:r>
+        <w:rPr>
+          <w:rFonts w:ascii="Times New Roman" w:eastAsia="Times New Roman" w:hAnsi="Times New Roman" w:cs="Times New Roman"/>
+          <w:color w:val="000000"/>
+          <w:sz w:val="27"/>
+          <w:szCs w:val="27"/>
+          <w:lang w:eastAsia="pt-BR"/>
+        </w:rPr>
         <w:t xml:space="preserve"> </w:t>
       </w:r>
       <w:proofErr w:type="spellStart"/>
+      <w:r>
+        <w:rPr>
+          <w:rFonts w:ascii="Times New Roman" w:eastAsia="Times New Roman" w:hAnsi="Times New Roman" w:cs="Times New Roman"/>
+          <w:color w:val="000000"/>
+          <w:sz w:val="27"/>
+          <w:szCs w:val="27"/>
+          <w:lang w:eastAsia="pt-BR"/>
+        </w:rPr>
+        <w:t>Directory</w:t>
+      </w:r>
+      <w:proofErr w:type="spellEnd"/>
+      <w:r>
+        <w:rPr>
+          <w:rFonts w:ascii="Times New Roman" w:eastAsia="Times New Roman" w:hAnsi="Times New Roman" w:cs="Times New Roman"/>
+          <w:color w:val="000000"/>
+          <w:sz w:val="27"/>
+          <w:szCs w:val="27"/>
+          <w:lang w:eastAsia="pt-BR"/>
+        </w:rPr>
+        <w:t xml:space="preserve">, </w:t>
+      </w:r>
+      <w:proofErr w:type="spellStart"/>
+      <w:r>
+        <w:rPr>
+          <w:rFonts w:ascii="Times New Roman" w:eastAsia="Times New Roman" w:hAnsi="Times New Roman" w:cs="Times New Roman"/>
+          <w:color w:val="000000"/>
+          <w:sz w:val="27"/>
+          <w:szCs w:val="27"/>
+          <w:lang w:eastAsia="pt-BR"/>
+        </w:rPr>
+        <w:t>Stage</w:t>
+      </w:r>
+      <w:proofErr w:type="spellEnd"/>
+      <w:r>
+        <w:rPr>
+          <w:rFonts w:ascii="Times New Roman" w:eastAsia="Times New Roman" w:hAnsi="Times New Roman" w:cs="Times New Roman"/>
+          <w:color w:val="000000"/>
+          <w:sz w:val="27"/>
+          <w:szCs w:val="27"/>
+          <w:lang w:eastAsia="pt-BR"/>
+        </w:rPr>
+        <w:t xml:space="preserve"> Area, </w:t>
+      </w:r>
+      <w:proofErr w:type="spellStart"/>
       <w:proofErr w:type="gramStart"/>
       <w:r>
         <w:rPr>
@@ -982,26 +965,37 @@
           <w:szCs w:val="27"/>
           <w:lang w:eastAsia="pt-BR"/>
         </w:rPr>
-        <w:t>add</w:t>
-      </w:r>
-      <w:proofErr w:type="spellEnd"/>
-      <w:r>
-        <w:rPr>
-          <w:rFonts w:ascii="Times New Roman" w:eastAsia="Times New Roman" w:hAnsi="Times New Roman" w:cs="Times New Roman"/>
-          <w:color w:val="000000"/>
-          <w:sz w:val="27"/>
-          <w:szCs w:val="27"/>
-          <w:lang w:eastAsia="pt-BR"/>
-        </w:rPr>
-        <w:t xml:space="preserve"> .</w:t>
+        <w:t>Repository</w:t>
+      </w:r>
+      <w:proofErr w:type="spellEnd"/>
+      <w:r>
+        <w:rPr>
+          <w:rFonts w:ascii="Times New Roman" w:eastAsia="Times New Roman" w:hAnsi="Times New Roman" w:cs="Times New Roman"/>
+          <w:color w:val="000000"/>
+          <w:sz w:val="27"/>
+          <w:szCs w:val="27"/>
+          <w:lang w:eastAsia="pt-BR"/>
+        </w:rPr>
+        <w:t>(</w:t>
       </w:r>
       <w:proofErr w:type="gramEnd"/>
-    </w:p>
-    <w:p>
-      <w:pPr>
+      <w:r>
+        <w:rPr>
+          <w:rFonts w:ascii="Times New Roman" w:eastAsia="Times New Roman" w:hAnsi="Times New Roman" w:cs="Times New Roman"/>
+          <w:color w:val="000000"/>
+          <w:sz w:val="27"/>
+          <w:szCs w:val="27"/>
+          <w:lang w:eastAsia="pt-BR"/>
+        </w:rPr>
+        <w:t>Log))</w:t>
+      </w:r>
+    </w:p>
+    <w:p>
+      <w:pPr>
+        <w:pStyle w:val="PargrafodaLista"/>
         <w:numPr>
           <w:ilvl w:val="0"/>
-          <w:numId w:val="13"/>
+          <w:numId w:val="16"/>
         </w:numPr>
         <w:spacing w:before="100" w:beforeAutospacing="1" w:after="100" w:afterAutospacing="1" w:line="240" w:lineRule="auto"/>
         <w:rPr>
@@ -1035,77 +1029,36 @@
         <w:t xml:space="preserve"> </w:t>
       </w:r>
       <w:proofErr w:type="spellStart"/>
-      <w:r>
-        <w:rPr>
-          <w:rFonts w:ascii="Times New Roman" w:eastAsia="Times New Roman" w:hAnsi="Times New Roman" w:cs="Times New Roman"/>
-          <w:color w:val="000000"/>
-          <w:sz w:val="27"/>
-          <w:szCs w:val="27"/>
-          <w:lang w:eastAsia="pt-BR"/>
-        </w:rPr>
-        <w:t>commit</w:t>
-      </w:r>
-      <w:proofErr w:type="spellEnd"/>
-      <w:r>
-        <w:rPr>
-          <w:rFonts w:ascii="Times New Roman" w:eastAsia="Times New Roman" w:hAnsi="Times New Roman" w:cs="Times New Roman"/>
-          <w:color w:val="000000"/>
-          <w:sz w:val="27"/>
-          <w:szCs w:val="27"/>
-          <w:lang w:eastAsia="pt-BR"/>
-        </w:rPr>
-        <w:t xml:space="preserve"> -m "</w:t>
-      </w:r>
-      <w:proofErr w:type="spellStart"/>
-      <w:r>
-        <w:rPr>
-          <w:rFonts w:ascii="Times New Roman" w:eastAsia="Times New Roman" w:hAnsi="Times New Roman" w:cs="Times New Roman"/>
-          <w:color w:val="000000"/>
-          <w:sz w:val="27"/>
-          <w:szCs w:val="27"/>
-          <w:lang w:eastAsia="pt-BR"/>
-        </w:rPr>
-        <w:t>first</w:t>
-      </w:r>
-      <w:proofErr w:type="spellEnd"/>
-      <w:r>
-        <w:rPr>
-          <w:rFonts w:ascii="Times New Roman" w:eastAsia="Times New Roman" w:hAnsi="Times New Roman" w:cs="Times New Roman"/>
-          <w:color w:val="000000"/>
-          <w:sz w:val="27"/>
-          <w:szCs w:val="27"/>
-          <w:lang w:eastAsia="pt-BR"/>
-        </w:rPr>
-        <w:t xml:space="preserve"> </w:t>
-      </w:r>
-      <w:proofErr w:type="spellStart"/>
-      <w:r>
-        <w:rPr>
-          <w:rFonts w:ascii="Times New Roman" w:eastAsia="Times New Roman" w:hAnsi="Times New Roman" w:cs="Times New Roman"/>
-          <w:color w:val="000000"/>
-          <w:sz w:val="27"/>
-          <w:szCs w:val="27"/>
-          <w:lang w:eastAsia="pt-BR"/>
-        </w:rPr>
-        <w:t>commit</w:t>
-      </w:r>
-      <w:proofErr w:type="spellEnd"/>
-      <w:r>
-        <w:rPr>
-          <w:rFonts w:ascii="Times New Roman" w:eastAsia="Times New Roman" w:hAnsi="Times New Roman" w:cs="Times New Roman"/>
-          <w:color w:val="000000"/>
-          <w:sz w:val="27"/>
-          <w:szCs w:val="27"/>
-          <w:lang w:eastAsia="pt-BR"/>
-        </w:rPr>
-        <w:t>"</w:t>
-      </w:r>
-    </w:p>
-    <w:p>
-      <w:pPr>
+      <w:proofErr w:type="gramStart"/>
+      <w:r>
+        <w:rPr>
+          <w:rFonts w:ascii="Times New Roman" w:eastAsia="Times New Roman" w:hAnsi="Times New Roman" w:cs="Times New Roman"/>
+          <w:color w:val="000000"/>
+          <w:sz w:val="27"/>
+          <w:szCs w:val="27"/>
+          <w:lang w:eastAsia="pt-BR"/>
+        </w:rPr>
+        <w:t>add</w:t>
+      </w:r>
+      <w:proofErr w:type="spellEnd"/>
+      <w:r>
+        <w:rPr>
+          <w:rFonts w:ascii="Times New Roman" w:eastAsia="Times New Roman" w:hAnsi="Times New Roman" w:cs="Times New Roman"/>
+          <w:color w:val="000000"/>
+          <w:sz w:val="27"/>
+          <w:szCs w:val="27"/>
+          <w:lang w:eastAsia="pt-BR"/>
+        </w:rPr>
+        <w:t xml:space="preserve"> .</w:t>
+      </w:r>
+      <w:proofErr w:type="gramEnd"/>
+    </w:p>
+    <w:p>
+      <w:pPr>
+        <w:pStyle w:val="PargrafodaLista"/>
         <w:numPr>
           <w:ilvl w:val="0"/>
-          <w:numId w:val="13"/>
+          <w:numId w:val="16"/>
         </w:numPr>
         <w:spacing w:before="100" w:beforeAutospacing="1" w:after="100" w:afterAutospacing="1" w:line="240" w:lineRule="auto"/>
         <w:rPr>
@@ -1139,77 +1092,68 @@
         <w:t xml:space="preserve"> </w:t>
       </w:r>
       <w:proofErr w:type="spellStart"/>
-      <w:r>
-        <w:rPr>
-          <w:rFonts w:ascii="Times New Roman" w:eastAsia="Times New Roman" w:hAnsi="Times New Roman" w:cs="Times New Roman"/>
-          <w:color w:val="000000"/>
-          <w:sz w:val="27"/>
-          <w:szCs w:val="27"/>
-          <w:lang w:eastAsia="pt-BR"/>
-        </w:rPr>
-        <w:t>commit</w:t>
-      </w:r>
-      <w:proofErr w:type="spellEnd"/>
-      <w:r>
-        <w:rPr>
-          <w:rFonts w:ascii="Times New Roman" w:eastAsia="Times New Roman" w:hAnsi="Times New Roman" w:cs="Times New Roman"/>
-          <w:color w:val="000000"/>
-          <w:sz w:val="27"/>
-          <w:szCs w:val="27"/>
-          <w:lang w:eastAsia="pt-BR"/>
-        </w:rPr>
-        <w:t xml:space="preserve"> --</w:t>
-      </w:r>
-      <w:proofErr w:type="spellStart"/>
-      <w:r>
-        <w:rPr>
-          <w:rFonts w:ascii="Times New Roman" w:eastAsia="Times New Roman" w:hAnsi="Times New Roman" w:cs="Times New Roman"/>
-          <w:color w:val="000000"/>
-          <w:sz w:val="27"/>
-          <w:szCs w:val="27"/>
-          <w:lang w:eastAsia="pt-BR"/>
-        </w:rPr>
-        <w:t>amend</w:t>
-      </w:r>
-      <w:proofErr w:type="spellEnd"/>
-      <w:r>
-        <w:rPr>
-          <w:rFonts w:ascii="Times New Roman" w:eastAsia="Times New Roman" w:hAnsi="Times New Roman" w:cs="Times New Roman"/>
-          <w:color w:val="000000"/>
-          <w:sz w:val="27"/>
-          <w:szCs w:val="27"/>
-          <w:lang w:eastAsia="pt-BR"/>
-        </w:rPr>
-        <w:t xml:space="preserve"> -m "new </w:t>
-      </w:r>
-      <w:proofErr w:type="spellStart"/>
-      <w:r>
-        <w:rPr>
-          <w:rFonts w:ascii="Times New Roman" w:eastAsia="Times New Roman" w:hAnsi="Times New Roman" w:cs="Times New Roman"/>
-          <w:color w:val="000000"/>
-          <w:sz w:val="27"/>
-          <w:szCs w:val="27"/>
-          <w:lang w:eastAsia="pt-BR"/>
-        </w:rPr>
-        <w:t>message</w:t>
-      </w:r>
-      <w:proofErr w:type="spellEnd"/>
-      <w:r>
-        <w:rPr>
-          <w:rFonts w:ascii="Times New Roman" w:eastAsia="Times New Roman" w:hAnsi="Times New Roman" w:cs="Times New Roman"/>
-          <w:color w:val="000000"/>
-          <w:sz w:val="27"/>
-          <w:szCs w:val="27"/>
-          <w:lang w:eastAsia="pt-BR"/>
-        </w:rPr>
-        <w:t>"</w:t>
-      </w:r>
-    </w:p>
-    <w:p>
-      <w:pPr>
+      <w:proofErr w:type="gramStart"/>
+      <w:r>
+        <w:rPr>
+          <w:rFonts w:ascii="Times New Roman" w:eastAsia="Times New Roman" w:hAnsi="Times New Roman" w:cs="Times New Roman"/>
+          <w:color w:val="000000"/>
+          <w:sz w:val="27"/>
+          <w:szCs w:val="27"/>
+          <w:lang w:eastAsia="pt-BR"/>
+        </w:rPr>
+        <w:t>restore</w:t>
+      </w:r>
+      <w:proofErr w:type="spellEnd"/>
+      <w:r>
+        <w:rPr>
+          <w:rFonts w:ascii="Times New Roman" w:eastAsia="Times New Roman" w:hAnsi="Times New Roman" w:cs="Times New Roman"/>
+          <w:color w:val="000000"/>
+          <w:sz w:val="27"/>
+          <w:szCs w:val="27"/>
+          <w:lang w:eastAsia="pt-BR"/>
+        </w:rPr>
+        <w:t xml:space="preserve"> .</w:t>
+      </w:r>
+      <w:proofErr w:type="gramEnd"/>
+      <w:r>
+        <w:rPr>
+          <w:rFonts w:ascii="Times New Roman" w:eastAsia="Times New Roman" w:hAnsi="Times New Roman" w:cs="Times New Roman"/>
+          <w:color w:val="000000"/>
+          <w:sz w:val="27"/>
+          <w:szCs w:val="27"/>
+          <w:lang w:eastAsia="pt-BR"/>
+        </w:rPr>
+        <w:t xml:space="preserve"> (</w:t>
+      </w:r>
+      <w:proofErr w:type="spellStart"/>
+      <w:r>
+        <w:rPr>
+          <w:rFonts w:ascii="Times New Roman" w:eastAsia="Times New Roman" w:hAnsi="Times New Roman" w:cs="Times New Roman"/>
+          <w:color w:val="000000"/>
+          <w:sz w:val="27"/>
+          <w:szCs w:val="27"/>
+          <w:lang w:eastAsia="pt-BR"/>
+        </w:rPr>
+        <w:t>modified</w:t>
+      </w:r>
+      <w:proofErr w:type="spellEnd"/>
+      <w:r>
+        <w:rPr>
+          <w:rFonts w:ascii="Times New Roman" w:eastAsia="Times New Roman" w:hAnsi="Times New Roman" w:cs="Times New Roman"/>
+          <w:color w:val="000000"/>
+          <w:sz w:val="27"/>
+          <w:szCs w:val="27"/>
+          <w:lang w:eastAsia="pt-BR"/>
+        </w:rPr>
+        <w:t>)</w:t>
+      </w:r>
+    </w:p>
+    <w:p>
+      <w:pPr>
+        <w:pStyle w:val="PargrafodaLista"/>
         <w:numPr>
           <w:ilvl w:val="0"/>
-          <w:numId w:val="13"/>
+          <w:numId w:val="16"/>
         </w:numPr>
         <w:spacing w:before="100" w:beforeAutospacing="1" w:after="100" w:afterAutospacing="1" w:line="240" w:lineRule="auto"/>
         <w:rPr>
@@ -1251,18 +1195,18 @@
           <w:szCs w:val="27"/>
           <w:lang w:eastAsia="pt-BR"/>
         </w:rPr>
-        <w:t>rm</w:t>
-      </w:r>
-      <w:proofErr w:type="spellEnd"/>
-      <w:r>
-        <w:rPr>
-          <w:rFonts w:ascii="Times New Roman" w:eastAsia="Times New Roman" w:hAnsi="Times New Roman" w:cs="Times New Roman"/>
-          <w:color w:val="000000"/>
-          <w:sz w:val="27"/>
-          <w:szCs w:val="27"/>
-          <w:lang w:eastAsia="pt-BR"/>
-        </w:rPr>
-        <w:t xml:space="preserve"> -r --</w:t>
+        <w:t>restore</w:t>
+      </w:r>
+      <w:proofErr w:type="spellEnd"/>
+      <w:r>
+        <w:rPr>
+          <w:rFonts w:ascii="Times New Roman" w:eastAsia="Times New Roman" w:hAnsi="Times New Roman" w:cs="Times New Roman"/>
+          <w:color w:val="000000"/>
+          <w:sz w:val="27"/>
+          <w:szCs w:val="27"/>
+          <w:lang w:eastAsia="pt-BR"/>
+        </w:rPr>
+        <w:t xml:space="preserve"> --</w:t>
       </w:r>
       <w:proofErr w:type="spellStart"/>
       <w:proofErr w:type="gramStart"/>
@@ -1274,7 +1218,7 @@
           <w:szCs w:val="27"/>
           <w:lang w:eastAsia="pt-BR"/>
         </w:rPr>
-        <w:t>cached</w:t>
+        <w:t>staged</w:t>
       </w:r>
       <w:proofErr w:type="spellEnd"/>
       <w:r>
@@ -1291,9 +1235,10 @@
     </w:p>
     <w:p>
       <w:pPr>
+        <w:pStyle w:val="PargrafodaLista"/>
         <w:numPr>
           <w:ilvl w:val="0"/>
-          <w:numId w:val="13"/>
+          <w:numId w:val="16"/>
         </w:numPr>
         <w:spacing w:before="100" w:beforeAutospacing="1" w:after="100" w:afterAutospacing="1" w:line="240" w:lineRule="auto"/>
         <w:rPr>
@@ -1324,14 +1269,81 @@
           <w:szCs w:val="27"/>
           <w:lang w:eastAsia="pt-BR"/>
         </w:rPr>
-        <w:t xml:space="preserve"> log</w:t>
-      </w:r>
-    </w:p>
-    <w:p>
-      <w:pPr>
+        <w:t xml:space="preserve"> </w:t>
+      </w:r>
+      <w:proofErr w:type="spellStart"/>
+      <w:r>
+        <w:rPr>
+          <w:rFonts w:ascii="Times New Roman" w:eastAsia="Times New Roman" w:hAnsi="Times New Roman" w:cs="Times New Roman"/>
+          <w:color w:val="000000"/>
+          <w:sz w:val="27"/>
+          <w:szCs w:val="27"/>
+          <w:lang w:eastAsia="pt-BR"/>
+        </w:rPr>
+        <w:t>commit</w:t>
+      </w:r>
+      <w:proofErr w:type="spellEnd"/>
+      <w:r>
+        <w:rPr>
+          <w:rFonts w:ascii="Times New Roman" w:eastAsia="Times New Roman" w:hAnsi="Times New Roman" w:cs="Times New Roman"/>
+          <w:color w:val="000000"/>
+          <w:sz w:val="27"/>
+          <w:szCs w:val="27"/>
+          <w:lang w:eastAsia="pt-BR"/>
+        </w:rPr>
+        <w:t xml:space="preserve"> -m "</w:t>
+      </w:r>
+      <w:proofErr w:type="spellStart"/>
+      <w:r>
+        <w:rPr>
+          <w:rFonts w:ascii="Times New Roman" w:eastAsia="Times New Roman" w:hAnsi="Times New Roman" w:cs="Times New Roman"/>
+          <w:color w:val="000000"/>
+          <w:sz w:val="27"/>
+          <w:szCs w:val="27"/>
+          <w:lang w:eastAsia="pt-BR"/>
+        </w:rPr>
+        <w:t>first</w:t>
+      </w:r>
+      <w:proofErr w:type="spellEnd"/>
+      <w:r>
+        <w:rPr>
+          <w:rFonts w:ascii="Times New Roman" w:eastAsia="Times New Roman" w:hAnsi="Times New Roman" w:cs="Times New Roman"/>
+          <w:color w:val="000000"/>
+          <w:sz w:val="27"/>
+          <w:szCs w:val="27"/>
+          <w:lang w:eastAsia="pt-BR"/>
+        </w:rPr>
+        <w:t xml:space="preserve"> </w:t>
+      </w:r>
+      <w:proofErr w:type="spellStart"/>
+      <w:r>
+        <w:rPr>
+          <w:rFonts w:ascii="Times New Roman" w:eastAsia="Times New Roman" w:hAnsi="Times New Roman" w:cs="Times New Roman"/>
+          <w:color w:val="000000"/>
+          <w:sz w:val="27"/>
+          <w:szCs w:val="27"/>
+          <w:lang w:eastAsia="pt-BR"/>
+        </w:rPr>
+        <w:t>commit</w:t>
+      </w:r>
+      <w:proofErr w:type="spellEnd"/>
+      <w:r>
+        <w:rPr>
+          <w:rFonts w:ascii="Times New Roman" w:eastAsia="Times New Roman" w:hAnsi="Times New Roman" w:cs="Times New Roman"/>
+          <w:color w:val="000000"/>
+          <w:sz w:val="27"/>
+          <w:szCs w:val="27"/>
+          <w:lang w:eastAsia="pt-BR"/>
+        </w:rPr>
+        <w:t>"</w:t>
+      </w:r>
+    </w:p>
+    <w:p>
+      <w:pPr>
+        <w:pStyle w:val="PargrafodaLista"/>
         <w:numPr>
           <w:ilvl w:val="0"/>
-          <w:numId w:val="13"/>
+          <w:numId w:val="16"/>
         </w:numPr>
         <w:spacing w:before="100" w:beforeAutospacing="1" w:after="100" w:afterAutospacing="1" w:line="240" w:lineRule="auto"/>
         <w:rPr>
@@ -1362,14 +1374,81 @@
           <w:szCs w:val="27"/>
           <w:lang w:eastAsia="pt-BR"/>
         </w:rPr>
-        <w:t xml:space="preserve"> log -3</w:t>
-      </w:r>
-    </w:p>
-    <w:p>
-      <w:pPr>
+        <w:t xml:space="preserve"> </w:t>
+      </w:r>
+      <w:proofErr w:type="spellStart"/>
+      <w:r>
+        <w:rPr>
+          <w:rFonts w:ascii="Times New Roman" w:eastAsia="Times New Roman" w:hAnsi="Times New Roman" w:cs="Times New Roman"/>
+          <w:color w:val="000000"/>
+          <w:sz w:val="27"/>
+          <w:szCs w:val="27"/>
+          <w:lang w:eastAsia="pt-BR"/>
+        </w:rPr>
+        <w:t>commit</w:t>
+      </w:r>
+      <w:proofErr w:type="spellEnd"/>
+      <w:r>
+        <w:rPr>
+          <w:rFonts w:ascii="Times New Roman" w:eastAsia="Times New Roman" w:hAnsi="Times New Roman" w:cs="Times New Roman"/>
+          <w:color w:val="000000"/>
+          <w:sz w:val="27"/>
+          <w:szCs w:val="27"/>
+          <w:lang w:eastAsia="pt-BR"/>
+        </w:rPr>
+        <w:t xml:space="preserve"> --</w:t>
+      </w:r>
+      <w:proofErr w:type="spellStart"/>
+      <w:r>
+        <w:rPr>
+          <w:rFonts w:ascii="Times New Roman" w:eastAsia="Times New Roman" w:hAnsi="Times New Roman" w:cs="Times New Roman"/>
+          <w:color w:val="000000"/>
+          <w:sz w:val="27"/>
+          <w:szCs w:val="27"/>
+          <w:lang w:eastAsia="pt-BR"/>
+        </w:rPr>
+        <w:t>amend</w:t>
+      </w:r>
+      <w:proofErr w:type="spellEnd"/>
+      <w:r>
+        <w:rPr>
+          <w:rFonts w:ascii="Times New Roman" w:eastAsia="Times New Roman" w:hAnsi="Times New Roman" w:cs="Times New Roman"/>
+          <w:color w:val="000000"/>
+          <w:sz w:val="27"/>
+          <w:szCs w:val="27"/>
+          <w:lang w:eastAsia="pt-BR"/>
+        </w:rPr>
+        <w:t xml:space="preserve"> -m "new </w:t>
+      </w:r>
+      <w:proofErr w:type="spellStart"/>
+      <w:r>
+        <w:rPr>
+          <w:rFonts w:ascii="Times New Roman" w:eastAsia="Times New Roman" w:hAnsi="Times New Roman" w:cs="Times New Roman"/>
+          <w:color w:val="000000"/>
+          <w:sz w:val="27"/>
+          <w:szCs w:val="27"/>
+          <w:lang w:eastAsia="pt-BR"/>
+        </w:rPr>
+        <w:t>message</w:t>
+      </w:r>
+      <w:proofErr w:type="spellEnd"/>
+      <w:r>
+        <w:rPr>
+          <w:rFonts w:ascii="Times New Roman" w:eastAsia="Times New Roman" w:hAnsi="Times New Roman" w:cs="Times New Roman"/>
+          <w:color w:val="000000"/>
+          <w:sz w:val="27"/>
+          <w:szCs w:val="27"/>
+          <w:lang w:eastAsia="pt-BR"/>
+        </w:rPr>
+        <w:t>"</w:t>
+      </w:r>
+    </w:p>
+    <w:p>
+      <w:pPr>
+        <w:pStyle w:val="PargrafodaLista"/>
         <w:numPr>
           <w:ilvl w:val="0"/>
-          <w:numId w:val="13"/>
+          <w:numId w:val="16"/>
         </w:numPr>
         <w:spacing w:before="100" w:beforeAutospacing="1" w:after="100" w:afterAutospacing="1" w:line="240" w:lineRule="auto"/>
         <w:rPr>
@@ -1400,102 +1479,15 @@
           <w:szCs w:val="27"/>
           <w:lang w:eastAsia="pt-BR"/>
         </w:rPr>
-        <w:t xml:space="preserve"> status (</w:t>
-      </w:r>
-      <w:proofErr w:type="spellStart"/>
-      <w:r>
-        <w:rPr>
-          <w:rFonts w:ascii="Times New Roman" w:eastAsia="Times New Roman" w:hAnsi="Times New Roman" w:cs="Times New Roman"/>
-          <w:color w:val="000000"/>
-          <w:sz w:val="27"/>
-          <w:szCs w:val="27"/>
-          <w:lang w:eastAsia="pt-BR"/>
-        </w:rPr>
-        <w:t>working</w:t>
-      </w:r>
-      <w:proofErr w:type="spellEnd"/>
-      <w:r>
-        <w:rPr>
-          <w:rFonts w:ascii="Times New Roman" w:eastAsia="Times New Roman" w:hAnsi="Times New Roman" w:cs="Times New Roman"/>
-          <w:color w:val="000000"/>
-          <w:sz w:val="27"/>
-          <w:szCs w:val="27"/>
-          <w:lang w:eastAsia="pt-BR"/>
-        </w:rPr>
-        <w:t xml:space="preserve"> </w:t>
-      </w:r>
-      <w:proofErr w:type="spellStart"/>
-      <w:r>
-        <w:rPr>
-          <w:rFonts w:ascii="Times New Roman" w:eastAsia="Times New Roman" w:hAnsi="Times New Roman" w:cs="Times New Roman"/>
-          <w:color w:val="000000"/>
-          <w:sz w:val="27"/>
-          <w:szCs w:val="27"/>
-          <w:lang w:eastAsia="pt-BR"/>
-        </w:rPr>
-        <w:t>directory</w:t>
-      </w:r>
-      <w:proofErr w:type="spellEnd"/>
-      <w:r>
-        <w:rPr>
-          <w:rFonts w:ascii="Times New Roman" w:eastAsia="Times New Roman" w:hAnsi="Times New Roman" w:cs="Times New Roman"/>
-          <w:color w:val="000000"/>
-          <w:sz w:val="27"/>
-          <w:szCs w:val="27"/>
-          <w:lang w:eastAsia="pt-BR"/>
-        </w:rPr>
-        <w:t xml:space="preserve">, </w:t>
-      </w:r>
-      <w:proofErr w:type="spellStart"/>
-      <w:r>
-        <w:rPr>
-          <w:rFonts w:ascii="Times New Roman" w:eastAsia="Times New Roman" w:hAnsi="Times New Roman" w:cs="Times New Roman"/>
-          <w:color w:val="000000"/>
-          <w:sz w:val="27"/>
-          <w:szCs w:val="27"/>
-          <w:lang w:eastAsia="pt-BR"/>
-        </w:rPr>
-        <w:t>Stage</w:t>
-      </w:r>
-      <w:proofErr w:type="spellEnd"/>
-      <w:r>
-        <w:rPr>
-          <w:rFonts w:ascii="Times New Roman" w:eastAsia="Times New Roman" w:hAnsi="Times New Roman" w:cs="Times New Roman"/>
-          <w:color w:val="000000"/>
-          <w:sz w:val="27"/>
-          <w:szCs w:val="27"/>
-          <w:lang w:eastAsia="pt-BR"/>
-        </w:rPr>
-        <w:t xml:space="preserve"> Area, </w:t>
-      </w:r>
-      <w:proofErr w:type="spellStart"/>
-      <w:r>
-        <w:rPr>
-          <w:rFonts w:ascii="Times New Roman" w:eastAsia="Times New Roman" w:hAnsi="Times New Roman" w:cs="Times New Roman"/>
-          <w:color w:val="000000"/>
-          <w:sz w:val="27"/>
-          <w:szCs w:val="27"/>
-          <w:lang w:eastAsia="pt-BR"/>
-        </w:rPr>
-        <w:t>Repository</w:t>
-      </w:r>
-      <w:proofErr w:type="spellEnd"/>
-      <w:r>
-        <w:rPr>
-          <w:rFonts w:ascii="Times New Roman" w:eastAsia="Times New Roman" w:hAnsi="Times New Roman" w:cs="Times New Roman"/>
-          <w:color w:val="000000"/>
-          <w:sz w:val="27"/>
-          <w:szCs w:val="27"/>
-          <w:lang w:eastAsia="pt-BR"/>
-        </w:rPr>
-        <w:t>)</w:t>
-      </w:r>
-    </w:p>
-    <w:p>
-      <w:pPr>
+        <w:t xml:space="preserve"> reset --soft HEAD~1</w:t>
+      </w:r>
+    </w:p>
+    <w:p>
+      <w:pPr>
+        <w:pStyle w:val="PargrafodaLista"/>
         <w:numPr>
           <w:ilvl w:val="0"/>
-          <w:numId w:val="13"/>
+          <w:numId w:val="16"/>
         </w:numPr>
         <w:spacing w:before="100" w:beforeAutospacing="1" w:after="100" w:afterAutospacing="1" w:line="240" w:lineRule="auto"/>
         <w:rPr>
@@ -1526,26 +1518,15 @@
           <w:szCs w:val="27"/>
           <w:lang w:eastAsia="pt-BR"/>
         </w:rPr>
-        <w:t xml:space="preserve"> </w:t>
-      </w:r>
-      <w:proofErr w:type="spellStart"/>
-      <w:r>
-        <w:rPr>
-          <w:rFonts w:ascii="Times New Roman" w:eastAsia="Times New Roman" w:hAnsi="Times New Roman" w:cs="Times New Roman"/>
-          <w:color w:val="000000"/>
-          <w:sz w:val="27"/>
-          <w:szCs w:val="27"/>
-          <w:lang w:eastAsia="pt-BR"/>
-        </w:rPr>
-        <w:t>diff</w:t>
-      </w:r>
-      <w:proofErr w:type="spellEnd"/>
-    </w:p>
-    <w:p>
-      <w:pPr>
+        <w:t xml:space="preserve"> log</w:t>
+      </w:r>
+    </w:p>
+    <w:p>
+      <w:pPr>
+        <w:pStyle w:val="PargrafodaLista"/>
         <w:numPr>
           <w:ilvl w:val="0"/>
-          <w:numId w:val="13"/>
+          <w:numId w:val="16"/>
         </w:numPr>
         <w:spacing w:before="100" w:beforeAutospacing="1" w:after="100" w:afterAutospacing="1" w:line="240" w:lineRule="auto"/>
         <w:rPr>
@@ -1576,38 +1557,15 @@
           <w:szCs w:val="27"/>
           <w:lang w:eastAsia="pt-BR"/>
         </w:rPr>
-        <w:t xml:space="preserve"> </w:t>
-      </w:r>
-      <w:proofErr w:type="spellStart"/>
-      <w:proofErr w:type="gramStart"/>
-      <w:r>
-        <w:rPr>
-          <w:rFonts w:ascii="Times New Roman" w:eastAsia="Times New Roman" w:hAnsi="Times New Roman" w:cs="Times New Roman"/>
-          <w:color w:val="000000"/>
-          <w:sz w:val="27"/>
-          <w:szCs w:val="27"/>
-          <w:lang w:eastAsia="pt-BR"/>
-        </w:rPr>
-        <w:t>restore</w:t>
-      </w:r>
-      <w:proofErr w:type="spellEnd"/>
-      <w:r>
-        <w:rPr>
-          <w:rFonts w:ascii="Times New Roman" w:eastAsia="Times New Roman" w:hAnsi="Times New Roman" w:cs="Times New Roman"/>
-          <w:color w:val="000000"/>
-          <w:sz w:val="27"/>
-          <w:szCs w:val="27"/>
-          <w:lang w:eastAsia="pt-BR"/>
-        </w:rPr>
-        <w:t xml:space="preserve"> .</w:t>
-      </w:r>
-      <w:proofErr w:type="gramEnd"/>
-    </w:p>
-    <w:p>
-      <w:pPr>
+        <w:t xml:space="preserve"> log -n 3</w:t>
+      </w:r>
+    </w:p>
+    <w:p>
+      <w:pPr>
+        <w:pStyle w:val="PargrafodaLista"/>
         <w:numPr>
           <w:ilvl w:val="0"/>
-          <w:numId w:val="13"/>
+          <w:numId w:val="16"/>
         </w:numPr>
         <w:spacing w:before="100" w:beforeAutospacing="1" w:after="100" w:afterAutospacing="1" w:line="240" w:lineRule="auto"/>
         <w:rPr>
@@ -1649,49 +1607,16 @@
           <w:szCs w:val="27"/>
           <w:lang w:eastAsia="pt-BR"/>
         </w:rPr>
-        <w:t>restore</w:t>
-      </w:r>
-      <w:proofErr w:type="spellEnd"/>
-      <w:r>
-        <w:rPr>
-          <w:rFonts w:ascii="Times New Roman" w:eastAsia="Times New Roman" w:hAnsi="Times New Roman" w:cs="Times New Roman"/>
-          <w:color w:val="000000"/>
-          <w:sz w:val="27"/>
-          <w:szCs w:val="27"/>
-          <w:lang w:eastAsia="pt-BR"/>
-        </w:rPr>
-        <w:t xml:space="preserve"> --</w:t>
-      </w:r>
-      <w:proofErr w:type="spellStart"/>
-      <w:proofErr w:type="gramStart"/>
-      <w:r>
-        <w:rPr>
-          <w:rFonts w:ascii="Times New Roman" w:eastAsia="Times New Roman" w:hAnsi="Times New Roman" w:cs="Times New Roman"/>
-          <w:color w:val="000000"/>
-          <w:sz w:val="27"/>
-          <w:szCs w:val="27"/>
-          <w:lang w:eastAsia="pt-BR"/>
-        </w:rPr>
-        <w:t>staged</w:t>
-      </w:r>
-      <w:proofErr w:type="spellEnd"/>
-      <w:r>
-        <w:rPr>
-          <w:rFonts w:ascii="Times New Roman" w:eastAsia="Times New Roman" w:hAnsi="Times New Roman" w:cs="Times New Roman"/>
-          <w:color w:val="000000"/>
-          <w:sz w:val="27"/>
-          <w:szCs w:val="27"/>
-          <w:lang w:eastAsia="pt-BR"/>
-        </w:rPr>
-        <w:t xml:space="preserve"> .</w:t>
-      </w:r>
-      <w:proofErr w:type="gramEnd"/>
-    </w:p>
-    <w:p>
-      <w:pPr>
+        <w:t>diff</w:t>
+      </w:r>
+      <w:proofErr w:type="spellEnd"/>
+    </w:p>
+    <w:p>
+      <w:pPr>
+        <w:pStyle w:val="PargrafodaLista"/>
         <w:numPr>
           <w:ilvl w:val="0"/>
-          <w:numId w:val="13"/>
+          <w:numId w:val="16"/>
         </w:numPr>
         <w:spacing w:before="100" w:beforeAutospacing="1" w:after="100" w:afterAutospacing="1" w:line="240" w:lineRule="auto"/>
         <w:rPr>
@@ -1711,7 +1636,6 @@
           <w:szCs w:val="27"/>
           <w:lang w:eastAsia="pt-BR"/>
         </w:rPr>
-        <w:lastRenderedPageBreak/>
         <w:t>git</w:t>
       </w:r>
       <w:proofErr w:type="spellEnd"/>
@@ -1723,14 +1647,49 @@
           <w:szCs w:val="27"/>
           <w:lang w:eastAsia="pt-BR"/>
         </w:rPr>
-        <w:t xml:space="preserve"> reset --soft HEAD~1</w:t>
-      </w:r>
-    </w:p>
-    <w:p>
-      <w:pPr>
+        <w:t xml:space="preserve"> </w:t>
+      </w:r>
+      <w:proofErr w:type="spellStart"/>
+      <w:r>
+        <w:rPr>
+          <w:rFonts w:ascii="Times New Roman" w:eastAsia="Times New Roman" w:hAnsi="Times New Roman" w:cs="Times New Roman"/>
+          <w:color w:val="000000"/>
+          <w:sz w:val="27"/>
+          <w:szCs w:val="27"/>
+          <w:lang w:eastAsia="pt-BR"/>
+        </w:rPr>
+        <w:t>branch</w:t>
+      </w:r>
+      <w:proofErr w:type="spellEnd"/>
+      <w:r>
+        <w:rPr>
+          <w:rFonts w:ascii="Times New Roman" w:eastAsia="Times New Roman" w:hAnsi="Times New Roman" w:cs="Times New Roman"/>
+          <w:color w:val="000000"/>
+          <w:sz w:val="27"/>
+          <w:szCs w:val="27"/>
+          <w:lang w:eastAsia="pt-BR"/>
+        </w:rPr>
+        <w:t xml:space="preserve"> -M </w:t>
+      </w:r>
+      <w:proofErr w:type="spellStart"/>
+      <w:r>
+        <w:rPr>
+          <w:rFonts w:ascii="Times New Roman" w:eastAsia="Times New Roman" w:hAnsi="Times New Roman" w:cs="Times New Roman"/>
+          <w:color w:val="000000"/>
+          <w:sz w:val="27"/>
+          <w:szCs w:val="27"/>
+          <w:lang w:eastAsia="pt-BR"/>
+        </w:rPr>
+        <w:t>main</w:t>
+      </w:r>
+      <w:proofErr w:type="spellEnd"/>
+    </w:p>
+    <w:p>
+      <w:pPr>
+        <w:pStyle w:val="PargrafodaLista"/>
         <w:numPr>
           <w:ilvl w:val="0"/>
-          <w:numId w:val="13"/>
+          <w:numId w:val="16"/>
         </w:numPr>
         <w:spacing w:before="100" w:beforeAutospacing="1" w:after="100" w:afterAutospacing="1" w:line="240" w:lineRule="auto"/>
         <w:rPr>
@@ -1772,37 +1731,114 @@
           <w:szCs w:val="27"/>
           <w:lang w:eastAsia="pt-BR"/>
         </w:rPr>
-        <w:t>branch</w:t>
-      </w:r>
-      <w:proofErr w:type="spellEnd"/>
-      <w:r>
-        <w:rPr>
-          <w:rFonts w:ascii="Times New Roman" w:eastAsia="Times New Roman" w:hAnsi="Times New Roman" w:cs="Times New Roman"/>
-          <w:color w:val="000000"/>
-          <w:sz w:val="27"/>
-          <w:szCs w:val="27"/>
-          <w:lang w:eastAsia="pt-BR"/>
-        </w:rPr>
-        <w:t xml:space="preserve"> -M </w:t>
-      </w:r>
-      <w:proofErr w:type="spellStart"/>
-      <w:r>
-        <w:rPr>
-          <w:rFonts w:ascii="Times New Roman" w:eastAsia="Times New Roman" w:hAnsi="Times New Roman" w:cs="Times New Roman"/>
-          <w:color w:val="000000"/>
-          <w:sz w:val="27"/>
-          <w:szCs w:val="27"/>
-          <w:lang w:eastAsia="pt-BR"/>
-        </w:rPr>
-        <w:t>main</w:t>
-      </w:r>
-      <w:proofErr w:type="spellEnd"/>
-    </w:p>
-    <w:p>
-      <w:pPr>
+        <w:t>remote</w:t>
+      </w:r>
+      <w:proofErr w:type="spellEnd"/>
+      <w:r>
+        <w:rPr>
+          <w:rFonts w:ascii="Times New Roman" w:eastAsia="Times New Roman" w:hAnsi="Times New Roman" w:cs="Times New Roman"/>
+          <w:color w:val="000000"/>
+          <w:sz w:val="27"/>
+          <w:szCs w:val="27"/>
+          <w:lang w:eastAsia="pt-BR"/>
+        </w:rPr>
+        <w:t xml:space="preserve"> </w:t>
+      </w:r>
+      <w:proofErr w:type="spellStart"/>
+      <w:r>
+        <w:rPr>
+          <w:rFonts w:ascii="Times New Roman" w:eastAsia="Times New Roman" w:hAnsi="Times New Roman" w:cs="Times New Roman"/>
+          <w:color w:val="000000"/>
+          <w:sz w:val="27"/>
+          <w:szCs w:val="27"/>
+          <w:lang w:eastAsia="pt-BR"/>
+        </w:rPr>
+        <w:t>add</w:t>
+      </w:r>
+      <w:proofErr w:type="spellEnd"/>
+      <w:r>
+        <w:rPr>
+          <w:rFonts w:ascii="Times New Roman" w:eastAsia="Times New Roman" w:hAnsi="Times New Roman" w:cs="Times New Roman"/>
+          <w:color w:val="000000"/>
+          <w:sz w:val="27"/>
+          <w:szCs w:val="27"/>
+          <w:lang w:eastAsia="pt-BR"/>
+        </w:rPr>
+        <w:t xml:space="preserve"> </w:t>
+      </w:r>
+      <w:proofErr w:type="spellStart"/>
+      <w:r>
+        <w:rPr>
+          <w:rFonts w:ascii="Times New Roman" w:eastAsia="Times New Roman" w:hAnsi="Times New Roman" w:cs="Times New Roman"/>
+          <w:color w:val="000000"/>
+          <w:sz w:val="27"/>
+          <w:szCs w:val="27"/>
+          <w:lang w:eastAsia="pt-BR"/>
+        </w:rPr>
+        <w:t>origin</w:t>
+      </w:r>
+      <w:proofErr w:type="spellEnd"/>
+      <w:r>
+        <w:rPr>
+          <w:rFonts w:ascii="Times New Roman" w:eastAsia="Times New Roman" w:hAnsi="Times New Roman" w:cs="Times New Roman"/>
+          <w:color w:val="000000"/>
+          <w:sz w:val="27"/>
+          <w:szCs w:val="27"/>
+          <w:lang w:eastAsia="pt-BR"/>
+        </w:rPr>
+        <w:t xml:space="preserve"> (</w:t>
+      </w:r>
+      <w:proofErr w:type="spellStart"/>
+      <w:r>
+        <w:rPr>
+          <w:rFonts w:ascii="Times New Roman" w:eastAsia="Times New Roman" w:hAnsi="Times New Roman" w:cs="Times New Roman"/>
+          <w:color w:val="000000"/>
+          <w:sz w:val="27"/>
+          <w:szCs w:val="27"/>
+          <w:lang w:eastAsia="pt-BR"/>
+        </w:rPr>
+        <w:t>add</w:t>
+      </w:r>
+      <w:proofErr w:type="spellEnd"/>
+      <w:r>
+        <w:rPr>
+          <w:rFonts w:ascii="Times New Roman" w:eastAsia="Times New Roman" w:hAnsi="Times New Roman" w:cs="Times New Roman"/>
+          <w:color w:val="000000"/>
+          <w:sz w:val="27"/>
+          <w:szCs w:val="27"/>
+          <w:lang w:eastAsia="pt-BR"/>
+        </w:rPr>
+        <w:t xml:space="preserve"> </w:t>
+      </w:r>
+      <w:proofErr w:type="spellStart"/>
+      <w:r>
+        <w:rPr>
+          <w:rFonts w:ascii="Times New Roman" w:eastAsia="Times New Roman" w:hAnsi="Times New Roman" w:cs="Times New Roman"/>
+          <w:color w:val="000000"/>
+          <w:sz w:val="27"/>
+          <w:szCs w:val="27"/>
+          <w:lang w:eastAsia="pt-BR"/>
+        </w:rPr>
+        <w:t>address</w:t>
+      </w:r>
+      <w:proofErr w:type="spellEnd"/>
+      <w:r>
+        <w:rPr>
+          <w:rFonts w:ascii="Times New Roman" w:eastAsia="Times New Roman" w:hAnsi="Times New Roman" w:cs="Times New Roman"/>
+          <w:color w:val="000000"/>
+          <w:sz w:val="27"/>
+          <w:szCs w:val="27"/>
+          <w:lang w:eastAsia="pt-BR"/>
+        </w:rPr>
+        <w:t>)</w:t>
+      </w:r>
+    </w:p>
+    <w:p>
+      <w:pPr>
+        <w:pStyle w:val="PargrafodaLista"/>
         <w:numPr>
           <w:ilvl w:val="0"/>
-          <w:numId w:val="13"/>
+          <w:numId w:val="16"/>
         </w:numPr>
         <w:spacing w:before="100" w:beforeAutospacing="1" w:after="100" w:afterAutospacing="1" w:line="240" w:lineRule="auto"/>
         <w:rPr>
@@ -1855,14 +1891,81 @@
           <w:szCs w:val="27"/>
           <w:lang w:eastAsia="pt-BR"/>
         </w:rPr>
-        <w:t xml:space="preserve"> --v</w:t>
-      </w:r>
-    </w:p>
-    <w:p>
-      <w:pPr>
+        <w:t xml:space="preserve"> --v (</w:t>
+      </w:r>
+      <w:proofErr w:type="spellStart"/>
+      <w:r>
+        <w:rPr>
+          <w:rFonts w:ascii="Times New Roman" w:eastAsia="Times New Roman" w:hAnsi="Times New Roman" w:cs="Times New Roman"/>
+          <w:color w:val="000000"/>
+          <w:sz w:val="27"/>
+          <w:szCs w:val="27"/>
+          <w:lang w:eastAsia="pt-BR"/>
+        </w:rPr>
+        <w:t>consult</w:t>
+      </w:r>
+      <w:proofErr w:type="spellEnd"/>
+      <w:r>
+        <w:rPr>
+          <w:rFonts w:ascii="Times New Roman" w:eastAsia="Times New Roman" w:hAnsi="Times New Roman" w:cs="Times New Roman"/>
+          <w:color w:val="000000"/>
+          <w:sz w:val="27"/>
+          <w:szCs w:val="27"/>
+          <w:lang w:eastAsia="pt-BR"/>
+        </w:rPr>
+        <w:t xml:space="preserve"> </w:t>
+      </w:r>
+      <w:proofErr w:type="spellStart"/>
+      <w:r>
+        <w:rPr>
+          <w:rFonts w:ascii="Times New Roman" w:eastAsia="Times New Roman" w:hAnsi="Times New Roman" w:cs="Times New Roman"/>
+          <w:color w:val="000000"/>
+          <w:sz w:val="27"/>
+          <w:szCs w:val="27"/>
+          <w:lang w:eastAsia="pt-BR"/>
+        </w:rPr>
+        <w:t>remote</w:t>
+      </w:r>
+      <w:proofErr w:type="spellEnd"/>
+      <w:r>
+        <w:rPr>
+          <w:rFonts w:ascii="Times New Roman" w:eastAsia="Times New Roman" w:hAnsi="Times New Roman" w:cs="Times New Roman"/>
+          <w:color w:val="000000"/>
+          <w:sz w:val="27"/>
+          <w:szCs w:val="27"/>
+          <w:lang w:eastAsia="pt-BR"/>
+        </w:rPr>
+        <w:t xml:space="preserve"> </w:t>
+      </w:r>
+      <w:proofErr w:type="spellStart"/>
+      <w:r>
+        <w:rPr>
+          <w:rFonts w:ascii="Times New Roman" w:eastAsia="Times New Roman" w:hAnsi="Times New Roman" w:cs="Times New Roman"/>
+          <w:color w:val="000000"/>
+          <w:sz w:val="27"/>
+          <w:szCs w:val="27"/>
+          <w:lang w:eastAsia="pt-BR"/>
+        </w:rPr>
+        <w:t>address</w:t>
+      </w:r>
+      <w:proofErr w:type="spellEnd"/>
+      <w:r>
+        <w:rPr>
+          <w:rFonts w:ascii="Times New Roman" w:eastAsia="Times New Roman" w:hAnsi="Times New Roman" w:cs="Times New Roman"/>
+          <w:color w:val="000000"/>
+          <w:sz w:val="27"/>
+          <w:szCs w:val="27"/>
+          <w:lang w:eastAsia="pt-BR"/>
+        </w:rPr>
+        <w:t>)</w:t>
+      </w:r>
+    </w:p>
+    <w:p>
+      <w:pPr>
+        <w:pStyle w:val="PargrafodaLista"/>
         <w:numPr>
           <w:ilvl w:val="0"/>
-          <w:numId w:val="13"/>
+          <w:numId w:val="16"/>
         </w:numPr>
         <w:spacing w:before="100" w:beforeAutospacing="1" w:after="100" w:afterAutospacing="1" w:line="240" w:lineRule="auto"/>
         <w:rPr>
@@ -1954,9 +2057,10 @@
     </w:p>
     <w:p>
       <w:pPr>
+        <w:pStyle w:val="PargrafodaLista"/>
         <w:numPr>
           <w:ilvl w:val="0"/>
-          <w:numId w:val="13"/>
+          <w:numId w:val="16"/>
         </w:numPr>
         <w:spacing w:before="100" w:beforeAutospacing="1" w:after="100" w:afterAutospacing="1" w:line="240" w:lineRule="auto"/>
         <w:rPr>
@@ -2004,9 +2108,10 @@
     </w:p>
     <w:p>
       <w:pPr>
+        <w:pStyle w:val="PargrafodaLista"/>
         <w:numPr>
           <w:ilvl w:val="0"/>
-          <w:numId w:val="13"/>
+          <w:numId w:val="16"/>
         </w:numPr>
         <w:spacing w:before="100" w:beforeAutospacing="1" w:after="100" w:afterAutospacing="1" w:line="240" w:lineRule="auto"/>
         <w:rPr>
@@ -2085,12 +2190,121 @@
         <w:t xml:space="preserve"> .</w:t>
       </w:r>
       <w:proofErr w:type="gramEnd"/>
-    </w:p>
-    <w:p>
-      <w:pPr>
+      <w:r>
+        <w:rPr>
+          <w:rFonts w:ascii="Times New Roman" w:eastAsia="Times New Roman" w:hAnsi="Times New Roman" w:cs="Times New Roman"/>
+          <w:color w:val="000000"/>
+          <w:sz w:val="27"/>
+          <w:szCs w:val="27"/>
+          <w:lang w:eastAsia="pt-BR"/>
+        </w:rPr>
+        <w:t xml:space="preserve"> (</w:t>
+      </w:r>
+      <w:proofErr w:type="spellStart"/>
+      <w:r>
+        <w:rPr>
+          <w:rFonts w:ascii="Times New Roman" w:eastAsia="Times New Roman" w:hAnsi="Times New Roman" w:cs="Times New Roman"/>
+          <w:color w:val="000000"/>
+          <w:sz w:val="27"/>
+          <w:szCs w:val="27"/>
+          <w:lang w:eastAsia="pt-BR"/>
+        </w:rPr>
+        <w:t>clear</w:t>
+      </w:r>
+      <w:proofErr w:type="spellEnd"/>
+      <w:r>
+        <w:rPr>
+          <w:rFonts w:ascii="Times New Roman" w:eastAsia="Times New Roman" w:hAnsi="Times New Roman" w:cs="Times New Roman"/>
+          <w:color w:val="000000"/>
+          <w:sz w:val="27"/>
+          <w:szCs w:val="27"/>
+          <w:lang w:eastAsia="pt-BR"/>
+        </w:rPr>
+        <w:t xml:space="preserve"> </w:t>
+      </w:r>
+      <w:proofErr w:type="spellStart"/>
+      <w:r>
+        <w:rPr>
+          <w:rFonts w:ascii="Times New Roman" w:eastAsia="Times New Roman" w:hAnsi="Times New Roman" w:cs="Times New Roman"/>
+          <w:color w:val="000000"/>
+          <w:sz w:val="27"/>
+          <w:szCs w:val="27"/>
+          <w:lang w:eastAsia="pt-BR"/>
+        </w:rPr>
+        <w:t>cached</w:t>
+      </w:r>
+      <w:proofErr w:type="spellEnd"/>
+      <w:r>
+        <w:rPr>
+          <w:rFonts w:ascii="Times New Roman" w:eastAsia="Times New Roman" w:hAnsi="Times New Roman" w:cs="Times New Roman"/>
+          <w:color w:val="000000"/>
+          <w:sz w:val="27"/>
+          <w:szCs w:val="27"/>
+          <w:lang w:eastAsia="pt-BR"/>
+        </w:rPr>
+        <w:t xml:space="preserve"> </w:t>
+      </w:r>
+      <w:proofErr w:type="spellStart"/>
+      <w:r>
+        <w:rPr>
+          <w:rFonts w:ascii="Times New Roman" w:eastAsia="Times New Roman" w:hAnsi="Times New Roman" w:cs="Times New Roman"/>
+          <w:color w:val="000000"/>
+          <w:sz w:val="27"/>
+          <w:szCs w:val="27"/>
+          <w:lang w:eastAsia="pt-BR"/>
+        </w:rPr>
+        <w:t>Git</w:t>
+      </w:r>
+      <w:proofErr w:type="spellEnd"/>
+      <w:r>
+        <w:rPr>
+          <w:rFonts w:ascii="Times New Roman" w:eastAsia="Times New Roman" w:hAnsi="Times New Roman" w:cs="Times New Roman"/>
+          <w:color w:val="000000"/>
+          <w:sz w:val="27"/>
+          <w:szCs w:val="27"/>
+          <w:lang w:eastAsia="pt-BR"/>
+        </w:rPr>
+        <w:t xml:space="preserve"> </w:t>
+      </w:r>
+      <w:proofErr w:type="spellStart"/>
+      <w:r>
+        <w:rPr>
+          <w:rFonts w:ascii="Times New Roman" w:eastAsia="Times New Roman" w:hAnsi="Times New Roman" w:cs="Times New Roman"/>
+          <w:color w:val="000000"/>
+          <w:sz w:val="27"/>
+          <w:szCs w:val="27"/>
+          <w:lang w:eastAsia="pt-BR"/>
+        </w:rPr>
+        <w:t>and</w:t>
+      </w:r>
+      <w:proofErr w:type="spellEnd"/>
+      <w:r>
+        <w:rPr>
+          <w:rFonts w:ascii="Times New Roman" w:eastAsia="Times New Roman" w:hAnsi="Times New Roman" w:cs="Times New Roman"/>
+          <w:color w:val="000000"/>
+          <w:sz w:val="27"/>
+          <w:szCs w:val="27"/>
+          <w:lang w:eastAsia="pt-BR"/>
+        </w:rPr>
+        <w:t xml:space="preserve"> remove file GitHub</w:t>
+      </w:r>
+      <w:r>
+        <w:rPr>
+          <w:rFonts w:ascii="Times New Roman" w:eastAsia="Times New Roman" w:hAnsi="Times New Roman" w:cs="Times New Roman"/>
+          <w:color w:val="000000"/>
+          <w:sz w:val="27"/>
+          <w:szCs w:val="27"/>
+          <w:lang w:eastAsia="pt-BR"/>
+        </w:rPr>
+        <w:t>)</w:t>
+      </w:r>
+    </w:p>
+    <w:p>
+      <w:pPr>
+        <w:pStyle w:val="PargrafodaLista"/>
         <w:numPr>
           <w:ilvl w:val="0"/>
-          <w:numId w:val="13"/>
+          <w:numId w:val="16"/>
         </w:numPr>
         <w:spacing w:before="100" w:beforeAutospacing="1" w:after="100" w:afterAutospacing="1" w:line="240" w:lineRule="auto"/>
         <w:rPr>
@@ -2121,74 +2335,722 @@
           <w:szCs w:val="27"/>
           <w:lang w:eastAsia="pt-BR"/>
         </w:rPr>
-        <w:t xml:space="preserve"> clone</w:t>
-      </w:r>
-    </w:p>
-    <w:p>
-      <w:pPr>
-        <w:spacing w:before="100" w:beforeAutospacing="1" w:after="100" w:afterAutospacing="1" w:line="240" w:lineRule="auto"/>
-        <w:ind w:right="141"/>
-        <w:jc w:val="center"/>
+        <w:t xml:space="preserve"> clone (</w:t>
+      </w:r>
+      <w:proofErr w:type="spellStart"/>
+      <w:r>
+        <w:rPr>
+          <w:rFonts w:ascii="Times New Roman" w:eastAsia="Times New Roman" w:hAnsi="Times New Roman" w:cs="Times New Roman"/>
+          <w:color w:val="000000"/>
+          <w:sz w:val="27"/>
+          <w:szCs w:val="27"/>
+          <w:lang w:eastAsia="pt-BR"/>
+        </w:rPr>
+        <w:t>add</w:t>
+      </w:r>
+      <w:proofErr w:type="spellEnd"/>
+      <w:r>
+        <w:rPr>
+          <w:rFonts w:ascii="Times New Roman" w:eastAsia="Times New Roman" w:hAnsi="Times New Roman" w:cs="Times New Roman"/>
+          <w:color w:val="000000"/>
+          <w:sz w:val="27"/>
+          <w:szCs w:val="27"/>
+          <w:lang w:eastAsia="pt-BR"/>
+        </w:rPr>
+        <w:t xml:space="preserve"> link)</w:t>
+      </w:r>
+    </w:p>
+    <w:p>
+      <w:pPr>
+        <w:pStyle w:val="PargrafodaLista"/>
+        <w:numPr>
+          <w:ilvl w:val="0"/>
+          <w:numId w:val="16"/>
+        </w:numPr>
+        <w:spacing w:before="100" w:beforeAutospacing="1" w:after="100" w:afterAutospacing="1" w:line="240" w:lineRule="auto"/>
+        <w:rPr>
+          <w:rFonts w:ascii="Times New Roman" w:eastAsia="Times New Roman" w:hAnsi="Times New Roman" w:cs="Times New Roman"/>
+          <w:color w:val="000000"/>
+          <w:sz w:val="27"/>
+          <w:szCs w:val="27"/>
+          <w:lang w:eastAsia="pt-BR"/>
+        </w:rPr>
+      </w:pPr>
+      <w:proofErr w:type="spellStart"/>
+      <w:r>
+        <w:rPr>
+          <w:rFonts w:ascii="Times New Roman" w:eastAsia="Times New Roman" w:hAnsi="Times New Roman" w:cs="Times New Roman"/>
+          <w:color w:val="000000"/>
+          <w:sz w:val="27"/>
+          <w:szCs w:val="27"/>
+          <w:lang w:eastAsia="pt-BR"/>
+        </w:rPr>
+        <w:t>git</w:t>
+      </w:r>
+      <w:proofErr w:type="spellEnd"/>
+      <w:r>
+        <w:rPr>
+          <w:rFonts w:ascii="Times New Roman" w:eastAsia="Times New Roman" w:hAnsi="Times New Roman" w:cs="Times New Roman"/>
+          <w:color w:val="000000"/>
+          <w:sz w:val="27"/>
+          <w:szCs w:val="27"/>
+          <w:lang w:eastAsia="pt-BR"/>
+        </w:rPr>
+        <w:t xml:space="preserve"> </w:t>
+      </w:r>
+      <w:proofErr w:type="spellStart"/>
+      <w:r>
+        <w:rPr>
+          <w:rFonts w:ascii="Times New Roman" w:eastAsia="Times New Roman" w:hAnsi="Times New Roman" w:cs="Times New Roman"/>
+          <w:color w:val="000000"/>
+          <w:sz w:val="27"/>
+          <w:szCs w:val="27"/>
+          <w:lang w:eastAsia="pt-BR"/>
+        </w:rPr>
+        <w:t>pull</w:t>
+      </w:r>
+      <w:proofErr w:type="spellEnd"/>
+    </w:p>
+    <w:p>
+      <w:pPr>
+        <w:pStyle w:val="PargrafodaLista"/>
+        <w:numPr>
+          <w:ilvl w:val="0"/>
+          <w:numId w:val="16"/>
+        </w:numPr>
+        <w:spacing w:before="100" w:beforeAutospacing="1" w:after="100" w:afterAutospacing="1" w:line="240" w:lineRule="auto"/>
+        <w:rPr>
+          <w:rFonts w:ascii="Times New Roman" w:eastAsia="Times New Roman" w:hAnsi="Times New Roman" w:cs="Times New Roman"/>
+          <w:color w:val="000000"/>
+          <w:sz w:val="27"/>
+          <w:szCs w:val="27"/>
+          <w:lang w:eastAsia="pt-BR"/>
+        </w:rPr>
+      </w:pPr>
+      <w:proofErr w:type="spellStart"/>
+      <w:r>
+        <w:rPr>
+          <w:rFonts w:ascii="Times New Roman" w:eastAsia="Times New Roman" w:hAnsi="Times New Roman" w:cs="Times New Roman"/>
+          <w:color w:val="000000"/>
+          <w:sz w:val="27"/>
+          <w:szCs w:val="27"/>
+          <w:lang w:eastAsia="pt-BR"/>
+        </w:rPr>
+        <w:t>git</w:t>
+      </w:r>
+      <w:proofErr w:type="spellEnd"/>
+      <w:r>
+        <w:rPr>
+          <w:rFonts w:ascii="Times New Roman" w:eastAsia="Times New Roman" w:hAnsi="Times New Roman" w:cs="Times New Roman"/>
+          <w:color w:val="000000"/>
+          <w:sz w:val="27"/>
+          <w:szCs w:val="27"/>
+          <w:lang w:eastAsia="pt-BR"/>
+        </w:rPr>
+        <w:t xml:space="preserve"> checkout -b "</w:t>
+      </w:r>
+      <w:proofErr w:type="spellStart"/>
+      <w:r>
+        <w:rPr>
+          <w:rFonts w:ascii="Times New Roman" w:eastAsia="Times New Roman" w:hAnsi="Times New Roman" w:cs="Times New Roman"/>
+          <w:color w:val="000000"/>
+          <w:sz w:val="27"/>
+          <w:szCs w:val="27"/>
+          <w:lang w:eastAsia="pt-BR"/>
+        </w:rPr>
+        <w:t>name</w:t>
+      </w:r>
+      <w:proofErr w:type="spellEnd"/>
+      <w:r>
+        <w:rPr>
+          <w:rFonts w:ascii="Times New Roman" w:eastAsia="Times New Roman" w:hAnsi="Times New Roman" w:cs="Times New Roman"/>
+          <w:color w:val="000000"/>
+          <w:sz w:val="27"/>
+          <w:szCs w:val="27"/>
+          <w:lang w:eastAsia="pt-BR"/>
+        </w:rPr>
+        <w:t xml:space="preserve"> </w:t>
+      </w:r>
+      <w:proofErr w:type="spellStart"/>
+      <w:r>
+        <w:rPr>
+          <w:rFonts w:ascii="Times New Roman" w:eastAsia="Times New Roman" w:hAnsi="Times New Roman" w:cs="Times New Roman"/>
+          <w:color w:val="000000"/>
+          <w:sz w:val="27"/>
+          <w:szCs w:val="27"/>
+          <w:lang w:eastAsia="pt-BR"/>
+        </w:rPr>
+        <w:t>branch</w:t>
+      </w:r>
+      <w:proofErr w:type="spellEnd"/>
+      <w:r>
+        <w:rPr>
+          <w:rFonts w:ascii="Times New Roman" w:eastAsia="Times New Roman" w:hAnsi="Times New Roman" w:cs="Times New Roman"/>
+          <w:color w:val="000000"/>
+          <w:sz w:val="27"/>
+          <w:szCs w:val="27"/>
+          <w:lang w:eastAsia="pt-BR"/>
+        </w:rPr>
+        <w:t>"</w:t>
+      </w:r>
+    </w:p>
+    <w:p>
+      <w:pPr>
+        <w:pStyle w:val="PargrafodaLista"/>
+        <w:numPr>
+          <w:ilvl w:val="0"/>
+          <w:numId w:val="16"/>
+        </w:numPr>
+        <w:spacing w:before="100" w:beforeAutospacing="1" w:after="100" w:afterAutospacing="1" w:line="240" w:lineRule="auto"/>
+        <w:rPr>
+          <w:rFonts w:ascii="Times New Roman" w:eastAsia="Times New Roman" w:hAnsi="Times New Roman" w:cs="Times New Roman"/>
+          <w:color w:val="000000"/>
+          <w:sz w:val="27"/>
+          <w:szCs w:val="27"/>
+          <w:lang w:eastAsia="pt-BR"/>
+        </w:rPr>
+      </w:pPr>
+      <w:proofErr w:type="spellStart"/>
+      <w:r>
+        <w:rPr>
+          <w:rFonts w:ascii="Times New Roman" w:eastAsia="Times New Roman" w:hAnsi="Times New Roman" w:cs="Times New Roman"/>
+          <w:color w:val="000000"/>
+          <w:sz w:val="27"/>
+          <w:szCs w:val="27"/>
+          <w:lang w:eastAsia="pt-BR"/>
+        </w:rPr>
+        <w:t>git</w:t>
+      </w:r>
+      <w:proofErr w:type="spellEnd"/>
+      <w:r>
+        <w:rPr>
+          <w:rFonts w:ascii="Times New Roman" w:eastAsia="Times New Roman" w:hAnsi="Times New Roman" w:cs="Times New Roman"/>
+          <w:color w:val="000000"/>
+          <w:sz w:val="27"/>
+          <w:szCs w:val="27"/>
+          <w:lang w:eastAsia="pt-BR"/>
+        </w:rPr>
+        <w:t xml:space="preserve"> merge (</w:t>
+      </w:r>
+      <w:proofErr w:type="spellStart"/>
+      <w:r>
+        <w:rPr>
+          <w:rFonts w:ascii="Times New Roman" w:eastAsia="Times New Roman" w:hAnsi="Times New Roman" w:cs="Times New Roman"/>
+          <w:color w:val="000000"/>
+          <w:sz w:val="27"/>
+          <w:szCs w:val="27"/>
+          <w:lang w:eastAsia="pt-BR"/>
+        </w:rPr>
+        <w:t>name</w:t>
+      </w:r>
+      <w:proofErr w:type="spellEnd"/>
+      <w:r>
+        <w:rPr>
+          <w:rFonts w:ascii="Times New Roman" w:eastAsia="Times New Roman" w:hAnsi="Times New Roman" w:cs="Times New Roman"/>
+          <w:color w:val="000000"/>
+          <w:sz w:val="27"/>
+          <w:szCs w:val="27"/>
+          <w:lang w:eastAsia="pt-BR"/>
+        </w:rPr>
+        <w:t xml:space="preserve"> </w:t>
+      </w:r>
+      <w:proofErr w:type="spellStart"/>
+      <w:r>
+        <w:rPr>
+          <w:rFonts w:ascii="Times New Roman" w:eastAsia="Times New Roman" w:hAnsi="Times New Roman" w:cs="Times New Roman"/>
+          <w:color w:val="000000"/>
+          <w:sz w:val="27"/>
+          <w:szCs w:val="27"/>
+          <w:lang w:eastAsia="pt-BR"/>
+        </w:rPr>
+        <w:t>branch</w:t>
+      </w:r>
+      <w:proofErr w:type="spellEnd"/>
+      <w:r>
+        <w:rPr>
+          <w:rFonts w:ascii="Times New Roman" w:eastAsia="Times New Roman" w:hAnsi="Times New Roman" w:cs="Times New Roman"/>
+          <w:color w:val="000000"/>
+          <w:sz w:val="27"/>
+          <w:szCs w:val="27"/>
+          <w:lang w:eastAsia="pt-BR"/>
+        </w:rPr>
+        <w:t>)</w:t>
+      </w:r>
+    </w:p>
+    <w:p>
+      <w:pPr>
+        <w:spacing w:before="100" w:beforeAutospacing="1" w:after="100" w:afterAutospacing="1" w:line="240" w:lineRule="auto"/>
+        <w:rPr>
+          <w:rFonts w:ascii="Times New Roman" w:eastAsia="Times New Roman" w:hAnsi="Times New Roman" w:cs="Times New Roman"/>
+          <w:color w:val="000000"/>
+          <w:sz w:val="27"/>
+          <w:szCs w:val="27"/>
+          <w:lang w:eastAsia="pt-BR"/>
+        </w:rPr>
+      </w:pPr>
+    </w:p>
+    <w:p>
+      <w:pPr>
+        <w:spacing w:before="100" w:beforeAutospacing="1" w:after="100" w:afterAutospacing="1" w:line="240" w:lineRule="auto"/>
+        <w:ind w:left="360"/>
+        <w:rPr>
+          <w:rFonts w:ascii="Times New Roman" w:eastAsia="Times New Roman" w:hAnsi="Times New Roman" w:cs="Times New Roman"/>
+          <w:color w:val="000000"/>
+          <w:sz w:val="27"/>
+          <w:szCs w:val="27"/>
+          <w:lang w:eastAsia="pt-BR"/>
+        </w:rPr>
+      </w:pPr>
+      <w:r>
         <w:rPr>
           <w:rFonts w:ascii="Times New Roman" w:eastAsia="Times New Roman" w:hAnsi="Times New Roman" w:cs="Times New Roman"/>
           <w:b/>
           <w:bCs/>
-          <w:sz w:val="40"/>
-          <w:szCs w:val="40"/>
-          <w:lang w:eastAsia="pt-BR"/>
-        </w:rPr>
-      </w:pPr>
-    </w:p>
-    <w:p>
-      <w:pPr>
-        <w:spacing w:before="100" w:beforeAutospacing="1" w:after="100" w:afterAutospacing="1" w:line="240" w:lineRule="auto"/>
-        <w:ind w:right="141"/>
-        <w:jc w:val="center"/>
+          <w:color w:val="000000"/>
+          <w:sz w:val="27"/>
+          <w:szCs w:val="27"/>
+          <w:lang w:eastAsia="pt-BR"/>
+        </w:rPr>
+        <w:t>U</w:t>
+      </w:r>
+      <w:r>
+        <w:rPr>
+          <w:rFonts w:ascii="Times New Roman" w:eastAsia="Times New Roman" w:hAnsi="Times New Roman" w:cs="Times New Roman"/>
+          <w:color w:val="000000"/>
+          <w:sz w:val="27"/>
+          <w:szCs w:val="27"/>
+          <w:lang w:eastAsia="pt-BR"/>
+        </w:rPr>
+        <w:t xml:space="preserve"> (</w:t>
+      </w:r>
+      <w:proofErr w:type="spellStart"/>
+      <w:r>
+        <w:rPr>
+          <w:rFonts w:ascii="Times New Roman" w:eastAsia="Times New Roman" w:hAnsi="Times New Roman" w:cs="Times New Roman"/>
+          <w:color w:val="000000"/>
+          <w:sz w:val="27"/>
+          <w:szCs w:val="27"/>
+          <w:lang w:eastAsia="pt-BR"/>
+        </w:rPr>
+        <w:t>Untracked</w:t>
+      </w:r>
+      <w:proofErr w:type="spellEnd"/>
+      <w:r>
+        <w:rPr>
+          <w:rFonts w:ascii="Times New Roman" w:eastAsia="Times New Roman" w:hAnsi="Times New Roman" w:cs="Times New Roman"/>
+          <w:color w:val="000000"/>
+          <w:sz w:val="27"/>
+          <w:szCs w:val="27"/>
+          <w:lang w:eastAsia="pt-BR"/>
+        </w:rPr>
+        <w:t>):</w:t>
+      </w:r>
+      <w:r>
+        <w:rPr>
+          <w:rFonts w:ascii="Times New Roman" w:eastAsia="Times New Roman" w:hAnsi="Times New Roman" w:cs="Times New Roman"/>
+          <w:color w:val="000000"/>
+          <w:sz w:val="27"/>
+          <w:szCs w:val="27"/>
+          <w:lang w:eastAsia="pt-BR"/>
+        </w:rPr>
+        <w:t xml:space="preserve"> São os arquivos que ainda não são monitorados pelo GIT</w:t>
+      </w:r>
+      <w:r>
+        <w:rPr>
+          <w:rFonts w:ascii="Times New Roman" w:eastAsia="Times New Roman" w:hAnsi="Times New Roman" w:cs="Times New Roman"/>
+          <w:color w:val="000000"/>
+          <w:sz w:val="27"/>
+          <w:szCs w:val="27"/>
+          <w:lang w:eastAsia="pt-BR"/>
+        </w:rPr>
+        <w:t>.</w:t>
+      </w:r>
+    </w:p>
+    <w:p>
+      <w:pPr>
+        <w:spacing w:before="100" w:beforeAutospacing="1" w:after="100" w:afterAutospacing="1" w:line="240" w:lineRule="auto"/>
+        <w:ind w:left="360"/>
+        <w:rPr>
+          <w:rFonts w:ascii="Times New Roman" w:eastAsia="Times New Roman" w:hAnsi="Times New Roman" w:cs="Times New Roman"/>
+          <w:color w:val="000000"/>
+          <w:sz w:val="27"/>
+          <w:szCs w:val="27"/>
+          <w:lang w:eastAsia="pt-BR"/>
+        </w:rPr>
+      </w:pPr>
+      <w:r>
         <w:rPr>
           <w:rFonts w:ascii="Times New Roman" w:eastAsia="Times New Roman" w:hAnsi="Times New Roman" w:cs="Times New Roman"/>
           <w:b/>
           <w:bCs/>
-          <w:sz w:val="40"/>
-          <w:szCs w:val="40"/>
-          <w:lang w:eastAsia="pt-BR"/>
-        </w:rPr>
-      </w:pPr>
-    </w:p>
-    <w:p>
-      <w:pPr>
-        <w:spacing w:before="100" w:beforeAutospacing="1" w:after="100" w:afterAutospacing="1" w:line="240" w:lineRule="auto"/>
-        <w:ind w:right="141"/>
-        <w:jc w:val="center"/>
+          <w:color w:val="000000"/>
+          <w:sz w:val="27"/>
+          <w:szCs w:val="27"/>
+          <w:lang w:eastAsia="pt-BR"/>
+        </w:rPr>
+        <w:t>M</w:t>
+      </w:r>
+      <w:r>
+        <w:rPr>
+          <w:rFonts w:ascii="Times New Roman" w:eastAsia="Times New Roman" w:hAnsi="Times New Roman" w:cs="Times New Roman"/>
+          <w:color w:val="000000"/>
+          <w:sz w:val="27"/>
+          <w:szCs w:val="27"/>
+          <w:lang w:eastAsia="pt-BR"/>
+        </w:rPr>
+        <w:t xml:space="preserve"> (</w:t>
+      </w:r>
+      <w:proofErr w:type="spellStart"/>
+      <w:r>
+        <w:rPr>
+          <w:rFonts w:ascii="Times New Roman" w:eastAsia="Times New Roman" w:hAnsi="Times New Roman" w:cs="Times New Roman"/>
+          <w:color w:val="000000"/>
+          <w:sz w:val="27"/>
+          <w:szCs w:val="27"/>
+          <w:lang w:eastAsia="pt-BR"/>
+        </w:rPr>
+        <w:t>Modified</w:t>
+      </w:r>
+      <w:proofErr w:type="spellEnd"/>
+      <w:r>
+        <w:rPr>
+          <w:rFonts w:ascii="Times New Roman" w:eastAsia="Times New Roman" w:hAnsi="Times New Roman" w:cs="Times New Roman"/>
+          <w:color w:val="000000"/>
+          <w:sz w:val="27"/>
+          <w:szCs w:val="27"/>
+          <w:lang w:eastAsia="pt-BR"/>
+        </w:rPr>
+        <w:t>):</w:t>
+      </w:r>
+      <w:r>
+        <w:rPr>
+          <w:rFonts w:ascii="Times New Roman" w:eastAsia="Times New Roman" w:hAnsi="Times New Roman" w:cs="Times New Roman"/>
+          <w:color w:val="000000"/>
+          <w:sz w:val="27"/>
+          <w:szCs w:val="27"/>
+          <w:lang w:eastAsia="pt-BR"/>
+        </w:rPr>
+        <w:t xml:space="preserve"> </w:t>
+      </w:r>
+      <w:r>
+        <w:rPr>
+          <w:rFonts w:ascii="Times New Roman" w:eastAsia="Times New Roman" w:hAnsi="Times New Roman" w:cs="Times New Roman"/>
+          <w:color w:val="000000"/>
+          <w:sz w:val="27"/>
+          <w:szCs w:val="27"/>
+          <w:lang w:eastAsia="pt-BR"/>
+        </w:rPr>
+        <w:t>A</w:t>
+      </w:r>
+      <w:r>
+        <w:rPr>
+          <w:rFonts w:ascii="Times New Roman" w:eastAsia="Times New Roman" w:hAnsi="Times New Roman" w:cs="Times New Roman"/>
+          <w:color w:val="000000"/>
+          <w:sz w:val="27"/>
+          <w:szCs w:val="27"/>
+          <w:lang w:eastAsia="pt-BR"/>
+        </w:rPr>
+        <w:t xml:space="preserve">rquivos que já foram </w:t>
+      </w:r>
+      <w:proofErr w:type="spellStart"/>
+      <w:r>
+        <w:rPr>
+          <w:rFonts w:ascii="Times New Roman" w:eastAsia="Times New Roman" w:hAnsi="Times New Roman" w:cs="Times New Roman"/>
+          <w:color w:val="000000"/>
+          <w:sz w:val="27"/>
+          <w:szCs w:val="27"/>
+          <w:lang w:eastAsia="pt-BR"/>
+        </w:rPr>
+        <w:t>commitados</w:t>
+      </w:r>
+      <w:proofErr w:type="spellEnd"/>
+      <w:r>
+        <w:rPr>
+          <w:rFonts w:ascii="Times New Roman" w:eastAsia="Times New Roman" w:hAnsi="Times New Roman" w:cs="Times New Roman"/>
+          <w:color w:val="000000"/>
+          <w:sz w:val="27"/>
+          <w:szCs w:val="27"/>
+          <w:lang w:eastAsia="pt-BR"/>
+        </w:rPr>
+        <w:t xml:space="preserve"> e agora foram modificados</w:t>
+      </w:r>
+      <w:r>
+        <w:rPr>
+          <w:rFonts w:ascii="Times New Roman" w:eastAsia="Times New Roman" w:hAnsi="Times New Roman" w:cs="Times New Roman"/>
+          <w:color w:val="000000"/>
+          <w:sz w:val="27"/>
+          <w:szCs w:val="27"/>
+          <w:lang w:eastAsia="pt-BR"/>
+        </w:rPr>
+        <w:t>.</w:t>
+      </w:r>
+    </w:p>
+    <w:p>
+      <w:pPr>
+        <w:spacing w:before="100" w:beforeAutospacing="1" w:after="100" w:afterAutospacing="1" w:line="240" w:lineRule="auto"/>
+        <w:ind w:left="360"/>
+        <w:rPr>
+          <w:rFonts w:ascii="Times New Roman" w:eastAsia="Times New Roman" w:hAnsi="Times New Roman" w:cs="Times New Roman"/>
+          <w:color w:val="000000"/>
+          <w:sz w:val="27"/>
+          <w:szCs w:val="27"/>
+          <w:lang w:eastAsia="pt-BR"/>
+        </w:rPr>
+      </w:pPr>
+      <w:r>
         <w:rPr>
           <w:rFonts w:ascii="Times New Roman" w:eastAsia="Times New Roman" w:hAnsi="Times New Roman" w:cs="Times New Roman"/>
           <w:b/>
           <w:bCs/>
-          <w:sz w:val="40"/>
-          <w:szCs w:val="40"/>
-          <w:lang w:eastAsia="pt-BR"/>
-        </w:rPr>
-      </w:pPr>
-    </w:p>
-    <w:p>
-      <w:pPr>
-        <w:spacing w:before="100" w:beforeAutospacing="1" w:after="100" w:afterAutospacing="1" w:line="240" w:lineRule="auto"/>
-        <w:ind w:right="141"/>
-        <w:jc w:val="center"/>
+          <w:color w:val="000000"/>
+          <w:sz w:val="27"/>
+          <w:szCs w:val="27"/>
+          <w:lang w:eastAsia="pt-BR"/>
+        </w:rPr>
+        <w:t>A</w:t>
+      </w:r>
+      <w:r>
+        <w:rPr>
+          <w:rFonts w:ascii="Times New Roman" w:eastAsia="Times New Roman" w:hAnsi="Times New Roman" w:cs="Times New Roman"/>
+          <w:color w:val="000000"/>
+          <w:sz w:val="27"/>
+          <w:szCs w:val="27"/>
+          <w:lang w:eastAsia="pt-BR"/>
+        </w:rPr>
+        <w:t xml:space="preserve"> </w:t>
+      </w:r>
+      <w:r>
+        <w:rPr>
+          <w:rFonts w:ascii="Times New Roman" w:eastAsia="Times New Roman" w:hAnsi="Times New Roman" w:cs="Times New Roman"/>
+          <w:color w:val="000000"/>
+          <w:sz w:val="27"/>
+          <w:szCs w:val="27"/>
+          <w:lang w:eastAsia="pt-BR"/>
+        </w:rPr>
+        <w:t>(</w:t>
+      </w:r>
+      <w:proofErr w:type="spellStart"/>
+      <w:r>
+        <w:rPr>
+          <w:rFonts w:ascii="Times New Roman" w:eastAsia="Times New Roman" w:hAnsi="Times New Roman" w:cs="Times New Roman"/>
+          <w:color w:val="000000"/>
+          <w:sz w:val="27"/>
+          <w:szCs w:val="27"/>
+          <w:lang w:eastAsia="pt-BR"/>
+        </w:rPr>
+        <w:t>Added</w:t>
+      </w:r>
+      <w:proofErr w:type="spellEnd"/>
+      <w:r>
+        <w:rPr>
+          <w:rFonts w:ascii="Times New Roman" w:eastAsia="Times New Roman" w:hAnsi="Times New Roman" w:cs="Times New Roman"/>
+          <w:color w:val="000000"/>
+          <w:sz w:val="27"/>
+          <w:szCs w:val="27"/>
+          <w:lang w:eastAsia="pt-BR"/>
+        </w:rPr>
+        <w:t>):</w:t>
+      </w:r>
+      <w:r>
+        <w:rPr>
+          <w:rFonts w:ascii="Times New Roman" w:eastAsia="Times New Roman" w:hAnsi="Times New Roman" w:cs="Times New Roman"/>
+          <w:color w:val="000000"/>
+          <w:sz w:val="27"/>
+          <w:szCs w:val="27"/>
+          <w:lang w:eastAsia="pt-BR"/>
+        </w:rPr>
+        <w:t xml:space="preserve"> </w:t>
+      </w:r>
+      <w:r>
+        <w:rPr>
+          <w:rFonts w:ascii="Times New Roman" w:eastAsia="Times New Roman" w:hAnsi="Times New Roman" w:cs="Times New Roman"/>
+          <w:color w:val="000000"/>
+          <w:sz w:val="27"/>
+          <w:szCs w:val="27"/>
+          <w:lang w:eastAsia="pt-BR"/>
+        </w:rPr>
+        <w:t>A</w:t>
+      </w:r>
+      <w:r>
+        <w:rPr>
+          <w:rFonts w:ascii="Times New Roman" w:eastAsia="Times New Roman" w:hAnsi="Times New Roman" w:cs="Times New Roman"/>
+          <w:color w:val="000000"/>
+          <w:sz w:val="27"/>
+          <w:szCs w:val="27"/>
+          <w:lang w:eastAsia="pt-BR"/>
+        </w:rPr>
+        <w:t xml:space="preserve">rquivos que ainda não foram </w:t>
+      </w:r>
+      <w:proofErr w:type="spellStart"/>
+      <w:proofErr w:type="gramStart"/>
+      <w:r>
+        <w:rPr>
+          <w:rFonts w:ascii="Times New Roman" w:eastAsia="Times New Roman" w:hAnsi="Times New Roman" w:cs="Times New Roman"/>
+          <w:color w:val="000000"/>
+          <w:sz w:val="27"/>
+          <w:szCs w:val="27"/>
+          <w:lang w:eastAsia="pt-BR"/>
+        </w:rPr>
+        <w:t>commitados</w:t>
+      </w:r>
+      <w:proofErr w:type="spellEnd"/>
+      <w:proofErr w:type="gramEnd"/>
+      <w:r>
+        <w:rPr>
+          <w:rFonts w:ascii="Times New Roman" w:eastAsia="Times New Roman" w:hAnsi="Times New Roman" w:cs="Times New Roman"/>
+          <w:color w:val="000000"/>
+          <w:sz w:val="27"/>
+          <w:szCs w:val="27"/>
+          <w:lang w:eastAsia="pt-BR"/>
+        </w:rPr>
+        <w:t xml:space="preserve"> mas já rodou </w:t>
+      </w:r>
+      <w:proofErr w:type="spellStart"/>
+      <w:r>
+        <w:rPr>
+          <w:rFonts w:ascii="Times New Roman" w:eastAsia="Times New Roman" w:hAnsi="Times New Roman" w:cs="Times New Roman"/>
+          <w:color w:val="000000"/>
+          <w:sz w:val="27"/>
+          <w:szCs w:val="27"/>
+          <w:lang w:eastAsia="pt-BR"/>
+        </w:rPr>
+        <w:t>git</w:t>
+      </w:r>
+      <w:proofErr w:type="spellEnd"/>
+      <w:r>
+        <w:rPr>
+          <w:rFonts w:ascii="Times New Roman" w:eastAsia="Times New Roman" w:hAnsi="Times New Roman" w:cs="Times New Roman"/>
+          <w:color w:val="000000"/>
+          <w:sz w:val="27"/>
+          <w:szCs w:val="27"/>
+          <w:lang w:eastAsia="pt-BR"/>
+        </w:rPr>
+        <w:t xml:space="preserve"> </w:t>
+      </w:r>
+      <w:proofErr w:type="spellStart"/>
+      <w:r>
+        <w:rPr>
+          <w:rFonts w:ascii="Times New Roman" w:eastAsia="Times New Roman" w:hAnsi="Times New Roman" w:cs="Times New Roman"/>
+          <w:color w:val="000000"/>
+          <w:sz w:val="27"/>
+          <w:szCs w:val="27"/>
+          <w:lang w:eastAsia="pt-BR"/>
+        </w:rPr>
+        <w:t>add</w:t>
+      </w:r>
+      <w:proofErr w:type="spellEnd"/>
+      <w:r>
+        <w:rPr>
+          <w:rFonts w:ascii="Times New Roman" w:eastAsia="Times New Roman" w:hAnsi="Times New Roman" w:cs="Times New Roman"/>
+          <w:color w:val="000000"/>
+          <w:sz w:val="27"/>
+          <w:szCs w:val="27"/>
+          <w:lang w:eastAsia="pt-BR"/>
+        </w:rPr>
+        <w:t>.</w:t>
+      </w:r>
+    </w:p>
+    <w:p>
+      <w:pPr>
+        <w:spacing w:before="100" w:beforeAutospacing="1" w:after="100" w:afterAutospacing="1" w:line="240" w:lineRule="auto"/>
+        <w:ind w:left="360"/>
+        <w:rPr>
+          <w:rFonts w:ascii="Times New Roman" w:eastAsia="Times New Roman" w:hAnsi="Times New Roman" w:cs="Times New Roman"/>
+          <w:color w:val="000000"/>
+          <w:sz w:val="27"/>
+          <w:szCs w:val="27"/>
+          <w:lang w:eastAsia="pt-BR"/>
+        </w:rPr>
+      </w:pPr>
+      <w:r>
         <w:rPr>
           <w:rFonts w:ascii="Times New Roman" w:eastAsia="Times New Roman" w:hAnsi="Times New Roman" w:cs="Times New Roman"/>
           <w:b/>
           <w:bCs/>
-          <w:sz w:val="40"/>
-          <w:szCs w:val="40"/>
-          <w:lang w:eastAsia="pt-BR"/>
-        </w:rPr>
-      </w:pPr>
-    </w:p>
-    <w:p>
-      <w:pPr>
-        <w:spacing w:before="100" w:beforeAutospacing="1" w:after="100" w:afterAutospacing="1" w:line="240" w:lineRule="auto"/>
-        <w:ind w:right="141"/>
-        <w:jc w:val="center"/>
+          <w:color w:val="000000"/>
+          <w:sz w:val="27"/>
+          <w:szCs w:val="27"/>
+          <w:lang w:eastAsia="pt-BR"/>
+        </w:rPr>
+        <w:t xml:space="preserve">D </w:t>
+      </w:r>
+      <w:r>
+        <w:rPr>
+          <w:rFonts w:ascii="Times New Roman" w:eastAsia="Times New Roman" w:hAnsi="Times New Roman" w:cs="Times New Roman"/>
+          <w:color w:val="000000"/>
+          <w:sz w:val="27"/>
+          <w:szCs w:val="27"/>
+          <w:lang w:eastAsia="pt-BR"/>
+        </w:rPr>
+        <w:t>(</w:t>
+      </w:r>
+      <w:proofErr w:type="spellStart"/>
+      <w:r>
+        <w:rPr>
+          <w:rFonts w:ascii="Times New Roman" w:eastAsia="Times New Roman" w:hAnsi="Times New Roman" w:cs="Times New Roman"/>
+          <w:color w:val="000000"/>
+          <w:sz w:val="27"/>
+          <w:szCs w:val="27"/>
+          <w:lang w:eastAsia="pt-BR"/>
+        </w:rPr>
+        <w:t>Deleted</w:t>
+      </w:r>
+      <w:proofErr w:type="spellEnd"/>
+      <w:r>
+        <w:rPr>
+          <w:rFonts w:ascii="Times New Roman" w:eastAsia="Times New Roman" w:hAnsi="Times New Roman" w:cs="Times New Roman"/>
+          <w:color w:val="000000"/>
+          <w:sz w:val="27"/>
+          <w:szCs w:val="27"/>
+          <w:lang w:eastAsia="pt-BR"/>
+        </w:rPr>
+        <w:t>)</w:t>
+      </w:r>
+      <w:r>
+        <w:rPr>
+          <w:rFonts w:ascii="Times New Roman" w:eastAsia="Times New Roman" w:hAnsi="Times New Roman" w:cs="Times New Roman"/>
+          <w:color w:val="000000"/>
+          <w:sz w:val="27"/>
+          <w:szCs w:val="27"/>
+          <w:lang w:eastAsia="pt-BR"/>
+        </w:rPr>
+        <w:t xml:space="preserve">: São arquivo </w:t>
+      </w:r>
+      <w:r>
+        <w:rPr>
+          <w:rFonts w:ascii="Times New Roman" w:eastAsia="Times New Roman" w:hAnsi="Times New Roman" w:cs="Times New Roman"/>
+          <w:color w:val="000000"/>
+          <w:sz w:val="27"/>
+          <w:szCs w:val="27"/>
+          <w:lang w:eastAsia="pt-BR"/>
+        </w:rPr>
+        <w:t xml:space="preserve">que foram </w:t>
+      </w:r>
+      <w:r>
+        <w:rPr>
+          <w:rFonts w:ascii="Times New Roman" w:eastAsia="Times New Roman" w:hAnsi="Times New Roman" w:cs="Times New Roman"/>
+          <w:color w:val="000000"/>
+          <w:sz w:val="27"/>
+          <w:szCs w:val="27"/>
+          <w:lang w:eastAsia="pt-BR"/>
+        </w:rPr>
+        <w:t>removido</w:t>
+      </w:r>
+      <w:r>
+        <w:rPr>
+          <w:rFonts w:ascii="Times New Roman" w:eastAsia="Times New Roman" w:hAnsi="Times New Roman" w:cs="Times New Roman"/>
+          <w:color w:val="000000"/>
+          <w:sz w:val="27"/>
+          <w:szCs w:val="27"/>
+          <w:lang w:eastAsia="pt-BR"/>
+        </w:rPr>
+        <w:t>s.</w:t>
+      </w:r>
+    </w:p>
+    <w:p>
+      <w:pPr>
+        <w:spacing w:before="100" w:beforeAutospacing="1" w:after="100" w:afterAutospacing="1" w:line="240" w:lineRule="auto"/>
+        <w:ind w:left="360"/>
         <w:rPr>
           <w:rFonts w:ascii="Times New Roman" w:eastAsia="Times New Roman" w:hAnsi="Times New Roman" w:cs="Times New Roman"/>
           <w:b/>
@@ -2652,7 +3514,6 @@
           <w:szCs w:val="24"/>
           <w:lang w:eastAsia="pt-BR"/>
         </w:rPr>
-        <w:lastRenderedPageBreak/>
         <w:t>Generating</w:t>
       </w:r>
       <w:proofErr w:type="spellEnd"/>
@@ -3266,7 +4127,7 @@
         </w:rPr>
         <w:t>(Opcional) Digite uma senha secreta segura no prompt. Para obter mais informações, consulte (</w:t>
       </w:r>
-      <w:hyperlink r:id="rId10" w:history="1">
+      <w:hyperlink r:id="rId9" w:history="1">
         <w:r>
           <w:rPr>
             <w:rStyle w:val="Hyperlink"/>
@@ -3760,7 +4621,6 @@
           <w:szCs w:val="24"/>
           <w:lang w:eastAsia="pt-BR"/>
         </w:rPr>
-        <w:lastRenderedPageBreak/>
         <w:t xml:space="preserve">Adicione sua chave SSH privada ao </w:t>
       </w:r>
       <w:proofErr w:type="spellStart"/>
@@ -3855,6 +4715,7 @@
           <w:szCs w:val="40"/>
           <w:lang w:eastAsia="pt-BR"/>
         </w:rPr>
+        <w:lastRenderedPageBreak/>
         <w:t xml:space="preserve">Importando para o </w:t>
       </w:r>
       <w:proofErr w:type="spellStart"/>
@@ -4290,7 +5151,6 @@
           <w:szCs w:val="24"/>
           <w:lang w:eastAsia="pt-BR"/>
         </w:rPr>
-        <w:lastRenderedPageBreak/>
         <w:t xml:space="preserve">Clique no botão para </w:t>
       </w:r>
       <w:proofErr w:type="gramStart"/>
@@ -4555,7 +5415,6 @@
         <w:rPr>
           <w:noProof/>
         </w:rPr>
-        <w:lastRenderedPageBreak/>
         <w:drawing>
           <wp:inline distT="0" distB="0" distL="0" distR="0" wp14:anchorId="38A4F842" wp14:editId="2651B2EC">
             <wp:extent cx="4794250" cy="3482677"/>
@@ -4574,7 +5433,7 @@
                     </pic:cNvPicPr>
                   </pic:nvPicPr>
                   <pic:blipFill>
-                    <a:blip r:embed="rId11" cstate="print">
+                    <a:blip r:embed="rId10" cstate="print">
                       <a:extLst>
                         <a:ext uri="{28A0092B-C50C-407E-A947-70E740481C1C}">
                           <a14:useLocalDpi xmlns:a14="http://schemas.microsoft.com/office/drawing/2010/main" val="0"/>
@@ -4607,7 +5466,7 @@
       </w:r>
     </w:p>
     <w:sectPr>
-      <w:headerReference w:type="default" r:id="rId12"/>
+      <w:headerReference w:type="default" r:id="rId11"/>
       <w:pgSz w:w="11906" w:h="16838"/>
       <w:pgMar w:top="993" w:right="1416" w:bottom="426" w:left="1560" w:header="708" w:footer="708" w:gutter="0"/>
       <w:cols w:space="708"/>
@@ -5399,6 +6258,92 @@
     </w:lvl>
   </w:abstractNum>
   <w:abstractNum w:abstractNumId="4" w15:restartNumberingAfterBreak="0">
+    <w:nsid w:val="357C2771"/>
+    <w:multiLevelType w:val="hybridMultilevel"/>
+    <w:tmpl w:val="A24847EA"/>
+    <w:lvl w:ilvl="0" w:tplc="0416000F">
+      <w:start w:val="1"/>
+      <w:numFmt w:val="decimal"/>
+      <w:lvlText w:val="%1."/>
+      <w:lvlJc w:val="left"/>
+      <w:pPr>
+        <w:ind w:left="1080" w:hanging="360"/>
+      </w:pPr>
+    </w:lvl>
+    <w:lvl w:ilvl="1" w:tplc="04160019" w:tentative="1">
+      <w:start w:val="1"/>
+      <w:numFmt w:val="lowerLetter"/>
+      <w:lvlText w:val="%2."/>
+      <w:lvlJc w:val="left"/>
+      <w:pPr>
+        <w:ind w:left="1800" w:hanging="360"/>
+      </w:pPr>
+    </w:lvl>
+    <w:lvl w:ilvl="2" w:tplc="0416001B" w:tentative="1">
+      <w:start w:val="1"/>
+      <w:numFmt w:val="lowerRoman"/>
+      <w:lvlText w:val="%3."/>
+      <w:lvlJc w:val="right"/>
+      <w:pPr>
+        <w:ind w:left="2520" w:hanging="180"/>
+      </w:pPr>
+    </w:lvl>
+    <w:lvl w:ilvl="3" w:tplc="0416000F" w:tentative="1">
+      <w:start w:val="1"/>
+      <w:numFmt w:val="decimal"/>
+      <w:lvlText w:val="%4."/>
+      <w:lvlJc w:val="left"/>
+      <w:pPr>
+        <w:ind w:left="3240" w:hanging="360"/>
+      </w:pPr>
+    </w:lvl>
+    <w:lvl w:ilvl="4" w:tplc="04160019" w:tentative="1">
+      <w:start w:val="1"/>
+      <w:numFmt w:val="lowerLetter"/>
+      <w:lvlText w:val="%5."/>
+      <w:lvlJc w:val="left"/>
+      <w:pPr>
+        <w:ind w:left="3960" w:hanging="360"/>
+      </w:pPr>
+    </w:lvl>
+    <w:lvl w:ilvl="5" w:tplc="0416001B" w:tentative="1">
+      <w:start w:val="1"/>
+      <w:numFmt w:val="lowerRoman"/>
+      <w:lvlText w:val="%6."/>
+      <w:lvlJc w:val="right"/>
+      <w:pPr>
+        <w:ind w:left="4680" w:hanging="180"/>
+      </w:pPr>
+    </w:lvl>
+    <w:lvl w:ilvl="6" w:tplc="0416000F" w:tentative="1">
+      <w:start w:val="1"/>
+      <w:numFmt w:val="decimal"/>
+      <w:lvlText w:val="%7."/>
+      <w:lvlJc w:val="left"/>
+      <w:pPr>
+        <w:ind w:left="5400" w:hanging="360"/>
+      </w:pPr>
+    </w:lvl>
+    <w:lvl w:ilvl="7" w:tplc="04160019" w:tentative="1">
+      <w:start w:val="1"/>
+      <w:numFmt w:val="lowerLetter"/>
+      <w:lvlText w:val="%8."/>
+      <w:lvlJc w:val="left"/>
+      <w:pPr>
+        <w:ind w:left="6120" w:hanging="360"/>
+      </w:pPr>
+    </w:lvl>
+    <w:lvl w:ilvl="8" w:tplc="0416001B" w:tentative="1">
+      <w:start w:val="1"/>
+      <w:numFmt w:val="lowerRoman"/>
+      <w:lvlText w:val="%9."/>
+      <w:lvlJc w:val="right"/>
+      <w:pPr>
+        <w:ind w:left="6840" w:hanging="180"/>
+      </w:pPr>
+    </w:lvl>
+  </w:abstractNum>
+  <w:abstractNum w:abstractNumId="5" w15:restartNumberingAfterBreak="0">
     <w:nsid w:val="3640752D"/>
     <w:multiLevelType w:val="hybridMultilevel"/>
     <w:tmpl w:val="143EF9EE"/>
@@ -5484,7 +6429,7 @@
       </w:pPr>
     </w:lvl>
   </w:abstractNum>
-  <w:abstractNum w:abstractNumId="5" w15:restartNumberingAfterBreak="0">
+  <w:abstractNum w:abstractNumId="6" w15:restartNumberingAfterBreak="0">
     <w:nsid w:val="42A60E50"/>
     <w:multiLevelType w:val="multilevel"/>
     <w:tmpl w:val="A4A4C538"/>
@@ -5633,7 +6578,7 @@
       </w:rPr>
     </w:lvl>
   </w:abstractNum>
-  <w:abstractNum w:abstractNumId="6" w15:restartNumberingAfterBreak="0">
+  <w:abstractNum w:abstractNumId="7" w15:restartNumberingAfterBreak="0">
     <w:nsid w:val="451C013A"/>
     <w:multiLevelType w:val="hybridMultilevel"/>
     <w:tmpl w:val="9B3E0F0A"/>
@@ -5746,7 +6691,7 @@
       </w:rPr>
     </w:lvl>
   </w:abstractNum>
-  <w:abstractNum w:abstractNumId="7" w15:restartNumberingAfterBreak="0">
+  <w:abstractNum w:abstractNumId="8" w15:restartNumberingAfterBreak="0">
     <w:nsid w:val="46FE3744"/>
     <w:multiLevelType w:val="multilevel"/>
     <w:tmpl w:val="CF16FDAC"/>
@@ -5859,7 +6804,93 @@
       </w:pPr>
     </w:lvl>
   </w:abstractNum>
-  <w:abstractNum w:abstractNumId="8" w15:restartNumberingAfterBreak="0">
+  <w:abstractNum w:abstractNumId="9" w15:restartNumberingAfterBreak="0">
+    <w:nsid w:val="4BBC2064"/>
+    <w:multiLevelType w:val="hybridMultilevel"/>
+    <w:tmpl w:val="B31CD7F0"/>
+    <w:lvl w:ilvl="0" w:tplc="0416000F">
+      <w:start w:val="1"/>
+      <w:numFmt w:val="decimal"/>
+      <w:lvlText w:val="%1."/>
+      <w:lvlJc w:val="left"/>
+      <w:pPr>
+        <w:ind w:left="720" w:hanging="360"/>
+      </w:pPr>
+    </w:lvl>
+    <w:lvl w:ilvl="1" w:tplc="04160019" w:tentative="1">
+      <w:start w:val="1"/>
+      <w:numFmt w:val="lowerLetter"/>
+      <w:lvlText w:val="%2."/>
+      <w:lvlJc w:val="left"/>
+      <w:pPr>
+        <w:ind w:left="1440" w:hanging="360"/>
+      </w:pPr>
+    </w:lvl>
+    <w:lvl w:ilvl="2" w:tplc="0416001B" w:tentative="1">
+      <w:start w:val="1"/>
+      <w:numFmt w:val="lowerRoman"/>
+      <w:lvlText w:val="%3."/>
+      <w:lvlJc w:val="right"/>
+      <w:pPr>
+        <w:ind w:left="2160" w:hanging="180"/>
+      </w:pPr>
+    </w:lvl>
+    <w:lvl w:ilvl="3" w:tplc="0416000F" w:tentative="1">
+      <w:start w:val="1"/>
+      <w:numFmt w:val="decimal"/>
+      <w:lvlText w:val="%4."/>
+      <w:lvlJc w:val="left"/>
+      <w:pPr>
+        <w:ind w:left="2880" w:hanging="360"/>
+      </w:pPr>
+    </w:lvl>
+    <w:lvl w:ilvl="4" w:tplc="04160019" w:tentative="1">
+      <w:start w:val="1"/>
+      <w:numFmt w:val="lowerLetter"/>
+      <w:lvlText w:val="%5."/>
+      <w:lvlJc w:val="left"/>
+      <w:pPr>
+        <w:ind w:left="3600" w:hanging="360"/>
+      </w:pPr>
+    </w:lvl>
+    <w:lvl w:ilvl="5" w:tplc="0416001B" w:tentative="1">
+      <w:start w:val="1"/>
+      <w:numFmt w:val="lowerRoman"/>
+      <w:lvlText w:val="%6."/>
+      <w:lvlJc w:val="right"/>
+      <w:pPr>
+        <w:ind w:left="4320" w:hanging="180"/>
+      </w:pPr>
+    </w:lvl>
+    <w:lvl w:ilvl="6" w:tplc="0416000F" w:tentative="1">
+      <w:start w:val="1"/>
+      <w:numFmt w:val="decimal"/>
+      <w:lvlText w:val="%7."/>
+      <w:lvlJc w:val="left"/>
+      <w:pPr>
+        <w:ind w:left="5040" w:hanging="360"/>
+      </w:pPr>
+    </w:lvl>
+    <w:lvl w:ilvl="7" w:tplc="04160019" w:tentative="1">
+      <w:start w:val="1"/>
+      <w:numFmt w:val="lowerLetter"/>
+      <w:lvlText w:val="%8."/>
+      <w:lvlJc w:val="left"/>
+      <w:pPr>
+        <w:ind w:left="5760" w:hanging="360"/>
+      </w:pPr>
+    </w:lvl>
+    <w:lvl w:ilvl="8" w:tplc="0416001B" w:tentative="1">
+      <w:start w:val="1"/>
+      <w:numFmt w:val="lowerRoman"/>
+      <w:lvlText w:val="%9."/>
+      <w:lvlJc w:val="right"/>
+      <w:pPr>
+        <w:ind w:left="6480" w:hanging="180"/>
+      </w:pPr>
+    </w:lvl>
+  </w:abstractNum>
+  <w:abstractNum w:abstractNumId="10" w15:restartNumberingAfterBreak="0">
     <w:nsid w:val="4EFB3ABA"/>
     <w:multiLevelType w:val="hybridMultilevel"/>
     <w:tmpl w:val="76004900"/>
@@ -5945,7 +6976,7 @@
       </w:pPr>
     </w:lvl>
   </w:abstractNum>
-  <w:abstractNum w:abstractNumId="9" w15:restartNumberingAfterBreak="0">
+  <w:abstractNum w:abstractNumId="11" w15:restartNumberingAfterBreak="0">
     <w:nsid w:val="53B516DB"/>
     <w:multiLevelType w:val="hybridMultilevel"/>
     <w:tmpl w:val="C42A22DA"/>
@@ -6058,7 +7089,7 @@
       </w:rPr>
     </w:lvl>
   </w:abstractNum>
-  <w:abstractNum w:abstractNumId="10" w15:restartNumberingAfterBreak="0">
+  <w:abstractNum w:abstractNumId="12" w15:restartNumberingAfterBreak="0">
     <w:nsid w:val="668C65D7"/>
     <w:multiLevelType w:val="hybridMultilevel"/>
     <w:tmpl w:val="85A0E7D4"/>
@@ -6171,7 +7202,7 @@
       </w:rPr>
     </w:lvl>
   </w:abstractNum>
-  <w:abstractNum w:abstractNumId="11" w15:restartNumberingAfterBreak="0">
+  <w:abstractNum w:abstractNumId="13" w15:restartNumberingAfterBreak="0">
     <w:nsid w:val="67394503"/>
     <w:multiLevelType w:val="hybridMultilevel"/>
     <w:tmpl w:val="7540A0B8"/>
@@ -6284,7 +7315,7 @@
       </w:rPr>
     </w:lvl>
   </w:abstractNum>
-  <w:abstractNum w:abstractNumId="12" w15:restartNumberingAfterBreak="0">
+  <w:abstractNum w:abstractNumId="14" w15:restartNumberingAfterBreak="0">
     <w:nsid w:val="74FC2C1F"/>
     <w:multiLevelType w:val="hybridMultilevel"/>
     <w:tmpl w:val="D102B666"/>
@@ -6370,7 +7401,7 @@
       </w:pPr>
     </w:lvl>
   </w:abstractNum>
-  <w:abstractNum w:abstractNumId="13" w15:restartNumberingAfterBreak="0">
+  <w:abstractNum w:abstractNumId="15" w15:restartNumberingAfterBreak="0">
     <w:nsid w:val="79CD02CC"/>
     <w:multiLevelType w:val="hybridMultilevel"/>
     <w:tmpl w:val="81C285B8"/>
@@ -6463,28 +7494,28 @@
     </w:lvl>
   </w:abstractNum>
   <w:num w:numId="1" w16cid:durableId="767386151">
+    <w:abstractNumId w:val="6"/>
+  </w:num>
+  <w:num w:numId="2" w16cid:durableId="1664771990">
     <w:abstractNumId w:val="5"/>
   </w:num>
-  <w:num w:numId="2" w16cid:durableId="1664771990">
-    <w:abstractNumId w:val="4"/>
-  </w:num>
   <w:num w:numId="3" w16cid:durableId="757680251">
-    <w:abstractNumId w:val="8"/>
+    <w:abstractNumId w:val="10"/>
   </w:num>
   <w:num w:numId="4" w16cid:durableId="487209056">
-    <w:abstractNumId w:val="13"/>
+    <w:abstractNumId w:val="15"/>
   </w:num>
   <w:num w:numId="5" w16cid:durableId="658922249">
     <w:abstractNumId w:val="3"/>
   </w:num>
   <w:num w:numId="6" w16cid:durableId="1953513468">
-    <w:abstractNumId w:val="10"/>
+    <w:abstractNumId w:val="12"/>
   </w:num>
   <w:num w:numId="7" w16cid:durableId="1857650618">
-    <w:abstractNumId w:val="6"/>
+    <w:abstractNumId w:val="7"/>
   </w:num>
   <w:num w:numId="8" w16cid:durableId="156963072">
-    <w:abstractNumId w:val="9"/>
+    <w:abstractNumId w:val="11"/>
   </w:num>
   <w:num w:numId="9" w16cid:durableId="1369909370">
     <w:abstractNumId w:val="1"/>
@@ -6493,16 +7524,22 @@
     <w:abstractNumId w:val="0"/>
   </w:num>
   <w:num w:numId="11" w16cid:durableId="485319138">
-    <w:abstractNumId w:val="11"/>
+    <w:abstractNumId w:val="13"/>
   </w:num>
   <w:num w:numId="12" w16cid:durableId="745808">
-    <w:abstractNumId w:val="12"/>
+    <w:abstractNumId w:val="14"/>
   </w:num>
   <w:num w:numId="13" w16cid:durableId="708263303">
-    <w:abstractNumId w:val="7"/>
+    <w:abstractNumId w:val="8"/>
   </w:num>
   <w:num w:numId="14" w16cid:durableId="2097968680">
     <w:abstractNumId w:val="2"/>
+  </w:num>
+  <w:num w:numId="15" w16cid:durableId="592008299">
+    <w:abstractNumId w:val="9"/>
+  </w:num>
+  <w:num w:numId="16" w16cid:durableId="315304249">
+    <w:abstractNumId w:val="4"/>
   </w:num>
 </w:numbering>
 </file>

</xml_diff>

<commit_message>
update text class git
</commit_message>
<xml_diff>
--- a/GIT/documents/class-GIT.docx
+++ b/GIT/documents/class-GIT.docx
@@ -325,40 +325,16 @@
           <w:lang w:eastAsia="pt-BR"/>
         </w:rPr>
       </w:pPr>
-      <w:proofErr w:type="spellStart"/>
-      <w:r>
-        <w:rPr>
-          <w:rFonts w:ascii="Times New Roman" w:eastAsia="Times New Roman" w:hAnsi="Times New Roman" w:cs="Times New Roman"/>
-          <w:color w:val="000000"/>
-          <w:sz w:val="27"/>
-          <w:szCs w:val="27"/>
-          <w:lang w:eastAsia="pt-BR"/>
-        </w:rPr>
-        <w:t>git</w:t>
-      </w:r>
-      <w:proofErr w:type="spellEnd"/>
-      <w:r>
-        <w:rPr>
-          <w:rFonts w:ascii="Times New Roman" w:eastAsia="Times New Roman" w:hAnsi="Times New Roman" w:cs="Times New Roman"/>
-          <w:color w:val="000000"/>
-          <w:sz w:val="27"/>
-          <w:szCs w:val="27"/>
-          <w:lang w:eastAsia="pt-BR"/>
-        </w:rPr>
-        <w:t xml:space="preserve"> --</w:t>
-      </w:r>
-      <w:proofErr w:type="spellStart"/>
-      <w:r>
-        <w:rPr>
-          <w:rFonts w:ascii="Times New Roman" w:eastAsia="Times New Roman" w:hAnsi="Times New Roman" w:cs="Times New Roman"/>
-          <w:color w:val="000000"/>
-          <w:sz w:val="27"/>
-          <w:szCs w:val="27"/>
-          <w:lang w:eastAsia="pt-BR"/>
-        </w:rPr>
-        <w:t>version</w:t>
-      </w:r>
-      <w:proofErr w:type="spellEnd"/>
+      <w:r>
+        <w:rPr>
+          <w:rFonts w:ascii="Times New Roman" w:eastAsia="Times New Roman" w:hAnsi="Times New Roman" w:cs="Times New Roman"/>
+          <w:color w:val="000000"/>
+          <w:sz w:val="27"/>
+          <w:szCs w:val="27"/>
+          <w:lang w:eastAsia="pt-BR"/>
+        </w:rPr>
+        <w:t>git --version</w:t>
+      </w:r>
     </w:p>
     <w:p>
       <w:pPr>
@@ -375,40 +351,16 @@
           <w:lang w:eastAsia="pt-BR"/>
         </w:rPr>
       </w:pPr>
-      <w:proofErr w:type="spellStart"/>
-      <w:r>
-        <w:rPr>
-          <w:rFonts w:ascii="Times New Roman" w:eastAsia="Times New Roman" w:hAnsi="Times New Roman" w:cs="Times New Roman"/>
-          <w:color w:val="000000"/>
-          <w:sz w:val="27"/>
-          <w:szCs w:val="27"/>
-          <w:lang w:eastAsia="pt-BR"/>
-        </w:rPr>
-        <w:t>git</w:t>
-      </w:r>
-      <w:proofErr w:type="spellEnd"/>
-      <w:r>
-        <w:rPr>
-          <w:rFonts w:ascii="Times New Roman" w:eastAsia="Times New Roman" w:hAnsi="Times New Roman" w:cs="Times New Roman"/>
-          <w:color w:val="000000"/>
-          <w:sz w:val="27"/>
-          <w:szCs w:val="27"/>
-          <w:lang w:eastAsia="pt-BR"/>
-        </w:rPr>
-        <w:t xml:space="preserve"> </w:t>
-      </w:r>
-      <w:proofErr w:type="spellStart"/>
-      <w:r>
-        <w:rPr>
-          <w:rFonts w:ascii="Times New Roman" w:eastAsia="Times New Roman" w:hAnsi="Times New Roman" w:cs="Times New Roman"/>
-          <w:color w:val="000000"/>
-          <w:sz w:val="27"/>
-          <w:szCs w:val="27"/>
-          <w:lang w:eastAsia="pt-BR"/>
-        </w:rPr>
-        <w:t>init</w:t>
-      </w:r>
-      <w:proofErr w:type="spellEnd"/>
+      <w:r>
+        <w:rPr>
+          <w:rFonts w:ascii="Times New Roman" w:eastAsia="Times New Roman" w:hAnsi="Times New Roman" w:cs="Times New Roman"/>
+          <w:color w:val="000000"/>
+          <w:sz w:val="27"/>
+          <w:szCs w:val="27"/>
+          <w:lang w:eastAsia="pt-BR"/>
+        </w:rPr>
+        <w:t>git init</w:t>
+      </w:r>
     </w:p>
     <w:p>
       <w:pPr>
@@ -425,64 +377,16 @@
           <w:lang w:eastAsia="pt-BR"/>
         </w:rPr>
       </w:pPr>
-      <w:proofErr w:type="spellStart"/>
-      <w:r>
-        <w:rPr>
-          <w:rFonts w:ascii="Times New Roman" w:eastAsia="Times New Roman" w:hAnsi="Times New Roman" w:cs="Times New Roman"/>
-          <w:color w:val="000000"/>
-          <w:sz w:val="27"/>
-          <w:szCs w:val="27"/>
-          <w:lang w:eastAsia="pt-BR"/>
-        </w:rPr>
-        <w:t>rm</w:t>
-      </w:r>
-      <w:proofErr w:type="spellEnd"/>
-      <w:r>
-        <w:rPr>
-          <w:rFonts w:ascii="Times New Roman" w:eastAsia="Times New Roman" w:hAnsi="Times New Roman" w:cs="Times New Roman"/>
-          <w:color w:val="000000"/>
-          <w:sz w:val="27"/>
-          <w:szCs w:val="27"/>
-          <w:lang w:eastAsia="pt-BR"/>
-        </w:rPr>
-        <w:t xml:space="preserve"> -</w:t>
-      </w:r>
-      <w:proofErr w:type="spellStart"/>
-      <w:proofErr w:type="gramStart"/>
-      <w:r>
-        <w:rPr>
-          <w:rFonts w:ascii="Times New Roman" w:eastAsia="Times New Roman" w:hAnsi="Times New Roman" w:cs="Times New Roman"/>
-          <w:color w:val="000000"/>
-          <w:sz w:val="27"/>
-          <w:szCs w:val="27"/>
-          <w:lang w:eastAsia="pt-BR"/>
-        </w:rPr>
-        <w:t>rf</w:t>
-      </w:r>
-      <w:proofErr w:type="spellEnd"/>
-      <w:r>
-        <w:rPr>
-          <w:rFonts w:ascii="Times New Roman" w:eastAsia="Times New Roman" w:hAnsi="Times New Roman" w:cs="Times New Roman"/>
-          <w:color w:val="000000"/>
-          <w:sz w:val="27"/>
-          <w:szCs w:val="27"/>
-          <w:lang w:eastAsia="pt-BR"/>
-        </w:rPr>
-        <w:t xml:space="preserve"> .</w:t>
-      </w:r>
-      <w:proofErr w:type="spellStart"/>
-      <w:r>
-        <w:rPr>
-          <w:rFonts w:ascii="Times New Roman" w:eastAsia="Times New Roman" w:hAnsi="Times New Roman" w:cs="Times New Roman"/>
-          <w:color w:val="000000"/>
-          <w:sz w:val="27"/>
-          <w:szCs w:val="27"/>
-          <w:lang w:eastAsia="pt-BR"/>
-        </w:rPr>
-        <w:t>git</w:t>
-      </w:r>
-      <w:proofErr w:type="spellEnd"/>
-      <w:proofErr w:type="gramEnd"/>
+      <w:r>
+        <w:rPr>
+          <w:rFonts w:ascii="Times New Roman" w:eastAsia="Times New Roman" w:hAnsi="Times New Roman" w:cs="Times New Roman"/>
+          <w:color w:val="000000"/>
+          <w:sz w:val="27"/>
+          <w:szCs w:val="27"/>
+          <w:lang w:eastAsia="pt-BR"/>
+        </w:rPr>
+        <w:t>rm -rf .git</w:t>
+      </w:r>
     </w:p>
     <w:p>
       <w:pPr>
@@ -499,49 +403,15 @@
           <w:lang w:eastAsia="pt-BR"/>
         </w:rPr>
       </w:pPr>
-      <w:proofErr w:type="spellStart"/>
-      <w:r>
-        <w:rPr>
-          <w:rFonts w:ascii="Times New Roman" w:eastAsia="Times New Roman" w:hAnsi="Times New Roman" w:cs="Times New Roman"/>
-          <w:color w:val="000000"/>
-          <w:sz w:val="27"/>
-          <w:szCs w:val="27"/>
-          <w:lang w:eastAsia="pt-BR"/>
-        </w:rPr>
-        <w:t>git</w:t>
-      </w:r>
-      <w:proofErr w:type="spellEnd"/>
-      <w:r>
-        <w:rPr>
-          <w:rFonts w:ascii="Times New Roman" w:eastAsia="Times New Roman" w:hAnsi="Times New Roman" w:cs="Times New Roman"/>
-          <w:color w:val="000000"/>
-          <w:sz w:val="27"/>
-          <w:szCs w:val="27"/>
-          <w:lang w:eastAsia="pt-BR"/>
-        </w:rPr>
-        <w:t xml:space="preserve"> </w:t>
-      </w:r>
-      <w:proofErr w:type="spellStart"/>
-      <w:r>
-        <w:rPr>
-          <w:rFonts w:ascii="Times New Roman" w:eastAsia="Times New Roman" w:hAnsi="Times New Roman" w:cs="Times New Roman"/>
-          <w:color w:val="000000"/>
-          <w:sz w:val="27"/>
-          <w:szCs w:val="27"/>
-          <w:lang w:eastAsia="pt-BR"/>
-        </w:rPr>
-        <w:t>config</w:t>
-      </w:r>
-      <w:proofErr w:type="spellEnd"/>
-      <w:r>
-        <w:rPr>
-          <w:rFonts w:ascii="Times New Roman" w:eastAsia="Times New Roman" w:hAnsi="Times New Roman" w:cs="Times New Roman"/>
-          <w:color w:val="000000"/>
-          <w:sz w:val="27"/>
-          <w:szCs w:val="27"/>
-          <w:lang w:eastAsia="pt-BR"/>
-        </w:rPr>
-        <w:t xml:space="preserve"> --global user.name "Emanuel Quintino"</w:t>
+      <w:r>
+        <w:rPr>
+          <w:rFonts w:ascii="Times New Roman" w:eastAsia="Times New Roman" w:hAnsi="Times New Roman" w:cs="Times New Roman"/>
+          <w:color w:val="000000"/>
+          <w:sz w:val="27"/>
+          <w:szCs w:val="27"/>
+          <w:lang w:eastAsia="pt-BR"/>
+        </w:rPr>
+        <w:t>git config --global user.name "Emanuel Quintino"</w:t>
       </w:r>
     </w:p>
     <w:p>
@@ -559,73 +429,15 @@
           <w:lang w:eastAsia="pt-BR"/>
         </w:rPr>
       </w:pPr>
-      <w:proofErr w:type="spellStart"/>
-      <w:r>
-        <w:rPr>
-          <w:rFonts w:ascii="Times New Roman" w:eastAsia="Times New Roman" w:hAnsi="Times New Roman" w:cs="Times New Roman"/>
-          <w:color w:val="000000"/>
-          <w:sz w:val="27"/>
-          <w:szCs w:val="27"/>
-          <w:lang w:eastAsia="pt-BR"/>
-        </w:rPr>
-        <w:t>git</w:t>
-      </w:r>
-      <w:proofErr w:type="spellEnd"/>
-      <w:r>
-        <w:rPr>
-          <w:rFonts w:ascii="Times New Roman" w:eastAsia="Times New Roman" w:hAnsi="Times New Roman" w:cs="Times New Roman"/>
-          <w:color w:val="000000"/>
-          <w:sz w:val="27"/>
-          <w:szCs w:val="27"/>
-          <w:lang w:eastAsia="pt-BR"/>
-        </w:rPr>
-        <w:t xml:space="preserve"> </w:t>
-      </w:r>
-      <w:proofErr w:type="spellStart"/>
-      <w:r>
-        <w:rPr>
-          <w:rFonts w:ascii="Times New Roman" w:eastAsia="Times New Roman" w:hAnsi="Times New Roman" w:cs="Times New Roman"/>
-          <w:color w:val="000000"/>
-          <w:sz w:val="27"/>
-          <w:szCs w:val="27"/>
-          <w:lang w:eastAsia="pt-BR"/>
-        </w:rPr>
-        <w:t>config</w:t>
-      </w:r>
-      <w:proofErr w:type="spellEnd"/>
-      <w:r>
-        <w:rPr>
-          <w:rFonts w:ascii="Times New Roman" w:eastAsia="Times New Roman" w:hAnsi="Times New Roman" w:cs="Times New Roman"/>
-          <w:color w:val="000000"/>
-          <w:sz w:val="27"/>
-          <w:szCs w:val="27"/>
-          <w:lang w:eastAsia="pt-BR"/>
-        </w:rPr>
-        <w:t xml:space="preserve"> --global </w:t>
-      </w:r>
-      <w:proofErr w:type="spellStart"/>
-      <w:proofErr w:type="gramStart"/>
-      <w:r>
-        <w:rPr>
-          <w:rFonts w:ascii="Times New Roman" w:eastAsia="Times New Roman" w:hAnsi="Times New Roman" w:cs="Times New Roman"/>
-          <w:color w:val="000000"/>
-          <w:sz w:val="27"/>
-          <w:szCs w:val="27"/>
-          <w:lang w:eastAsia="pt-BR"/>
-        </w:rPr>
-        <w:t>user.email</w:t>
-      </w:r>
-      <w:proofErr w:type="spellEnd"/>
-      <w:proofErr w:type="gramEnd"/>
-      <w:r>
-        <w:rPr>
-          <w:rFonts w:ascii="Times New Roman" w:eastAsia="Times New Roman" w:hAnsi="Times New Roman" w:cs="Times New Roman"/>
-          <w:color w:val="000000"/>
-          <w:sz w:val="27"/>
-          <w:szCs w:val="27"/>
-          <w:lang w:eastAsia="pt-BR"/>
-        </w:rPr>
-        <w:t xml:space="preserve"> "emanuelquintino@hotmail.com"</w:t>
+      <w:r>
+        <w:rPr>
+          <w:rFonts w:ascii="Times New Roman" w:eastAsia="Times New Roman" w:hAnsi="Times New Roman" w:cs="Times New Roman"/>
+          <w:color w:val="000000"/>
+          <w:sz w:val="27"/>
+          <w:szCs w:val="27"/>
+          <w:lang w:eastAsia="pt-BR"/>
+        </w:rPr>
+        <w:t>git config --global user.email "emanuelquintino@hotmail.com"</w:t>
       </w:r>
     </w:p>
     <w:p>
@@ -643,95 +455,15 @@
           <w:lang w:eastAsia="pt-BR"/>
         </w:rPr>
       </w:pPr>
-      <w:proofErr w:type="spellStart"/>
-      <w:r>
-        <w:rPr>
-          <w:rFonts w:ascii="Times New Roman" w:eastAsia="Times New Roman" w:hAnsi="Times New Roman" w:cs="Times New Roman"/>
-          <w:color w:val="000000"/>
-          <w:sz w:val="27"/>
-          <w:szCs w:val="27"/>
-          <w:lang w:eastAsia="pt-BR"/>
-        </w:rPr>
-        <w:t>git</w:t>
-      </w:r>
-      <w:proofErr w:type="spellEnd"/>
-      <w:r>
-        <w:rPr>
-          <w:rFonts w:ascii="Times New Roman" w:eastAsia="Times New Roman" w:hAnsi="Times New Roman" w:cs="Times New Roman"/>
-          <w:color w:val="000000"/>
-          <w:sz w:val="27"/>
-          <w:szCs w:val="27"/>
-          <w:lang w:eastAsia="pt-BR"/>
-        </w:rPr>
-        <w:t xml:space="preserve"> </w:t>
-      </w:r>
-      <w:proofErr w:type="spellStart"/>
-      <w:r>
-        <w:rPr>
-          <w:rFonts w:ascii="Times New Roman" w:eastAsia="Times New Roman" w:hAnsi="Times New Roman" w:cs="Times New Roman"/>
-          <w:color w:val="000000"/>
-          <w:sz w:val="27"/>
-          <w:szCs w:val="27"/>
-          <w:lang w:eastAsia="pt-BR"/>
-        </w:rPr>
-        <w:t>config</w:t>
-      </w:r>
-      <w:proofErr w:type="spellEnd"/>
-      <w:r>
-        <w:rPr>
-          <w:rFonts w:ascii="Times New Roman" w:eastAsia="Times New Roman" w:hAnsi="Times New Roman" w:cs="Times New Roman"/>
-          <w:color w:val="000000"/>
-          <w:sz w:val="27"/>
-          <w:szCs w:val="27"/>
-          <w:lang w:eastAsia="pt-BR"/>
-        </w:rPr>
-        <w:t xml:space="preserve"> --global </w:t>
-      </w:r>
-      <w:proofErr w:type="spellStart"/>
-      <w:proofErr w:type="gramStart"/>
-      <w:r>
-        <w:rPr>
-          <w:rFonts w:ascii="Times New Roman" w:eastAsia="Times New Roman" w:hAnsi="Times New Roman" w:cs="Times New Roman"/>
-          <w:color w:val="000000"/>
-          <w:sz w:val="27"/>
-          <w:szCs w:val="27"/>
-          <w:lang w:eastAsia="pt-BR"/>
-        </w:rPr>
-        <w:t>core.editor</w:t>
-      </w:r>
-      <w:proofErr w:type="spellEnd"/>
-      <w:proofErr w:type="gramEnd"/>
-      <w:r>
-        <w:rPr>
-          <w:rFonts w:ascii="Times New Roman" w:eastAsia="Times New Roman" w:hAnsi="Times New Roman" w:cs="Times New Roman"/>
-          <w:color w:val="000000"/>
-          <w:sz w:val="27"/>
-          <w:szCs w:val="27"/>
-          <w:lang w:eastAsia="pt-BR"/>
-        </w:rPr>
-        <w:t xml:space="preserve"> "</w:t>
-      </w:r>
-      <w:proofErr w:type="spellStart"/>
-      <w:r>
-        <w:rPr>
-          <w:rFonts w:ascii="Times New Roman" w:eastAsia="Times New Roman" w:hAnsi="Times New Roman" w:cs="Times New Roman"/>
-          <w:color w:val="000000"/>
-          <w:sz w:val="27"/>
-          <w:szCs w:val="27"/>
-          <w:lang w:eastAsia="pt-BR"/>
-        </w:rPr>
-        <w:t>code</w:t>
-      </w:r>
-      <w:proofErr w:type="spellEnd"/>
-      <w:r>
-        <w:rPr>
-          <w:rFonts w:ascii="Times New Roman" w:eastAsia="Times New Roman" w:hAnsi="Times New Roman" w:cs="Times New Roman"/>
-          <w:color w:val="000000"/>
-          <w:sz w:val="27"/>
-          <w:szCs w:val="27"/>
-          <w:lang w:eastAsia="pt-BR"/>
-        </w:rPr>
-        <w:t xml:space="preserve"> -w"</w:t>
+      <w:r>
+        <w:rPr>
+          <w:rFonts w:ascii="Times New Roman" w:eastAsia="Times New Roman" w:hAnsi="Times New Roman" w:cs="Times New Roman"/>
+          <w:color w:val="000000"/>
+          <w:sz w:val="27"/>
+          <w:szCs w:val="27"/>
+          <w:lang w:eastAsia="pt-BR"/>
+        </w:rPr>
+        <w:t>git config --global core.editor "code -w"</w:t>
       </w:r>
     </w:p>
     <w:p>
@@ -749,71 +481,15 @@
           <w:lang w:eastAsia="pt-BR"/>
         </w:rPr>
       </w:pPr>
-      <w:proofErr w:type="spellStart"/>
-      <w:r>
-        <w:rPr>
-          <w:rFonts w:ascii="Times New Roman" w:eastAsia="Times New Roman" w:hAnsi="Times New Roman" w:cs="Times New Roman"/>
-          <w:color w:val="000000"/>
-          <w:sz w:val="27"/>
-          <w:szCs w:val="27"/>
-          <w:lang w:eastAsia="pt-BR"/>
-        </w:rPr>
-        <w:t>git</w:t>
-      </w:r>
-      <w:proofErr w:type="spellEnd"/>
-      <w:r>
-        <w:rPr>
-          <w:rFonts w:ascii="Times New Roman" w:eastAsia="Times New Roman" w:hAnsi="Times New Roman" w:cs="Times New Roman"/>
-          <w:color w:val="000000"/>
-          <w:sz w:val="27"/>
-          <w:szCs w:val="27"/>
-          <w:lang w:eastAsia="pt-BR"/>
-        </w:rPr>
-        <w:t xml:space="preserve"> </w:t>
-      </w:r>
-      <w:proofErr w:type="spellStart"/>
-      <w:r>
-        <w:rPr>
-          <w:rFonts w:ascii="Times New Roman" w:eastAsia="Times New Roman" w:hAnsi="Times New Roman" w:cs="Times New Roman"/>
-          <w:color w:val="000000"/>
-          <w:sz w:val="27"/>
-          <w:szCs w:val="27"/>
-          <w:lang w:eastAsia="pt-BR"/>
-        </w:rPr>
-        <w:t>config</w:t>
-      </w:r>
-      <w:proofErr w:type="spellEnd"/>
-      <w:r>
-        <w:rPr>
-          <w:rFonts w:ascii="Times New Roman" w:eastAsia="Times New Roman" w:hAnsi="Times New Roman" w:cs="Times New Roman"/>
-          <w:color w:val="000000"/>
-          <w:sz w:val="27"/>
-          <w:szCs w:val="27"/>
-          <w:lang w:eastAsia="pt-BR"/>
-        </w:rPr>
-        <w:t xml:space="preserve"> --</w:t>
-      </w:r>
-      <w:proofErr w:type="spellStart"/>
-      <w:r>
-        <w:rPr>
-          <w:rFonts w:ascii="Times New Roman" w:eastAsia="Times New Roman" w:hAnsi="Times New Roman" w:cs="Times New Roman"/>
-          <w:color w:val="000000"/>
-          <w:sz w:val="27"/>
-          <w:szCs w:val="27"/>
-          <w:lang w:eastAsia="pt-BR"/>
-        </w:rPr>
-        <w:t>list</w:t>
-      </w:r>
-      <w:proofErr w:type="spellEnd"/>
-      <w:r>
-        <w:rPr>
-          <w:rFonts w:ascii="Times New Roman" w:eastAsia="Times New Roman" w:hAnsi="Times New Roman" w:cs="Times New Roman"/>
-          <w:color w:val="000000"/>
-          <w:sz w:val="27"/>
-          <w:szCs w:val="27"/>
-          <w:lang w:eastAsia="pt-BR"/>
-        </w:rPr>
-        <w:t xml:space="preserve"> --global</w:t>
+      <w:r>
+        <w:rPr>
+          <w:rFonts w:ascii="Times New Roman" w:eastAsia="Times New Roman" w:hAnsi="Times New Roman" w:cs="Times New Roman"/>
+          <w:color w:val="000000"/>
+          <w:sz w:val="27"/>
+          <w:szCs w:val="27"/>
+          <w:lang w:eastAsia="pt-BR"/>
+        </w:rPr>
+        <w:t>git config --list --global</w:t>
       </w:r>
     </w:p>
     <w:p>
@@ -831,71 +507,15 @@
           <w:lang w:eastAsia="pt-BR"/>
         </w:rPr>
       </w:pPr>
-      <w:proofErr w:type="spellStart"/>
-      <w:r>
-        <w:rPr>
-          <w:rFonts w:ascii="Times New Roman" w:eastAsia="Times New Roman" w:hAnsi="Times New Roman" w:cs="Times New Roman"/>
-          <w:color w:val="000000"/>
-          <w:sz w:val="27"/>
-          <w:szCs w:val="27"/>
-          <w:lang w:eastAsia="pt-BR"/>
-        </w:rPr>
-        <w:t>git</w:t>
-      </w:r>
-      <w:proofErr w:type="spellEnd"/>
-      <w:r>
-        <w:rPr>
-          <w:rFonts w:ascii="Times New Roman" w:eastAsia="Times New Roman" w:hAnsi="Times New Roman" w:cs="Times New Roman"/>
-          <w:color w:val="000000"/>
-          <w:sz w:val="27"/>
-          <w:szCs w:val="27"/>
-          <w:lang w:eastAsia="pt-BR"/>
-        </w:rPr>
-        <w:t xml:space="preserve"> </w:t>
-      </w:r>
-      <w:proofErr w:type="spellStart"/>
-      <w:r>
-        <w:rPr>
-          <w:rFonts w:ascii="Times New Roman" w:eastAsia="Times New Roman" w:hAnsi="Times New Roman" w:cs="Times New Roman"/>
-          <w:color w:val="000000"/>
-          <w:sz w:val="27"/>
-          <w:szCs w:val="27"/>
-          <w:lang w:eastAsia="pt-BR"/>
-        </w:rPr>
-        <w:t>config</w:t>
-      </w:r>
-      <w:proofErr w:type="spellEnd"/>
-      <w:r>
-        <w:rPr>
-          <w:rFonts w:ascii="Times New Roman" w:eastAsia="Times New Roman" w:hAnsi="Times New Roman" w:cs="Times New Roman"/>
-          <w:color w:val="000000"/>
-          <w:sz w:val="27"/>
-          <w:szCs w:val="27"/>
-          <w:lang w:eastAsia="pt-BR"/>
-        </w:rPr>
-        <w:t xml:space="preserve"> --</w:t>
-      </w:r>
-      <w:proofErr w:type="spellStart"/>
-      <w:r>
-        <w:rPr>
-          <w:rFonts w:ascii="Times New Roman" w:eastAsia="Times New Roman" w:hAnsi="Times New Roman" w:cs="Times New Roman"/>
-          <w:color w:val="000000"/>
-          <w:sz w:val="27"/>
-          <w:szCs w:val="27"/>
-          <w:lang w:eastAsia="pt-BR"/>
-        </w:rPr>
-        <w:t>list</w:t>
-      </w:r>
-      <w:proofErr w:type="spellEnd"/>
-      <w:r>
-        <w:rPr>
-          <w:rFonts w:ascii="Times New Roman" w:eastAsia="Times New Roman" w:hAnsi="Times New Roman" w:cs="Times New Roman"/>
-          <w:color w:val="000000"/>
-          <w:sz w:val="27"/>
-          <w:szCs w:val="27"/>
-          <w:lang w:eastAsia="pt-BR"/>
-        </w:rPr>
-        <w:t xml:space="preserve"> --local</w:t>
+      <w:r>
+        <w:rPr>
+          <w:rFonts w:ascii="Times New Roman" w:eastAsia="Times New Roman" w:hAnsi="Times New Roman" w:cs="Times New Roman"/>
+          <w:color w:val="000000"/>
+          <w:sz w:val="27"/>
+          <w:szCs w:val="27"/>
+          <w:lang w:eastAsia="pt-BR"/>
+        </w:rPr>
+        <w:t>git config --list --local</w:t>
       </w:r>
     </w:p>
     <w:p>
@@ -913,127 +533,15 @@
           <w:lang w:eastAsia="pt-BR"/>
         </w:rPr>
       </w:pPr>
-      <w:proofErr w:type="spellStart"/>
-      <w:r>
-        <w:rPr>
-          <w:rFonts w:ascii="Times New Roman" w:eastAsia="Times New Roman" w:hAnsi="Times New Roman" w:cs="Times New Roman"/>
-          <w:color w:val="000000"/>
-          <w:sz w:val="27"/>
-          <w:szCs w:val="27"/>
-          <w:lang w:eastAsia="pt-BR"/>
-        </w:rPr>
-        <w:t>git</w:t>
-      </w:r>
-      <w:proofErr w:type="spellEnd"/>
-      <w:r>
-        <w:rPr>
-          <w:rFonts w:ascii="Times New Roman" w:eastAsia="Times New Roman" w:hAnsi="Times New Roman" w:cs="Times New Roman"/>
-          <w:color w:val="000000"/>
-          <w:sz w:val="27"/>
-          <w:szCs w:val="27"/>
-          <w:lang w:eastAsia="pt-BR"/>
-        </w:rPr>
-        <w:t xml:space="preserve"> status (</w:t>
-      </w:r>
-      <w:proofErr w:type="spellStart"/>
-      <w:r>
-        <w:rPr>
-          <w:rFonts w:ascii="Times New Roman" w:eastAsia="Times New Roman" w:hAnsi="Times New Roman" w:cs="Times New Roman"/>
-          <w:color w:val="000000"/>
-          <w:sz w:val="27"/>
-          <w:szCs w:val="27"/>
-          <w:lang w:eastAsia="pt-BR"/>
-        </w:rPr>
-        <w:t>Working</w:t>
-      </w:r>
-      <w:proofErr w:type="spellEnd"/>
-      <w:r>
-        <w:rPr>
-          <w:rFonts w:ascii="Times New Roman" w:eastAsia="Times New Roman" w:hAnsi="Times New Roman" w:cs="Times New Roman"/>
-          <w:color w:val="000000"/>
-          <w:sz w:val="27"/>
-          <w:szCs w:val="27"/>
-          <w:lang w:eastAsia="pt-BR"/>
-        </w:rPr>
-        <w:t xml:space="preserve"> </w:t>
-      </w:r>
-      <w:proofErr w:type="spellStart"/>
-      <w:r>
-        <w:rPr>
-          <w:rFonts w:ascii="Times New Roman" w:eastAsia="Times New Roman" w:hAnsi="Times New Roman" w:cs="Times New Roman"/>
-          <w:color w:val="000000"/>
-          <w:sz w:val="27"/>
-          <w:szCs w:val="27"/>
-          <w:lang w:eastAsia="pt-BR"/>
-        </w:rPr>
-        <w:t>Directory</w:t>
-      </w:r>
-      <w:proofErr w:type="spellEnd"/>
-      <w:r>
-        <w:rPr>
-          <w:rFonts w:ascii="Times New Roman" w:eastAsia="Times New Roman" w:hAnsi="Times New Roman" w:cs="Times New Roman"/>
-          <w:color w:val="000000"/>
-          <w:sz w:val="27"/>
-          <w:szCs w:val="27"/>
-          <w:lang w:eastAsia="pt-BR"/>
-        </w:rPr>
-        <w:t xml:space="preserve">, </w:t>
-      </w:r>
-      <w:proofErr w:type="spellStart"/>
-      <w:r>
-        <w:rPr>
-          <w:rFonts w:ascii="Times New Roman" w:eastAsia="Times New Roman" w:hAnsi="Times New Roman" w:cs="Times New Roman"/>
-          <w:color w:val="000000"/>
-          <w:sz w:val="27"/>
-          <w:szCs w:val="27"/>
-          <w:lang w:eastAsia="pt-BR"/>
-        </w:rPr>
-        <w:t>Stage</w:t>
-      </w:r>
-      <w:proofErr w:type="spellEnd"/>
-      <w:r>
-        <w:rPr>
-          <w:rFonts w:ascii="Times New Roman" w:eastAsia="Times New Roman" w:hAnsi="Times New Roman" w:cs="Times New Roman"/>
-          <w:color w:val="000000"/>
-          <w:sz w:val="27"/>
-          <w:szCs w:val="27"/>
-          <w:lang w:eastAsia="pt-BR"/>
-        </w:rPr>
-        <w:t xml:space="preserve"> Area, </w:t>
-      </w:r>
-      <w:proofErr w:type="spellStart"/>
-      <w:proofErr w:type="gramStart"/>
-      <w:r>
-        <w:rPr>
-          <w:rFonts w:ascii="Times New Roman" w:eastAsia="Times New Roman" w:hAnsi="Times New Roman" w:cs="Times New Roman"/>
-          <w:color w:val="000000"/>
-          <w:sz w:val="27"/>
-          <w:szCs w:val="27"/>
-          <w:lang w:eastAsia="pt-BR"/>
-        </w:rPr>
-        <w:t>Repository</w:t>
-      </w:r>
-      <w:proofErr w:type="spellEnd"/>
-      <w:r>
-        <w:rPr>
-          <w:rFonts w:ascii="Times New Roman" w:eastAsia="Times New Roman" w:hAnsi="Times New Roman" w:cs="Times New Roman"/>
-          <w:color w:val="000000"/>
-          <w:sz w:val="27"/>
-          <w:szCs w:val="27"/>
-          <w:lang w:eastAsia="pt-BR"/>
-        </w:rPr>
-        <w:t>(</w:t>
-      </w:r>
-      <w:proofErr w:type="gramEnd"/>
-      <w:r>
-        <w:rPr>
-          <w:rFonts w:ascii="Times New Roman" w:eastAsia="Times New Roman" w:hAnsi="Times New Roman" w:cs="Times New Roman"/>
-          <w:color w:val="000000"/>
-          <w:sz w:val="27"/>
-          <w:szCs w:val="27"/>
-          <w:lang w:eastAsia="pt-BR"/>
-        </w:rPr>
-        <w:t>Log))</w:t>
+      <w:r>
+        <w:rPr>
+          <w:rFonts w:ascii="Times New Roman" w:eastAsia="Times New Roman" w:hAnsi="Times New Roman" w:cs="Times New Roman"/>
+          <w:color w:val="000000"/>
+          <w:sz w:val="27"/>
+          <w:szCs w:val="27"/>
+          <w:lang w:eastAsia="pt-BR"/>
+        </w:rPr>
+        <w:t>git status (Working Directory, Stage Area, Repository(Log))</w:t>
       </w:r>
     </w:p>
     <w:p>
@@ -1051,52 +559,16 @@
           <w:lang w:eastAsia="pt-BR"/>
         </w:rPr>
       </w:pPr>
-      <w:proofErr w:type="spellStart"/>
-      <w:r>
-        <w:rPr>
-          <w:rFonts w:ascii="Times New Roman" w:eastAsia="Times New Roman" w:hAnsi="Times New Roman" w:cs="Times New Roman"/>
-          <w:color w:val="000000"/>
-          <w:sz w:val="27"/>
-          <w:szCs w:val="27"/>
-          <w:lang w:eastAsia="pt-BR"/>
-        </w:rPr>
-        <w:t>git</w:t>
-      </w:r>
-      <w:proofErr w:type="spellEnd"/>
-      <w:r>
-        <w:rPr>
-          <w:rFonts w:ascii="Times New Roman" w:eastAsia="Times New Roman" w:hAnsi="Times New Roman" w:cs="Times New Roman"/>
-          <w:color w:val="000000"/>
-          <w:sz w:val="27"/>
-          <w:szCs w:val="27"/>
-          <w:lang w:eastAsia="pt-BR"/>
-        </w:rPr>
-        <w:t xml:space="preserve"> </w:t>
-      </w:r>
-      <w:proofErr w:type="spellStart"/>
-      <w:proofErr w:type="gramStart"/>
-      <w:r>
-        <w:rPr>
-          <w:rFonts w:ascii="Times New Roman" w:eastAsia="Times New Roman" w:hAnsi="Times New Roman" w:cs="Times New Roman"/>
-          <w:color w:val="000000"/>
-          <w:sz w:val="27"/>
-          <w:szCs w:val="27"/>
-          <w:lang w:eastAsia="pt-BR"/>
-        </w:rPr>
-        <w:t>add</w:t>
-      </w:r>
-      <w:proofErr w:type="spellEnd"/>
-      <w:r>
-        <w:rPr>
-          <w:rFonts w:ascii="Times New Roman" w:eastAsia="Times New Roman" w:hAnsi="Times New Roman" w:cs="Times New Roman"/>
-          <w:color w:val="000000"/>
-          <w:sz w:val="27"/>
-          <w:szCs w:val="27"/>
-          <w:lang w:eastAsia="pt-BR"/>
-        </w:rPr>
-        <w:t xml:space="preserve"> .</w:t>
-      </w:r>
-      <w:proofErr w:type="gramEnd"/>
+      <w:r>
+        <w:rPr>
+          <w:rFonts w:ascii="Times New Roman" w:eastAsia="Times New Roman" w:hAnsi="Times New Roman" w:cs="Times New Roman"/>
+          <w:color w:val="000000"/>
+          <w:sz w:val="27"/>
+          <w:szCs w:val="27"/>
+          <w:lang w:eastAsia="pt-BR"/>
+        </w:rPr>
+        <w:t>git add .</w:t>
+      </w:r>
     </w:p>
     <w:p>
       <w:pPr>
@@ -1113,105 +585,15 @@
           <w:lang w:eastAsia="pt-BR"/>
         </w:rPr>
       </w:pPr>
-      <w:proofErr w:type="spellStart"/>
-      <w:r>
-        <w:rPr>
-          <w:rFonts w:ascii="Times New Roman" w:eastAsia="Times New Roman" w:hAnsi="Times New Roman" w:cs="Times New Roman"/>
-          <w:color w:val="000000"/>
-          <w:sz w:val="27"/>
-          <w:szCs w:val="27"/>
-          <w:lang w:eastAsia="pt-BR"/>
-        </w:rPr>
-        <w:t>git</w:t>
-      </w:r>
-      <w:proofErr w:type="spellEnd"/>
-      <w:r>
-        <w:rPr>
-          <w:rFonts w:ascii="Times New Roman" w:eastAsia="Times New Roman" w:hAnsi="Times New Roman" w:cs="Times New Roman"/>
-          <w:color w:val="000000"/>
-          <w:sz w:val="27"/>
-          <w:szCs w:val="27"/>
-          <w:lang w:eastAsia="pt-BR"/>
-        </w:rPr>
-        <w:t xml:space="preserve"> </w:t>
-      </w:r>
-      <w:proofErr w:type="spellStart"/>
-      <w:proofErr w:type="gramStart"/>
-      <w:r>
-        <w:rPr>
-          <w:rFonts w:ascii="Times New Roman" w:eastAsia="Times New Roman" w:hAnsi="Times New Roman" w:cs="Times New Roman"/>
-          <w:color w:val="000000"/>
-          <w:sz w:val="27"/>
-          <w:szCs w:val="27"/>
-          <w:lang w:eastAsia="pt-BR"/>
-        </w:rPr>
-        <w:t>restore</w:t>
-      </w:r>
-      <w:proofErr w:type="spellEnd"/>
-      <w:r>
-        <w:rPr>
-          <w:rFonts w:ascii="Times New Roman" w:eastAsia="Times New Roman" w:hAnsi="Times New Roman" w:cs="Times New Roman"/>
-          <w:color w:val="000000"/>
-          <w:sz w:val="27"/>
-          <w:szCs w:val="27"/>
-          <w:lang w:eastAsia="pt-BR"/>
-        </w:rPr>
-        <w:t xml:space="preserve"> .</w:t>
-      </w:r>
-      <w:proofErr w:type="gramEnd"/>
-      <w:r>
-        <w:rPr>
-          <w:rFonts w:ascii="Times New Roman" w:eastAsia="Times New Roman" w:hAnsi="Times New Roman" w:cs="Times New Roman"/>
-          <w:color w:val="000000"/>
-          <w:sz w:val="27"/>
-          <w:szCs w:val="27"/>
-          <w:lang w:eastAsia="pt-BR"/>
-        </w:rPr>
-        <w:t xml:space="preserve"> (</w:t>
-      </w:r>
-      <w:proofErr w:type="spellStart"/>
-      <w:r>
-        <w:rPr>
-          <w:rFonts w:ascii="Times New Roman" w:eastAsia="Times New Roman" w:hAnsi="Times New Roman" w:cs="Times New Roman"/>
-          <w:color w:val="000000"/>
-          <w:sz w:val="27"/>
-          <w:szCs w:val="27"/>
-          <w:lang w:eastAsia="pt-BR"/>
-        </w:rPr>
-        <w:t>return</w:t>
-      </w:r>
-      <w:proofErr w:type="spellEnd"/>
-      <w:r>
-        <w:rPr>
-          <w:rFonts w:ascii="Times New Roman" w:eastAsia="Times New Roman" w:hAnsi="Times New Roman" w:cs="Times New Roman"/>
-          <w:color w:val="000000"/>
-          <w:sz w:val="27"/>
-          <w:szCs w:val="27"/>
-          <w:lang w:eastAsia="pt-BR"/>
-        </w:rPr>
-        <w:t xml:space="preserve"> to </w:t>
-      </w:r>
-      <w:proofErr w:type="spellStart"/>
-      <w:r>
-        <w:rPr>
-          <w:rFonts w:ascii="Times New Roman" w:eastAsia="Times New Roman" w:hAnsi="Times New Roman" w:cs="Times New Roman"/>
-          <w:color w:val="000000"/>
-          <w:sz w:val="27"/>
-          <w:szCs w:val="27"/>
-          <w:lang w:eastAsia="pt-BR"/>
-        </w:rPr>
-        <w:t>modified</w:t>
-      </w:r>
-      <w:proofErr w:type="spellEnd"/>
-      <w:r>
-        <w:rPr>
-          <w:rFonts w:ascii="Times New Roman" w:eastAsia="Times New Roman" w:hAnsi="Times New Roman" w:cs="Times New Roman"/>
-          <w:color w:val="000000"/>
-          <w:sz w:val="27"/>
-          <w:szCs w:val="27"/>
-          <w:lang w:eastAsia="pt-BR"/>
-        </w:rPr>
-        <w:t>)</w:t>
+      <w:r>
+        <w:rPr>
+          <w:rFonts w:ascii="Times New Roman" w:eastAsia="Times New Roman" w:hAnsi="Times New Roman" w:cs="Times New Roman"/>
+          <w:color w:val="000000"/>
+          <w:sz w:val="27"/>
+          <w:szCs w:val="27"/>
+          <w:lang w:eastAsia="pt-BR"/>
+        </w:rPr>
+        <w:t>git restore . (return to modified)</w:t>
       </w:r>
     </w:p>
     <w:p>
@@ -1229,74 +611,16 @@
           <w:lang w:eastAsia="pt-BR"/>
         </w:rPr>
       </w:pPr>
-      <w:proofErr w:type="spellStart"/>
-      <w:r>
-        <w:rPr>
-          <w:rFonts w:ascii="Times New Roman" w:eastAsia="Times New Roman" w:hAnsi="Times New Roman" w:cs="Times New Roman"/>
-          <w:color w:val="000000"/>
-          <w:sz w:val="27"/>
-          <w:szCs w:val="27"/>
-          <w:lang w:eastAsia="pt-BR"/>
-        </w:rPr>
-        <w:t>git</w:t>
-      </w:r>
-      <w:proofErr w:type="spellEnd"/>
-      <w:r>
-        <w:rPr>
-          <w:rFonts w:ascii="Times New Roman" w:eastAsia="Times New Roman" w:hAnsi="Times New Roman" w:cs="Times New Roman"/>
-          <w:color w:val="000000"/>
-          <w:sz w:val="27"/>
-          <w:szCs w:val="27"/>
-          <w:lang w:eastAsia="pt-BR"/>
-        </w:rPr>
-        <w:t xml:space="preserve"> </w:t>
-      </w:r>
-      <w:proofErr w:type="spellStart"/>
-      <w:r>
-        <w:rPr>
-          <w:rFonts w:ascii="Times New Roman" w:eastAsia="Times New Roman" w:hAnsi="Times New Roman" w:cs="Times New Roman"/>
-          <w:color w:val="000000"/>
-          <w:sz w:val="27"/>
-          <w:szCs w:val="27"/>
-          <w:lang w:eastAsia="pt-BR"/>
-        </w:rPr>
-        <w:t>restore</w:t>
-      </w:r>
-      <w:proofErr w:type="spellEnd"/>
-      <w:r>
-        <w:rPr>
-          <w:rFonts w:ascii="Times New Roman" w:eastAsia="Times New Roman" w:hAnsi="Times New Roman" w:cs="Times New Roman"/>
-          <w:color w:val="000000"/>
-          <w:sz w:val="27"/>
-          <w:szCs w:val="27"/>
-          <w:lang w:eastAsia="pt-BR"/>
-        </w:rPr>
-        <w:t xml:space="preserve"> --</w:t>
-      </w:r>
-      <w:proofErr w:type="spellStart"/>
-      <w:proofErr w:type="gramStart"/>
-      <w:r>
-        <w:rPr>
-          <w:rFonts w:ascii="Times New Roman" w:eastAsia="Times New Roman" w:hAnsi="Times New Roman" w:cs="Times New Roman"/>
-          <w:color w:val="000000"/>
-          <w:sz w:val="27"/>
-          <w:szCs w:val="27"/>
-          <w:lang w:eastAsia="pt-BR"/>
-        </w:rPr>
-        <w:t>staged</w:t>
-      </w:r>
-      <w:proofErr w:type="spellEnd"/>
-      <w:r>
-        <w:rPr>
-          <w:rFonts w:ascii="Times New Roman" w:eastAsia="Times New Roman" w:hAnsi="Times New Roman" w:cs="Times New Roman"/>
-          <w:color w:val="000000"/>
-          <w:sz w:val="27"/>
-          <w:szCs w:val="27"/>
-          <w:lang w:eastAsia="pt-BR"/>
-        </w:rPr>
-        <w:t xml:space="preserve"> .</w:t>
-      </w:r>
-      <w:proofErr w:type="gramEnd"/>
+      <w:r>
+        <w:rPr>
+          <w:rFonts w:ascii="Times New Roman" w:eastAsia="Times New Roman" w:hAnsi="Times New Roman" w:cs="Times New Roman"/>
+          <w:color w:val="000000"/>
+          <w:sz w:val="27"/>
+          <w:szCs w:val="27"/>
+          <w:lang w:eastAsia="pt-BR"/>
+        </w:rPr>
+        <w:t>git restore --staged .</w:t>
+      </w:r>
     </w:p>
     <w:p>
       <w:pPr>
@@ -1313,93 +637,15 @@
           <w:lang w:eastAsia="pt-BR"/>
         </w:rPr>
       </w:pPr>
-      <w:proofErr w:type="spellStart"/>
-      <w:r>
-        <w:rPr>
-          <w:rFonts w:ascii="Times New Roman" w:eastAsia="Times New Roman" w:hAnsi="Times New Roman" w:cs="Times New Roman"/>
-          <w:color w:val="000000"/>
-          <w:sz w:val="27"/>
-          <w:szCs w:val="27"/>
-          <w:lang w:eastAsia="pt-BR"/>
-        </w:rPr>
-        <w:t>git</w:t>
-      </w:r>
-      <w:proofErr w:type="spellEnd"/>
-      <w:r>
-        <w:rPr>
-          <w:rFonts w:ascii="Times New Roman" w:eastAsia="Times New Roman" w:hAnsi="Times New Roman" w:cs="Times New Roman"/>
-          <w:color w:val="000000"/>
-          <w:sz w:val="27"/>
-          <w:szCs w:val="27"/>
-          <w:lang w:eastAsia="pt-BR"/>
-        </w:rPr>
-        <w:t xml:space="preserve"> </w:t>
-      </w:r>
-      <w:proofErr w:type="spellStart"/>
-      <w:r>
-        <w:rPr>
-          <w:rFonts w:ascii="Times New Roman" w:eastAsia="Times New Roman" w:hAnsi="Times New Roman" w:cs="Times New Roman"/>
-          <w:color w:val="000000"/>
-          <w:sz w:val="27"/>
-          <w:szCs w:val="27"/>
-          <w:lang w:eastAsia="pt-BR"/>
-        </w:rPr>
-        <w:t>commit</w:t>
-      </w:r>
-      <w:proofErr w:type="spellEnd"/>
-      <w:r>
-        <w:rPr>
-          <w:rFonts w:ascii="Times New Roman" w:eastAsia="Times New Roman" w:hAnsi="Times New Roman" w:cs="Times New Roman"/>
-          <w:color w:val="000000"/>
-          <w:sz w:val="27"/>
-          <w:szCs w:val="27"/>
-          <w:lang w:eastAsia="pt-BR"/>
-        </w:rPr>
-        <w:t xml:space="preserve"> -m "</w:t>
-      </w:r>
-      <w:proofErr w:type="spellStart"/>
-      <w:r>
-        <w:rPr>
-          <w:rFonts w:ascii="Times New Roman" w:eastAsia="Times New Roman" w:hAnsi="Times New Roman" w:cs="Times New Roman"/>
-          <w:color w:val="000000"/>
-          <w:sz w:val="27"/>
-          <w:szCs w:val="27"/>
-          <w:lang w:eastAsia="pt-BR"/>
-        </w:rPr>
-        <w:t>first</w:t>
-      </w:r>
-      <w:proofErr w:type="spellEnd"/>
-      <w:r>
-        <w:rPr>
-          <w:rFonts w:ascii="Times New Roman" w:eastAsia="Times New Roman" w:hAnsi="Times New Roman" w:cs="Times New Roman"/>
-          <w:color w:val="000000"/>
-          <w:sz w:val="27"/>
-          <w:szCs w:val="27"/>
-          <w:lang w:eastAsia="pt-BR"/>
-        </w:rPr>
-        <w:t xml:space="preserve"> </w:t>
-      </w:r>
-      <w:proofErr w:type="spellStart"/>
-      <w:r>
-        <w:rPr>
-          <w:rFonts w:ascii="Times New Roman" w:eastAsia="Times New Roman" w:hAnsi="Times New Roman" w:cs="Times New Roman"/>
-          <w:color w:val="000000"/>
-          <w:sz w:val="27"/>
-          <w:szCs w:val="27"/>
-          <w:lang w:eastAsia="pt-BR"/>
-        </w:rPr>
-        <w:t>commit</w:t>
-      </w:r>
-      <w:proofErr w:type="spellEnd"/>
-      <w:r>
-        <w:rPr>
-          <w:rFonts w:ascii="Times New Roman" w:eastAsia="Times New Roman" w:hAnsi="Times New Roman" w:cs="Times New Roman"/>
-          <w:color w:val="000000"/>
-          <w:sz w:val="27"/>
-          <w:szCs w:val="27"/>
-          <w:lang w:eastAsia="pt-BR"/>
-        </w:rPr>
-        <w:t>"</w:t>
+      <w:r>
+        <w:rPr>
+          <w:rFonts w:ascii="Times New Roman" w:eastAsia="Times New Roman" w:hAnsi="Times New Roman" w:cs="Times New Roman"/>
+          <w:color w:val="000000"/>
+          <w:sz w:val="27"/>
+          <w:szCs w:val="27"/>
+          <w:lang w:eastAsia="pt-BR"/>
+        </w:rPr>
+        <w:t>git commit -m "first commit"</w:t>
       </w:r>
     </w:p>
     <w:p>
@@ -1417,93 +663,15 @@
           <w:lang w:eastAsia="pt-BR"/>
         </w:rPr>
       </w:pPr>
-      <w:proofErr w:type="spellStart"/>
-      <w:r>
-        <w:rPr>
-          <w:rFonts w:ascii="Times New Roman" w:eastAsia="Times New Roman" w:hAnsi="Times New Roman" w:cs="Times New Roman"/>
-          <w:color w:val="000000"/>
-          <w:sz w:val="27"/>
-          <w:szCs w:val="27"/>
-          <w:lang w:eastAsia="pt-BR"/>
-        </w:rPr>
-        <w:t>git</w:t>
-      </w:r>
-      <w:proofErr w:type="spellEnd"/>
-      <w:r>
-        <w:rPr>
-          <w:rFonts w:ascii="Times New Roman" w:eastAsia="Times New Roman" w:hAnsi="Times New Roman" w:cs="Times New Roman"/>
-          <w:color w:val="000000"/>
-          <w:sz w:val="27"/>
-          <w:szCs w:val="27"/>
-          <w:lang w:eastAsia="pt-BR"/>
-        </w:rPr>
-        <w:t xml:space="preserve"> </w:t>
-      </w:r>
-      <w:proofErr w:type="spellStart"/>
-      <w:r>
-        <w:rPr>
-          <w:rFonts w:ascii="Times New Roman" w:eastAsia="Times New Roman" w:hAnsi="Times New Roman" w:cs="Times New Roman"/>
-          <w:color w:val="000000"/>
-          <w:sz w:val="27"/>
-          <w:szCs w:val="27"/>
-          <w:lang w:eastAsia="pt-BR"/>
-        </w:rPr>
-        <w:t>commit</w:t>
-      </w:r>
-      <w:proofErr w:type="spellEnd"/>
-      <w:r>
-        <w:rPr>
-          <w:rFonts w:ascii="Times New Roman" w:eastAsia="Times New Roman" w:hAnsi="Times New Roman" w:cs="Times New Roman"/>
-          <w:color w:val="000000"/>
-          <w:sz w:val="27"/>
-          <w:szCs w:val="27"/>
-          <w:lang w:eastAsia="pt-BR"/>
-        </w:rPr>
-        <w:t xml:space="preserve"> --</w:t>
-      </w:r>
-      <w:proofErr w:type="spellStart"/>
-      <w:r>
-        <w:rPr>
-          <w:rFonts w:ascii="Times New Roman" w:eastAsia="Times New Roman" w:hAnsi="Times New Roman" w:cs="Times New Roman"/>
-          <w:color w:val="000000"/>
-          <w:sz w:val="27"/>
-          <w:szCs w:val="27"/>
-          <w:lang w:eastAsia="pt-BR"/>
-        </w:rPr>
-        <w:t>amend</w:t>
-      </w:r>
-      <w:proofErr w:type="spellEnd"/>
-      <w:r>
-        <w:rPr>
-          <w:rFonts w:ascii="Times New Roman" w:eastAsia="Times New Roman" w:hAnsi="Times New Roman" w:cs="Times New Roman"/>
-          <w:color w:val="000000"/>
-          <w:sz w:val="27"/>
-          <w:szCs w:val="27"/>
-          <w:lang w:eastAsia="pt-BR"/>
-        </w:rPr>
-        <w:t xml:space="preserve"> -m "new </w:t>
-      </w:r>
-      <w:proofErr w:type="spellStart"/>
-      <w:r>
-        <w:rPr>
-          <w:rFonts w:ascii="Times New Roman" w:eastAsia="Times New Roman" w:hAnsi="Times New Roman" w:cs="Times New Roman"/>
-          <w:color w:val="000000"/>
-          <w:sz w:val="27"/>
-          <w:szCs w:val="27"/>
-          <w:lang w:eastAsia="pt-BR"/>
-        </w:rPr>
-        <w:t>message</w:t>
-      </w:r>
-      <w:proofErr w:type="spellEnd"/>
-      <w:r>
-        <w:rPr>
-          <w:rFonts w:ascii="Times New Roman" w:eastAsia="Times New Roman" w:hAnsi="Times New Roman" w:cs="Times New Roman"/>
-          <w:color w:val="000000"/>
-          <w:sz w:val="27"/>
-          <w:szCs w:val="27"/>
-          <w:lang w:eastAsia="pt-BR"/>
-        </w:rPr>
-        <w:t>"</w:t>
+      <w:r>
+        <w:rPr>
+          <w:rFonts w:ascii="Times New Roman" w:eastAsia="Times New Roman" w:hAnsi="Times New Roman" w:cs="Times New Roman"/>
+          <w:color w:val="000000"/>
+          <w:sz w:val="27"/>
+          <w:szCs w:val="27"/>
+          <w:lang w:eastAsia="pt-BR"/>
+        </w:rPr>
+        <w:t>git commit --amend -m "new message"</w:t>
       </w:r>
     </w:p>
     <w:p>
@@ -1521,27 +689,15 @@
           <w:lang w:eastAsia="pt-BR"/>
         </w:rPr>
       </w:pPr>
-      <w:proofErr w:type="spellStart"/>
-      <w:r>
-        <w:rPr>
-          <w:rFonts w:ascii="Times New Roman" w:eastAsia="Times New Roman" w:hAnsi="Times New Roman" w:cs="Times New Roman"/>
-          <w:color w:val="000000"/>
-          <w:sz w:val="27"/>
-          <w:szCs w:val="27"/>
-          <w:lang w:eastAsia="pt-BR"/>
-        </w:rPr>
-        <w:t>git</w:t>
-      </w:r>
-      <w:proofErr w:type="spellEnd"/>
-      <w:r>
-        <w:rPr>
-          <w:rFonts w:ascii="Times New Roman" w:eastAsia="Times New Roman" w:hAnsi="Times New Roman" w:cs="Times New Roman"/>
-          <w:color w:val="000000"/>
-          <w:sz w:val="27"/>
-          <w:szCs w:val="27"/>
-          <w:lang w:eastAsia="pt-BR"/>
-        </w:rPr>
-        <w:t xml:space="preserve"> reset --soft HEAD~1</w:t>
+      <w:r>
+        <w:rPr>
+          <w:rFonts w:ascii="Times New Roman" w:eastAsia="Times New Roman" w:hAnsi="Times New Roman" w:cs="Times New Roman"/>
+          <w:color w:val="000000"/>
+          <w:sz w:val="27"/>
+          <w:szCs w:val="27"/>
+          <w:lang w:eastAsia="pt-BR"/>
+        </w:rPr>
+        <w:t>git reset --soft HEAD~1</w:t>
       </w:r>
     </w:p>
     <w:p>
@@ -1559,27 +715,15 @@
           <w:lang w:eastAsia="pt-BR"/>
         </w:rPr>
       </w:pPr>
-      <w:proofErr w:type="spellStart"/>
-      <w:r>
-        <w:rPr>
-          <w:rFonts w:ascii="Times New Roman" w:eastAsia="Times New Roman" w:hAnsi="Times New Roman" w:cs="Times New Roman"/>
-          <w:color w:val="000000"/>
-          <w:sz w:val="27"/>
-          <w:szCs w:val="27"/>
-          <w:lang w:eastAsia="pt-BR"/>
-        </w:rPr>
-        <w:t>git</w:t>
-      </w:r>
-      <w:proofErr w:type="spellEnd"/>
-      <w:r>
-        <w:rPr>
-          <w:rFonts w:ascii="Times New Roman" w:eastAsia="Times New Roman" w:hAnsi="Times New Roman" w:cs="Times New Roman"/>
-          <w:color w:val="000000"/>
-          <w:sz w:val="27"/>
-          <w:szCs w:val="27"/>
-          <w:lang w:eastAsia="pt-BR"/>
-        </w:rPr>
-        <w:t xml:space="preserve"> reset --hard HEAD~1</w:t>
+      <w:r>
+        <w:rPr>
+          <w:rFonts w:ascii="Times New Roman" w:eastAsia="Times New Roman" w:hAnsi="Times New Roman" w:cs="Times New Roman"/>
+          <w:color w:val="000000"/>
+          <w:sz w:val="27"/>
+          <w:szCs w:val="27"/>
+          <w:lang w:eastAsia="pt-BR"/>
+        </w:rPr>
+        <w:t>git reset --hard HEAD~1</w:t>
       </w:r>
     </w:p>
     <w:p>
@@ -1597,27 +741,15 @@
           <w:lang w:eastAsia="pt-BR"/>
         </w:rPr>
       </w:pPr>
-      <w:proofErr w:type="spellStart"/>
-      <w:r>
-        <w:rPr>
-          <w:rFonts w:ascii="Times New Roman" w:eastAsia="Times New Roman" w:hAnsi="Times New Roman" w:cs="Times New Roman"/>
-          <w:color w:val="000000"/>
-          <w:sz w:val="27"/>
-          <w:szCs w:val="27"/>
-          <w:lang w:eastAsia="pt-BR"/>
-        </w:rPr>
-        <w:t>git</w:t>
-      </w:r>
-      <w:proofErr w:type="spellEnd"/>
-      <w:r>
-        <w:rPr>
-          <w:rFonts w:ascii="Times New Roman" w:eastAsia="Times New Roman" w:hAnsi="Times New Roman" w:cs="Times New Roman"/>
-          <w:color w:val="000000"/>
-          <w:sz w:val="27"/>
-          <w:szCs w:val="27"/>
-          <w:lang w:eastAsia="pt-BR"/>
-        </w:rPr>
-        <w:t xml:space="preserve"> log</w:t>
+      <w:r>
+        <w:rPr>
+          <w:rFonts w:ascii="Times New Roman" w:eastAsia="Times New Roman" w:hAnsi="Times New Roman" w:cs="Times New Roman"/>
+          <w:color w:val="000000"/>
+          <w:sz w:val="27"/>
+          <w:szCs w:val="27"/>
+          <w:lang w:eastAsia="pt-BR"/>
+        </w:rPr>
+        <w:t>git log</w:t>
       </w:r>
     </w:p>
     <w:p>
@@ -1635,27 +767,15 @@
           <w:lang w:eastAsia="pt-BR"/>
         </w:rPr>
       </w:pPr>
-      <w:proofErr w:type="spellStart"/>
-      <w:r>
-        <w:rPr>
-          <w:rFonts w:ascii="Times New Roman" w:eastAsia="Times New Roman" w:hAnsi="Times New Roman" w:cs="Times New Roman"/>
-          <w:color w:val="000000"/>
-          <w:sz w:val="27"/>
-          <w:szCs w:val="27"/>
-          <w:lang w:eastAsia="pt-BR"/>
-        </w:rPr>
-        <w:t>git</w:t>
-      </w:r>
-      <w:proofErr w:type="spellEnd"/>
-      <w:r>
-        <w:rPr>
-          <w:rFonts w:ascii="Times New Roman" w:eastAsia="Times New Roman" w:hAnsi="Times New Roman" w:cs="Times New Roman"/>
-          <w:color w:val="000000"/>
-          <w:sz w:val="27"/>
-          <w:szCs w:val="27"/>
-          <w:lang w:eastAsia="pt-BR"/>
-        </w:rPr>
-        <w:t xml:space="preserve"> log -n 3</w:t>
+      <w:r>
+        <w:rPr>
+          <w:rFonts w:ascii="Times New Roman" w:eastAsia="Times New Roman" w:hAnsi="Times New Roman" w:cs="Times New Roman"/>
+          <w:color w:val="000000"/>
+          <w:sz w:val="27"/>
+          <w:szCs w:val="27"/>
+          <w:lang w:eastAsia="pt-BR"/>
+        </w:rPr>
+        <w:t>git log -n 3</w:t>
       </w:r>
     </w:p>
     <w:p>
@@ -1673,40 +793,16 @@
           <w:lang w:eastAsia="pt-BR"/>
         </w:rPr>
       </w:pPr>
-      <w:proofErr w:type="spellStart"/>
-      <w:r>
-        <w:rPr>
-          <w:rFonts w:ascii="Times New Roman" w:eastAsia="Times New Roman" w:hAnsi="Times New Roman" w:cs="Times New Roman"/>
-          <w:color w:val="000000"/>
-          <w:sz w:val="27"/>
-          <w:szCs w:val="27"/>
-          <w:lang w:eastAsia="pt-BR"/>
-        </w:rPr>
-        <w:t>git</w:t>
-      </w:r>
-      <w:proofErr w:type="spellEnd"/>
-      <w:r>
-        <w:rPr>
-          <w:rFonts w:ascii="Times New Roman" w:eastAsia="Times New Roman" w:hAnsi="Times New Roman" w:cs="Times New Roman"/>
-          <w:color w:val="000000"/>
-          <w:sz w:val="27"/>
-          <w:szCs w:val="27"/>
-          <w:lang w:eastAsia="pt-BR"/>
-        </w:rPr>
-        <w:t xml:space="preserve"> </w:t>
-      </w:r>
-      <w:proofErr w:type="spellStart"/>
-      <w:r>
-        <w:rPr>
-          <w:rFonts w:ascii="Times New Roman" w:eastAsia="Times New Roman" w:hAnsi="Times New Roman" w:cs="Times New Roman"/>
-          <w:color w:val="000000"/>
-          <w:sz w:val="27"/>
-          <w:szCs w:val="27"/>
-          <w:lang w:eastAsia="pt-BR"/>
-        </w:rPr>
-        <w:t>diff</w:t>
-      </w:r>
-      <w:proofErr w:type="spellEnd"/>
+      <w:r>
+        <w:rPr>
+          <w:rFonts w:ascii="Times New Roman" w:eastAsia="Times New Roman" w:hAnsi="Times New Roman" w:cs="Times New Roman"/>
+          <w:color w:val="000000"/>
+          <w:sz w:val="27"/>
+          <w:szCs w:val="27"/>
+          <w:lang w:eastAsia="pt-BR"/>
+        </w:rPr>
+        <w:t>git diff</w:t>
+      </w:r>
     </w:p>
     <w:p>
       <w:pPr>
@@ -1723,62 +819,16 @@
           <w:lang w:eastAsia="pt-BR"/>
         </w:rPr>
       </w:pPr>
-      <w:proofErr w:type="spellStart"/>
-      <w:r>
-        <w:rPr>
-          <w:rFonts w:ascii="Times New Roman" w:eastAsia="Times New Roman" w:hAnsi="Times New Roman" w:cs="Times New Roman"/>
-          <w:color w:val="000000"/>
-          <w:sz w:val="27"/>
-          <w:szCs w:val="27"/>
-          <w:lang w:eastAsia="pt-BR"/>
-        </w:rPr>
-        <w:t>git</w:t>
-      </w:r>
-      <w:proofErr w:type="spellEnd"/>
-      <w:r>
-        <w:rPr>
-          <w:rFonts w:ascii="Times New Roman" w:eastAsia="Times New Roman" w:hAnsi="Times New Roman" w:cs="Times New Roman"/>
-          <w:color w:val="000000"/>
-          <w:sz w:val="27"/>
-          <w:szCs w:val="27"/>
-          <w:lang w:eastAsia="pt-BR"/>
-        </w:rPr>
-        <w:t xml:space="preserve"> </w:t>
-      </w:r>
-      <w:proofErr w:type="spellStart"/>
-      <w:r>
-        <w:rPr>
-          <w:rFonts w:ascii="Times New Roman" w:eastAsia="Times New Roman" w:hAnsi="Times New Roman" w:cs="Times New Roman"/>
-          <w:color w:val="000000"/>
-          <w:sz w:val="27"/>
-          <w:szCs w:val="27"/>
-          <w:lang w:eastAsia="pt-BR"/>
-        </w:rPr>
-        <w:t>branch</w:t>
-      </w:r>
-      <w:proofErr w:type="spellEnd"/>
-      <w:r>
-        <w:rPr>
-          <w:rFonts w:ascii="Times New Roman" w:eastAsia="Times New Roman" w:hAnsi="Times New Roman" w:cs="Times New Roman"/>
-          <w:color w:val="000000"/>
-          <w:sz w:val="27"/>
-          <w:szCs w:val="27"/>
-          <w:lang w:eastAsia="pt-BR"/>
-        </w:rPr>
-        <w:t xml:space="preserve"> -M </w:t>
-      </w:r>
-      <w:proofErr w:type="spellStart"/>
-      <w:r>
-        <w:rPr>
-          <w:rFonts w:ascii="Times New Roman" w:eastAsia="Times New Roman" w:hAnsi="Times New Roman" w:cs="Times New Roman"/>
-          <w:color w:val="000000"/>
-          <w:sz w:val="27"/>
-          <w:szCs w:val="27"/>
-          <w:lang w:eastAsia="pt-BR"/>
-        </w:rPr>
-        <w:t>main</w:t>
-      </w:r>
-      <w:proofErr w:type="spellEnd"/>
+      <w:r>
+        <w:rPr>
+          <w:rFonts w:ascii="Times New Roman" w:eastAsia="Times New Roman" w:hAnsi="Times New Roman" w:cs="Times New Roman"/>
+          <w:color w:val="000000"/>
+          <w:sz w:val="27"/>
+          <w:szCs w:val="27"/>
+          <w:lang w:eastAsia="pt-BR"/>
+        </w:rPr>
+        <w:t>git branch -M main</w:t>
+      </w:r>
     </w:p>
     <w:p>
       <w:pPr>
@@ -1795,137 +845,15 @@
           <w:lang w:eastAsia="pt-BR"/>
         </w:rPr>
       </w:pPr>
-      <w:proofErr w:type="spellStart"/>
-      <w:r>
-        <w:rPr>
-          <w:rFonts w:ascii="Times New Roman" w:eastAsia="Times New Roman" w:hAnsi="Times New Roman" w:cs="Times New Roman"/>
-          <w:color w:val="000000"/>
-          <w:sz w:val="27"/>
-          <w:szCs w:val="27"/>
-          <w:lang w:eastAsia="pt-BR"/>
-        </w:rPr>
-        <w:t>git</w:t>
-      </w:r>
-      <w:proofErr w:type="spellEnd"/>
-      <w:r>
-        <w:rPr>
-          <w:rFonts w:ascii="Times New Roman" w:eastAsia="Times New Roman" w:hAnsi="Times New Roman" w:cs="Times New Roman"/>
-          <w:color w:val="000000"/>
-          <w:sz w:val="27"/>
-          <w:szCs w:val="27"/>
-          <w:lang w:eastAsia="pt-BR"/>
-        </w:rPr>
-        <w:t xml:space="preserve"> </w:t>
-      </w:r>
-      <w:proofErr w:type="spellStart"/>
-      <w:r>
-        <w:rPr>
-          <w:rFonts w:ascii="Times New Roman" w:eastAsia="Times New Roman" w:hAnsi="Times New Roman" w:cs="Times New Roman"/>
-          <w:color w:val="000000"/>
-          <w:sz w:val="27"/>
-          <w:szCs w:val="27"/>
-          <w:lang w:eastAsia="pt-BR"/>
-        </w:rPr>
-        <w:t>remote</w:t>
-      </w:r>
-      <w:proofErr w:type="spellEnd"/>
-      <w:r>
-        <w:rPr>
-          <w:rFonts w:ascii="Times New Roman" w:eastAsia="Times New Roman" w:hAnsi="Times New Roman" w:cs="Times New Roman"/>
-          <w:color w:val="000000"/>
-          <w:sz w:val="27"/>
-          <w:szCs w:val="27"/>
-          <w:lang w:eastAsia="pt-BR"/>
-        </w:rPr>
-        <w:t xml:space="preserve"> </w:t>
-      </w:r>
-      <w:proofErr w:type="spellStart"/>
-      <w:r>
-        <w:rPr>
-          <w:rFonts w:ascii="Times New Roman" w:eastAsia="Times New Roman" w:hAnsi="Times New Roman" w:cs="Times New Roman"/>
-          <w:color w:val="000000"/>
-          <w:sz w:val="27"/>
-          <w:szCs w:val="27"/>
-          <w:lang w:eastAsia="pt-BR"/>
-        </w:rPr>
-        <w:t>add</w:t>
-      </w:r>
-      <w:proofErr w:type="spellEnd"/>
-      <w:r>
-        <w:rPr>
-          <w:rFonts w:ascii="Times New Roman" w:eastAsia="Times New Roman" w:hAnsi="Times New Roman" w:cs="Times New Roman"/>
-          <w:color w:val="000000"/>
-          <w:sz w:val="27"/>
-          <w:szCs w:val="27"/>
-          <w:lang w:eastAsia="pt-BR"/>
-        </w:rPr>
-        <w:t xml:space="preserve"> </w:t>
-      </w:r>
-      <w:proofErr w:type="spellStart"/>
-      <w:r>
-        <w:rPr>
-          <w:rFonts w:ascii="Times New Roman" w:eastAsia="Times New Roman" w:hAnsi="Times New Roman" w:cs="Times New Roman"/>
-          <w:color w:val="000000"/>
-          <w:sz w:val="27"/>
-          <w:szCs w:val="27"/>
-          <w:lang w:eastAsia="pt-BR"/>
-        </w:rPr>
-        <w:t>origin</w:t>
-      </w:r>
-      <w:proofErr w:type="spellEnd"/>
-      <w:r>
-        <w:rPr>
-          <w:rFonts w:ascii="Times New Roman" w:eastAsia="Times New Roman" w:hAnsi="Times New Roman" w:cs="Times New Roman"/>
-          <w:color w:val="000000"/>
-          <w:sz w:val="27"/>
-          <w:szCs w:val="27"/>
-          <w:lang w:eastAsia="pt-BR"/>
-        </w:rPr>
-        <w:t xml:space="preserve"> (</w:t>
-      </w:r>
-      <w:proofErr w:type="spellStart"/>
-      <w:r>
-        <w:rPr>
-          <w:rFonts w:ascii="Times New Roman" w:eastAsia="Times New Roman" w:hAnsi="Times New Roman" w:cs="Times New Roman"/>
-          <w:color w:val="000000"/>
-          <w:sz w:val="27"/>
-          <w:szCs w:val="27"/>
-          <w:lang w:eastAsia="pt-BR"/>
-        </w:rPr>
-        <w:t>add</w:t>
-      </w:r>
-      <w:proofErr w:type="spellEnd"/>
-      <w:r>
-        <w:rPr>
-          <w:rFonts w:ascii="Times New Roman" w:eastAsia="Times New Roman" w:hAnsi="Times New Roman" w:cs="Times New Roman"/>
-          <w:color w:val="000000"/>
-          <w:sz w:val="27"/>
-          <w:szCs w:val="27"/>
-          <w:lang w:eastAsia="pt-BR"/>
-        </w:rPr>
-        <w:t xml:space="preserve"> </w:t>
-      </w:r>
-      <w:proofErr w:type="spellStart"/>
-      <w:r>
-        <w:rPr>
-          <w:rFonts w:ascii="Times New Roman" w:eastAsia="Times New Roman" w:hAnsi="Times New Roman" w:cs="Times New Roman"/>
-          <w:color w:val="000000"/>
-          <w:sz w:val="27"/>
-          <w:szCs w:val="27"/>
-          <w:lang w:eastAsia="pt-BR"/>
-        </w:rPr>
-        <w:t>address</w:t>
-      </w:r>
-      <w:proofErr w:type="spellEnd"/>
-      <w:r>
-        <w:rPr>
-          <w:rFonts w:ascii="Times New Roman" w:eastAsia="Times New Roman" w:hAnsi="Times New Roman" w:cs="Times New Roman"/>
-          <w:color w:val="000000"/>
-          <w:sz w:val="27"/>
-          <w:szCs w:val="27"/>
-          <w:lang w:eastAsia="pt-BR"/>
-        </w:rPr>
-        <w:t>)</w:t>
+      <w:r>
+        <w:rPr>
+          <w:rFonts w:ascii="Times New Roman" w:eastAsia="Times New Roman" w:hAnsi="Times New Roman" w:cs="Times New Roman"/>
+          <w:color w:val="000000"/>
+          <w:sz w:val="27"/>
+          <w:szCs w:val="27"/>
+          <w:lang w:eastAsia="pt-BR"/>
+        </w:rPr>
+        <w:t>git remote add origin (add address)</w:t>
       </w:r>
     </w:p>
     <w:p>
@@ -1943,115 +871,15 @@
           <w:lang w:eastAsia="pt-BR"/>
         </w:rPr>
       </w:pPr>
-      <w:proofErr w:type="spellStart"/>
-      <w:r>
-        <w:rPr>
-          <w:rFonts w:ascii="Times New Roman" w:eastAsia="Times New Roman" w:hAnsi="Times New Roman" w:cs="Times New Roman"/>
-          <w:color w:val="000000"/>
-          <w:sz w:val="27"/>
-          <w:szCs w:val="27"/>
-          <w:lang w:eastAsia="pt-BR"/>
-        </w:rPr>
-        <w:t>git</w:t>
-      </w:r>
-      <w:proofErr w:type="spellEnd"/>
-      <w:r>
-        <w:rPr>
-          <w:rFonts w:ascii="Times New Roman" w:eastAsia="Times New Roman" w:hAnsi="Times New Roman" w:cs="Times New Roman"/>
-          <w:color w:val="000000"/>
-          <w:sz w:val="27"/>
-          <w:szCs w:val="27"/>
-          <w:lang w:eastAsia="pt-BR"/>
-        </w:rPr>
-        <w:t xml:space="preserve"> </w:t>
-      </w:r>
-      <w:proofErr w:type="spellStart"/>
-      <w:r>
-        <w:rPr>
-          <w:rFonts w:ascii="Times New Roman" w:eastAsia="Times New Roman" w:hAnsi="Times New Roman" w:cs="Times New Roman"/>
-          <w:color w:val="000000"/>
-          <w:sz w:val="27"/>
-          <w:szCs w:val="27"/>
-          <w:lang w:eastAsia="pt-BR"/>
-        </w:rPr>
-        <w:t>remote</w:t>
-      </w:r>
-      <w:proofErr w:type="spellEnd"/>
-      <w:r>
-        <w:rPr>
-          <w:rFonts w:ascii="Times New Roman" w:eastAsia="Times New Roman" w:hAnsi="Times New Roman" w:cs="Times New Roman"/>
-          <w:color w:val="000000"/>
-          <w:sz w:val="27"/>
-          <w:szCs w:val="27"/>
-          <w:lang w:eastAsia="pt-BR"/>
-        </w:rPr>
-        <w:t xml:space="preserve"> --v (</w:t>
-      </w:r>
-      <w:proofErr w:type="spellStart"/>
-      <w:r>
-        <w:rPr>
-          <w:rFonts w:ascii="Times New Roman" w:eastAsia="Times New Roman" w:hAnsi="Times New Roman" w:cs="Times New Roman"/>
-          <w:color w:val="000000"/>
-          <w:sz w:val="27"/>
-          <w:szCs w:val="27"/>
-          <w:lang w:eastAsia="pt-BR"/>
-        </w:rPr>
-        <w:t>consult</w:t>
-      </w:r>
-      <w:proofErr w:type="spellEnd"/>
-      <w:r>
-        <w:rPr>
-          <w:rFonts w:ascii="Times New Roman" w:eastAsia="Times New Roman" w:hAnsi="Times New Roman" w:cs="Times New Roman"/>
-          <w:color w:val="000000"/>
-          <w:sz w:val="27"/>
-          <w:szCs w:val="27"/>
-          <w:lang w:eastAsia="pt-BR"/>
-        </w:rPr>
-        <w:t xml:space="preserve"> </w:t>
-      </w:r>
-      <w:proofErr w:type="spellStart"/>
-      <w:r>
-        <w:rPr>
-          <w:rFonts w:ascii="Times New Roman" w:eastAsia="Times New Roman" w:hAnsi="Times New Roman" w:cs="Times New Roman"/>
-          <w:color w:val="000000"/>
-          <w:sz w:val="27"/>
-          <w:szCs w:val="27"/>
-          <w:lang w:eastAsia="pt-BR"/>
-        </w:rPr>
-        <w:t>remote</w:t>
-      </w:r>
-      <w:proofErr w:type="spellEnd"/>
-      <w:r>
-        <w:rPr>
-          <w:rFonts w:ascii="Times New Roman" w:eastAsia="Times New Roman" w:hAnsi="Times New Roman" w:cs="Times New Roman"/>
-          <w:color w:val="000000"/>
-          <w:sz w:val="27"/>
-          <w:szCs w:val="27"/>
-          <w:lang w:eastAsia="pt-BR"/>
-        </w:rPr>
-        <w:t xml:space="preserve"> </w:t>
-      </w:r>
-      <w:proofErr w:type="spellStart"/>
-      <w:r>
-        <w:rPr>
-          <w:rFonts w:ascii="Times New Roman" w:eastAsia="Times New Roman" w:hAnsi="Times New Roman" w:cs="Times New Roman"/>
-          <w:color w:val="000000"/>
-          <w:sz w:val="27"/>
-          <w:szCs w:val="27"/>
-          <w:lang w:eastAsia="pt-BR"/>
-        </w:rPr>
-        <w:t>address</w:t>
-      </w:r>
-      <w:proofErr w:type="spellEnd"/>
-      <w:r>
-        <w:rPr>
-          <w:rFonts w:ascii="Times New Roman" w:eastAsia="Times New Roman" w:hAnsi="Times New Roman" w:cs="Times New Roman"/>
-          <w:color w:val="000000"/>
-          <w:sz w:val="27"/>
-          <w:szCs w:val="27"/>
-          <w:lang w:eastAsia="pt-BR"/>
-        </w:rPr>
-        <w:t>)</w:t>
+      <w:r>
+        <w:rPr>
+          <w:rFonts w:ascii="Times New Roman" w:eastAsia="Times New Roman" w:hAnsi="Times New Roman" w:cs="Times New Roman"/>
+          <w:color w:val="000000"/>
+          <w:sz w:val="27"/>
+          <w:szCs w:val="27"/>
+          <w:lang w:eastAsia="pt-BR"/>
+        </w:rPr>
+        <w:t>git remote --v (consult remote address)</w:t>
       </w:r>
     </w:p>
     <w:p>
@@ -2069,84 +897,16 @@
           <w:lang w:eastAsia="pt-BR"/>
         </w:rPr>
       </w:pPr>
-      <w:proofErr w:type="spellStart"/>
-      <w:r>
-        <w:rPr>
-          <w:rFonts w:ascii="Times New Roman" w:eastAsia="Times New Roman" w:hAnsi="Times New Roman" w:cs="Times New Roman"/>
-          <w:color w:val="000000"/>
-          <w:sz w:val="27"/>
-          <w:szCs w:val="27"/>
-          <w:lang w:eastAsia="pt-BR"/>
-        </w:rPr>
-        <w:t>git</w:t>
-      </w:r>
-      <w:proofErr w:type="spellEnd"/>
-      <w:r>
-        <w:rPr>
-          <w:rFonts w:ascii="Times New Roman" w:eastAsia="Times New Roman" w:hAnsi="Times New Roman" w:cs="Times New Roman"/>
-          <w:color w:val="000000"/>
-          <w:sz w:val="27"/>
-          <w:szCs w:val="27"/>
-          <w:lang w:eastAsia="pt-BR"/>
-        </w:rPr>
-        <w:t xml:space="preserve"> </w:t>
-      </w:r>
-      <w:proofErr w:type="spellStart"/>
-      <w:r>
-        <w:rPr>
-          <w:rFonts w:ascii="Times New Roman" w:eastAsia="Times New Roman" w:hAnsi="Times New Roman" w:cs="Times New Roman"/>
-          <w:color w:val="000000"/>
-          <w:sz w:val="27"/>
-          <w:szCs w:val="27"/>
-          <w:lang w:eastAsia="pt-BR"/>
-        </w:rPr>
-        <w:t>push</w:t>
-      </w:r>
-      <w:proofErr w:type="spellEnd"/>
-      <w:r>
-        <w:rPr>
-          <w:rFonts w:ascii="Times New Roman" w:eastAsia="Times New Roman" w:hAnsi="Times New Roman" w:cs="Times New Roman"/>
-          <w:color w:val="000000"/>
-          <w:sz w:val="27"/>
-          <w:szCs w:val="27"/>
-          <w:lang w:eastAsia="pt-BR"/>
-        </w:rPr>
-        <w:t xml:space="preserve"> -u </w:t>
-      </w:r>
-      <w:proofErr w:type="spellStart"/>
-      <w:r>
-        <w:rPr>
-          <w:rFonts w:ascii="Times New Roman" w:eastAsia="Times New Roman" w:hAnsi="Times New Roman" w:cs="Times New Roman"/>
-          <w:color w:val="000000"/>
-          <w:sz w:val="27"/>
-          <w:szCs w:val="27"/>
-          <w:lang w:eastAsia="pt-BR"/>
-        </w:rPr>
-        <w:t>origin</w:t>
-      </w:r>
-      <w:proofErr w:type="spellEnd"/>
-      <w:r>
-        <w:rPr>
-          <w:rFonts w:ascii="Times New Roman" w:eastAsia="Times New Roman" w:hAnsi="Times New Roman" w:cs="Times New Roman"/>
-          <w:color w:val="000000"/>
-          <w:sz w:val="27"/>
-          <w:szCs w:val="27"/>
-          <w:lang w:eastAsia="pt-BR"/>
-        </w:rPr>
-        <w:t xml:space="preserve"> </w:t>
-      </w:r>
-      <w:proofErr w:type="spellStart"/>
-      <w:r>
-        <w:rPr>
-          <w:rFonts w:ascii="Times New Roman" w:eastAsia="Times New Roman" w:hAnsi="Times New Roman" w:cs="Times New Roman"/>
-          <w:color w:val="000000"/>
-          <w:sz w:val="27"/>
-          <w:szCs w:val="27"/>
-          <w:lang w:eastAsia="pt-BR"/>
-        </w:rPr>
-        <w:t>main</w:t>
-      </w:r>
-      <w:proofErr w:type="spellEnd"/>
+      <w:r>
+        <w:rPr>
+          <w:rFonts w:ascii="Times New Roman" w:eastAsia="Times New Roman" w:hAnsi="Times New Roman" w:cs="Times New Roman"/>
+          <w:color w:val="000000"/>
+          <w:sz w:val="27"/>
+          <w:szCs w:val="27"/>
+          <w:lang w:eastAsia="pt-BR"/>
+        </w:rPr>
+        <w:t>git push -u origin main</w:t>
+      </w:r>
     </w:p>
     <w:p>
       <w:pPr>
@@ -2163,40 +923,16 @@
           <w:lang w:eastAsia="pt-BR"/>
         </w:rPr>
       </w:pPr>
-      <w:proofErr w:type="spellStart"/>
-      <w:r>
-        <w:rPr>
-          <w:rFonts w:ascii="Times New Roman" w:eastAsia="Times New Roman" w:hAnsi="Times New Roman" w:cs="Times New Roman"/>
-          <w:color w:val="000000"/>
-          <w:sz w:val="27"/>
-          <w:szCs w:val="27"/>
-          <w:lang w:eastAsia="pt-BR"/>
-        </w:rPr>
-        <w:t>git</w:t>
-      </w:r>
-      <w:proofErr w:type="spellEnd"/>
-      <w:r>
-        <w:rPr>
-          <w:rFonts w:ascii="Times New Roman" w:eastAsia="Times New Roman" w:hAnsi="Times New Roman" w:cs="Times New Roman"/>
-          <w:color w:val="000000"/>
-          <w:sz w:val="27"/>
-          <w:szCs w:val="27"/>
-          <w:lang w:eastAsia="pt-BR"/>
-        </w:rPr>
-        <w:t xml:space="preserve"> </w:t>
-      </w:r>
-      <w:proofErr w:type="spellStart"/>
-      <w:r>
-        <w:rPr>
-          <w:rFonts w:ascii="Times New Roman" w:eastAsia="Times New Roman" w:hAnsi="Times New Roman" w:cs="Times New Roman"/>
-          <w:color w:val="000000"/>
-          <w:sz w:val="27"/>
-          <w:szCs w:val="27"/>
-          <w:lang w:eastAsia="pt-BR"/>
-        </w:rPr>
-        <w:t>push</w:t>
-      </w:r>
-      <w:proofErr w:type="spellEnd"/>
+      <w:r>
+        <w:rPr>
+          <w:rFonts w:ascii="Times New Roman" w:eastAsia="Times New Roman" w:hAnsi="Times New Roman" w:cs="Times New Roman"/>
+          <w:color w:val="000000"/>
+          <w:sz w:val="27"/>
+          <w:szCs w:val="27"/>
+          <w:lang w:eastAsia="pt-BR"/>
+        </w:rPr>
+        <w:t>git push</w:t>
+      </w:r>
     </w:p>
     <w:p>
       <w:pPr>
@@ -2213,40 +949,16 @@
           <w:lang w:eastAsia="pt-BR"/>
         </w:rPr>
       </w:pPr>
-      <w:proofErr w:type="spellStart"/>
-      <w:r>
-        <w:rPr>
-          <w:rFonts w:ascii="Times New Roman" w:eastAsia="Times New Roman" w:hAnsi="Times New Roman" w:cs="Times New Roman"/>
-          <w:color w:val="000000"/>
-          <w:sz w:val="27"/>
-          <w:szCs w:val="27"/>
-          <w:lang w:eastAsia="pt-BR"/>
-        </w:rPr>
-        <w:t>git</w:t>
-      </w:r>
-      <w:proofErr w:type="spellEnd"/>
-      <w:r>
-        <w:rPr>
-          <w:rFonts w:ascii="Times New Roman" w:eastAsia="Times New Roman" w:hAnsi="Times New Roman" w:cs="Times New Roman"/>
-          <w:color w:val="000000"/>
-          <w:sz w:val="27"/>
-          <w:szCs w:val="27"/>
-          <w:lang w:eastAsia="pt-BR"/>
-        </w:rPr>
-        <w:t xml:space="preserve"> </w:t>
-      </w:r>
-      <w:proofErr w:type="spellStart"/>
-      <w:r>
-        <w:rPr>
-          <w:rFonts w:ascii="Times New Roman" w:eastAsia="Times New Roman" w:hAnsi="Times New Roman" w:cs="Times New Roman"/>
-          <w:color w:val="000000"/>
-          <w:sz w:val="27"/>
-          <w:szCs w:val="27"/>
-          <w:lang w:eastAsia="pt-BR"/>
-        </w:rPr>
-        <w:t>pull</w:t>
-      </w:r>
-      <w:proofErr w:type="spellEnd"/>
+      <w:r>
+        <w:rPr>
+          <w:rFonts w:ascii="Times New Roman" w:eastAsia="Times New Roman" w:hAnsi="Times New Roman" w:cs="Times New Roman"/>
+          <w:color w:val="000000"/>
+          <w:sz w:val="27"/>
+          <w:szCs w:val="27"/>
+          <w:lang w:eastAsia="pt-BR"/>
+        </w:rPr>
+        <w:t>git pull</w:t>
+      </w:r>
     </w:p>
     <w:p>
       <w:pPr>
@@ -2263,49 +975,15 @@
           <w:lang w:eastAsia="pt-BR"/>
         </w:rPr>
       </w:pPr>
-      <w:proofErr w:type="spellStart"/>
-      <w:r>
-        <w:rPr>
-          <w:rFonts w:ascii="Times New Roman" w:eastAsia="Times New Roman" w:hAnsi="Times New Roman" w:cs="Times New Roman"/>
-          <w:color w:val="000000"/>
-          <w:sz w:val="27"/>
-          <w:szCs w:val="27"/>
-          <w:lang w:eastAsia="pt-BR"/>
-        </w:rPr>
-        <w:t>git</w:t>
-      </w:r>
-      <w:proofErr w:type="spellEnd"/>
-      <w:r>
-        <w:rPr>
-          <w:rFonts w:ascii="Times New Roman" w:eastAsia="Times New Roman" w:hAnsi="Times New Roman" w:cs="Times New Roman"/>
-          <w:color w:val="000000"/>
-          <w:sz w:val="27"/>
-          <w:szCs w:val="27"/>
-          <w:lang w:eastAsia="pt-BR"/>
-        </w:rPr>
-        <w:t xml:space="preserve"> clone (</w:t>
-      </w:r>
-      <w:proofErr w:type="spellStart"/>
-      <w:r>
-        <w:rPr>
-          <w:rFonts w:ascii="Times New Roman" w:eastAsia="Times New Roman" w:hAnsi="Times New Roman" w:cs="Times New Roman"/>
-          <w:color w:val="000000"/>
-          <w:sz w:val="27"/>
-          <w:szCs w:val="27"/>
-          <w:lang w:eastAsia="pt-BR"/>
-        </w:rPr>
-        <w:t>add</w:t>
-      </w:r>
-      <w:proofErr w:type="spellEnd"/>
-      <w:r>
-        <w:rPr>
-          <w:rFonts w:ascii="Times New Roman" w:eastAsia="Times New Roman" w:hAnsi="Times New Roman" w:cs="Times New Roman"/>
-          <w:color w:val="000000"/>
-          <w:sz w:val="27"/>
-          <w:szCs w:val="27"/>
-          <w:lang w:eastAsia="pt-BR"/>
-        </w:rPr>
-        <w:t xml:space="preserve"> link)</w:t>
+      <w:r>
+        <w:rPr>
+          <w:rFonts w:ascii="Times New Roman" w:eastAsia="Times New Roman" w:hAnsi="Times New Roman" w:cs="Times New Roman"/>
+          <w:color w:val="000000"/>
+          <w:sz w:val="27"/>
+          <w:szCs w:val="27"/>
+          <w:lang w:eastAsia="pt-BR"/>
+        </w:rPr>
+        <w:t>git clone (add link)</w:t>
       </w:r>
     </w:p>
     <w:p>
@@ -2323,40 +1001,16 @@
           <w:lang w:eastAsia="pt-BR"/>
         </w:rPr>
       </w:pPr>
-      <w:proofErr w:type="spellStart"/>
-      <w:r>
-        <w:rPr>
-          <w:rFonts w:ascii="Times New Roman" w:eastAsia="Times New Roman" w:hAnsi="Times New Roman" w:cs="Times New Roman"/>
-          <w:color w:val="000000"/>
-          <w:sz w:val="27"/>
-          <w:szCs w:val="27"/>
-          <w:lang w:eastAsia="pt-BR"/>
-        </w:rPr>
-        <w:t>git</w:t>
-      </w:r>
-      <w:proofErr w:type="spellEnd"/>
-      <w:r>
-        <w:rPr>
-          <w:rFonts w:ascii="Times New Roman" w:eastAsia="Times New Roman" w:hAnsi="Times New Roman" w:cs="Times New Roman"/>
-          <w:color w:val="000000"/>
-          <w:sz w:val="27"/>
-          <w:szCs w:val="27"/>
-          <w:lang w:eastAsia="pt-BR"/>
-        </w:rPr>
-        <w:t xml:space="preserve"> </w:t>
-      </w:r>
-      <w:proofErr w:type="spellStart"/>
-      <w:r>
-        <w:rPr>
-          <w:rFonts w:ascii="Times New Roman" w:eastAsia="Times New Roman" w:hAnsi="Times New Roman" w:cs="Times New Roman"/>
-          <w:color w:val="000000"/>
-          <w:sz w:val="27"/>
-          <w:szCs w:val="27"/>
-          <w:lang w:eastAsia="pt-BR"/>
-        </w:rPr>
-        <w:t>branch</w:t>
-      </w:r>
-      <w:proofErr w:type="spellEnd"/>
+      <w:r>
+        <w:rPr>
+          <w:rFonts w:ascii="Times New Roman" w:eastAsia="Times New Roman" w:hAnsi="Times New Roman" w:cs="Times New Roman"/>
+          <w:color w:val="000000"/>
+          <w:sz w:val="27"/>
+          <w:szCs w:val="27"/>
+          <w:lang w:eastAsia="pt-BR"/>
+        </w:rPr>
+        <w:t>git branch</w:t>
+      </w:r>
     </w:p>
     <w:p>
       <w:pPr>
@@ -2373,93 +1027,15 @@
           <w:lang w:eastAsia="pt-BR"/>
         </w:rPr>
       </w:pPr>
-      <w:proofErr w:type="spellStart"/>
-      <w:r>
-        <w:rPr>
-          <w:rFonts w:ascii="Times New Roman" w:eastAsia="Times New Roman" w:hAnsi="Times New Roman" w:cs="Times New Roman"/>
-          <w:color w:val="000000"/>
-          <w:sz w:val="27"/>
-          <w:szCs w:val="27"/>
-          <w:lang w:eastAsia="pt-BR"/>
-        </w:rPr>
-        <w:t>git</w:t>
-      </w:r>
-      <w:proofErr w:type="spellEnd"/>
-      <w:r>
-        <w:rPr>
-          <w:rFonts w:ascii="Times New Roman" w:eastAsia="Times New Roman" w:hAnsi="Times New Roman" w:cs="Times New Roman"/>
-          <w:color w:val="000000"/>
-          <w:sz w:val="27"/>
-          <w:szCs w:val="27"/>
-          <w:lang w:eastAsia="pt-BR"/>
-        </w:rPr>
-        <w:t xml:space="preserve"> </w:t>
-      </w:r>
-      <w:proofErr w:type="spellStart"/>
-      <w:r>
-        <w:rPr>
-          <w:rFonts w:ascii="Times New Roman" w:eastAsia="Times New Roman" w:hAnsi="Times New Roman" w:cs="Times New Roman"/>
-          <w:color w:val="000000"/>
-          <w:sz w:val="27"/>
-          <w:szCs w:val="27"/>
-          <w:lang w:eastAsia="pt-BR"/>
-        </w:rPr>
-        <w:t>branch</w:t>
-      </w:r>
-      <w:proofErr w:type="spellEnd"/>
-      <w:r>
-        <w:rPr>
-          <w:rFonts w:ascii="Times New Roman" w:eastAsia="Times New Roman" w:hAnsi="Times New Roman" w:cs="Times New Roman"/>
-          <w:color w:val="000000"/>
-          <w:sz w:val="27"/>
-          <w:szCs w:val="27"/>
-          <w:lang w:eastAsia="pt-BR"/>
-        </w:rPr>
-        <w:t xml:space="preserve"> (</w:t>
-      </w:r>
-      <w:proofErr w:type="spellStart"/>
-      <w:r>
-        <w:rPr>
-          <w:rFonts w:ascii="Times New Roman" w:eastAsia="Times New Roman" w:hAnsi="Times New Roman" w:cs="Times New Roman"/>
-          <w:color w:val="000000"/>
-          <w:sz w:val="27"/>
-          <w:szCs w:val="27"/>
-          <w:lang w:eastAsia="pt-BR"/>
-        </w:rPr>
-        <w:t>name</w:t>
-      </w:r>
-      <w:proofErr w:type="spellEnd"/>
-      <w:r>
-        <w:rPr>
-          <w:rFonts w:ascii="Times New Roman" w:eastAsia="Times New Roman" w:hAnsi="Times New Roman" w:cs="Times New Roman"/>
-          <w:color w:val="000000"/>
-          <w:sz w:val="27"/>
-          <w:szCs w:val="27"/>
-          <w:lang w:eastAsia="pt-BR"/>
-        </w:rPr>
-        <w:t xml:space="preserve"> (</w:t>
-      </w:r>
-      <w:proofErr w:type="spellStart"/>
-      <w:r>
-        <w:rPr>
-          <w:rFonts w:ascii="Times New Roman" w:eastAsia="Times New Roman" w:hAnsi="Times New Roman" w:cs="Times New Roman"/>
-          <w:color w:val="000000"/>
-          <w:sz w:val="27"/>
-          <w:szCs w:val="27"/>
-          <w:lang w:eastAsia="pt-BR"/>
-        </w:rPr>
-        <w:t>dev</w:t>
-      </w:r>
-      <w:proofErr w:type="spellEnd"/>
-      <w:r>
-        <w:rPr>
-          <w:rFonts w:ascii="Times New Roman" w:eastAsia="Times New Roman" w:hAnsi="Times New Roman" w:cs="Times New Roman"/>
-          <w:color w:val="000000"/>
-          <w:sz w:val="27"/>
-          <w:szCs w:val="27"/>
-          <w:lang w:eastAsia="pt-BR"/>
-        </w:rPr>
-        <w:t>))</w:t>
+      <w:r>
+        <w:rPr>
+          <w:rFonts w:ascii="Times New Roman" w:eastAsia="Times New Roman" w:hAnsi="Times New Roman" w:cs="Times New Roman"/>
+          <w:color w:val="000000"/>
+          <w:sz w:val="27"/>
+          <w:szCs w:val="27"/>
+          <w:lang w:eastAsia="pt-BR"/>
+        </w:rPr>
+        <w:t>git branch (name (dev))</w:t>
       </w:r>
     </w:p>
     <w:p>
@@ -2477,71 +1053,15 @@
           <w:lang w:eastAsia="pt-BR"/>
         </w:rPr>
       </w:pPr>
-      <w:proofErr w:type="spellStart"/>
-      <w:r>
-        <w:rPr>
-          <w:rFonts w:ascii="Times New Roman" w:eastAsia="Times New Roman" w:hAnsi="Times New Roman" w:cs="Times New Roman"/>
-          <w:color w:val="000000"/>
-          <w:sz w:val="27"/>
-          <w:szCs w:val="27"/>
-          <w:lang w:eastAsia="pt-BR"/>
-        </w:rPr>
-        <w:t>git</w:t>
-      </w:r>
-      <w:proofErr w:type="spellEnd"/>
-      <w:r>
-        <w:rPr>
-          <w:rFonts w:ascii="Times New Roman" w:eastAsia="Times New Roman" w:hAnsi="Times New Roman" w:cs="Times New Roman"/>
-          <w:color w:val="000000"/>
-          <w:sz w:val="27"/>
-          <w:szCs w:val="27"/>
-          <w:lang w:eastAsia="pt-BR"/>
-        </w:rPr>
-        <w:t xml:space="preserve"> </w:t>
-      </w:r>
-      <w:proofErr w:type="spellStart"/>
-      <w:r>
-        <w:rPr>
-          <w:rFonts w:ascii="Times New Roman" w:eastAsia="Times New Roman" w:hAnsi="Times New Roman" w:cs="Times New Roman"/>
-          <w:color w:val="000000"/>
-          <w:sz w:val="27"/>
-          <w:szCs w:val="27"/>
-          <w:lang w:eastAsia="pt-BR"/>
-        </w:rPr>
-        <w:t>branch</w:t>
-      </w:r>
-      <w:proofErr w:type="spellEnd"/>
-      <w:r>
-        <w:rPr>
-          <w:rFonts w:ascii="Times New Roman" w:eastAsia="Times New Roman" w:hAnsi="Times New Roman" w:cs="Times New Roman"/>
-          <w:color w:val="000000"/>
-          <w:sz w:val="27"/>
-          <w:szCs w:val="27"/>
-          <w:lang w:eastAsia="pt-BR"/>
-        </w:rPr>
-        <w:t xml:space="preserve"> -D (</w:t>
-      </w:r>
-      <w:proofErr w:type="spellStart"/>
-      <w:r>
-        <w:rPr>
-          <w:rFonts w:ascii="Times New Roman" w:eastAsia="Times New Roman" w:hAnsi="Times New Roman" w:cs="Times New Roman"/>
-          <w:color w:val="000000"/>
-          <w:sz w:val="27"/>
-          <w:szCs w:val="27"/>
-          <w:lang w:eastAsia="pt-BR"/>
-        </w:rPr>
-        <w:t>name</w:t>
-      </w:r>
-      <w:proofErr w:type="spellEnd"/>
-      <w:r>
-        <w:rPr>
-          <w:rFonts w:ascii="Times New Roman" w:eastAsia="Times New Roman" w:hAnsi="Times New Roman" w:cs="Times New Roman"/>
-          <w:color w:val="000000"/>
-          <w:sz w:val="27"/>
-          <w:szCs w:val="27"/>
-          <w:lang w:eastAsia="pt-BR"/>
-        </w:rPr>
-        <w:t>)</w:t>
+      <w:r>
+        <w:rPr>
+          <w:rFonts w:ascii="Times New Roman" w:eastAsia="Times New Roman" w:hAnsi="Times New Roman" w:cs="Times New Roman"/>
+          <w:color w:val="000000"/>
+          <w:sz w:val="27"/>
+          <w:szCs w:val="27"/>
+          <w:lang w:eastAsia="pt-BR"/>
+        </w:rPr>
+        <w:t>git branch -D (name)</w:t>
       </w:r>
     </w:p>
     <w:p>
@@ -2559,71 +1079,15 @@
           <w:lang w:eastAsia="pt-BR"/>
         </w:rPr>
       </w:pPr>
-      <w:proofErr w:type="spellStart"/>
-      <w:r>
-        <w:rPr>
-          <w:rFonts w:ascii="Times New Roman" w:eastAsia="Times New Roman" w:hAnsi="Times New Roman" w:cs="Times New Roman"/>
-          <w:color w:val="000000"/>
-          <w:sz w:val="27"/>
-          <w:szCs w:val="27"/>
-          <w:lang w:eastAsia="pt-BR"/>
-        </w:rPr>
-        <w:t>git</w:t>
-      </w:r>
-      <w:proofErr w:type="spellEnd"/>
-      <w:r>
-        <w:rPr>
-          <w:rFonts w:ascii="Times New Roman" w:eastAsia="Times New Roman" w:hAnsi="Times New Roman" w:cs="Times New Roman"/>
-          <w:color w:val="000000"/>
-          <w:sz w:val="27"/>
-          <w:szCs w:val="27"/>
-          <w:lang w:eastAsia="pt-BR"/>
-        </w:rPr>
-        <w:t xml:space="preserve"> checkout (</w:t>
-      </w:r>
-      <w:proofErr w:type="spellStart"/>
-      <w:r>
-        <w:rPr>
-          <w:rFonts w:ascii="Times New Roman" w:eastAsia="Times New Roman" w:hAnsi="Times New Roman" w:cs="Times New Roman"/>
-          <w:color w:val="000000"/>
-          <w:sz w:val="27"/>
-          <w:szCs w:val="27"/>
-          <w:lang w:eastAsia="pt-BR"/>
-        </w:rPr>
-        <w:t>name</w:t>
-      </w:r>
-      <w:proofErr w:type="spellEnd"/>
-      <w:r>
-        <w:rPr>
-          <w:rFonts w:ascii="Times New Roman" w:eastAsia="Times New Roman" w:hAnsi="Times New Roman" w:cs="Times New Roman"/>
-          <w:color w:val="000000"/>
-          <w:sz w:val="27"/>
-          <w:szCs w:val="27"/>
-          <w:lang w:eastAsia="pt-BR"/>
-        </w:rPr>
-        <w:t xml:space="preserve"> </w:t>
-      </w:r>
-      <w:proofErr w:type="spellStart"/>
-      <w:r>
-        <w:rPr>
-          <w:rFonts w:ascii="Times New Roman" w:eastAsia="Times New Roman" w:hAnsi="Times New Roman" w:cs="Times New Roman"/>
-          <w:color w:val="000000"/>
-          <w:sz w:val="27"/>
-          <w:szCs w:val="27"/>
-          <w:lang w:eastAsia="pt-BR"/>
-        </w:rPr>
-        <w:t>branch</w:t>
-      </w:r>
-      <w:proofErr w:type="spellEnd"/>
-      <w:r>
-        <w:rPr>
-          <w:rFonts w:ascii="Times New Roman" w:eastAsia="Times New Roman" w:hAnsi="Times New Roman" w:cs="Times New Roman"/>
-          <w:color w:val="000000"/>
-          <w:sz w:val="27"/>
-          <w:szCs w:val="27"/>
-          <w:lang w:eastAsia="pt-BR"/>
-        </w:rPr>
-        <w:t>)</w:t>
+      <w:r>
+        <w:rPr>
+          <w:rFonts w:ascii="Times New Roman" w:eastAsia="Times New Roman" w:hAnsi="Times New Roman" w:cs="Times New Roman"/>
+          <w:color w:val="000000"/>
+          <w:sz w:val="27"/>
+          <w:szCs w:val="27"/>
+          <w:lang w:eastAsia="pt-BR"/>
+        </w:rPr>
+        <w:t>git checkout (name branch)</w:t>
       </w:r>
     </w:p>
     <w:p>
@@ -2641,71 +1105,15 @@
           <w:lang w:eastAsia="pt-BR"/>
         </w:rPr>
       </w:pPr>
-      <w:proofErr w:type="spellStart"/>
-      <w:r>
-        <w:rPr>
-          <w:rFonts w:ascii="Times New Roman" w:eastAsia="Times New Roman" w:hAnsi="Times New Roman" w:cs="Times New Roman"/>
-          <w:color w:val="000000"/>
-          <w:sz w:val="27"/>
-          <w:szCs w:val="27"/>
-          <w:lang w:eastAsia="pt-BR"/>
-        </w:rPr>
-        <w:t>git</w:t>
-      </w:r>
-      <w:proofErr w:type="spellEnd"/>
-      <w:r>
-        <w:rPr>
-          <w:rFonts w:ascii="Times New Roman" w:eastAsia="Times New Roman" w:hAnsi="Times New Roman" w:cs="Times New Roman"/>
-          <w:color w:val="000000"/>
-          <w:sz w:val="27"/>
-          <w:szCs w:val="27"/>
-          <w:lang w:eastAsia="pt-BR"/>
-        </w:rPr>
-        <w:t xml:space="preserve"> merge (</w:t>
-      </w:r>
-      <w:proofErr w:type="spellStart"/>
-      <w:r>
-        <w:rPr>
-          <w:rFonts w:ascii="Times New Roman" w:eastAsia="Times New Roman" w:hAnsi="Times New Roman" w:cs="Times New Roman"/>
-          <w:color w:val="000000"/>
-          <w:sz w:val="27"/>
-          <w:szCs w:val="27"/>
-          <w:lang w:eastAsia="pt-BR"/>
-        </w:rPr>
-        <w:t>name</w:t>
-      </w:r>
-      <w:proofErr w:type="spellEnd"/>
-      <w:r>
-        <w:rPr>
-          <w:rFonts w:ascii="Times New Roman" w:eastAsia="Times New Roman" w:hAnsi="Times New Roman" w:cs="Times New Roman"/>
-          <w:color w:val="000000"/>
-          <w:sz w:val="27"/>
-          <w:szCs w:val="27"/>
-          <w:lang w:eastAsia="pt-BR"/>
-        </w:rPr>
-        <w:t xml:space="preserve"> </w:t>
-      </w:r>
-      <w:proofErr w:type="spellStart"/>
-      <w:r>
-        <w:rPr>
-          <w:rFonts w:ascii="Times New Roman" w:eastAsia="Times New Roman" w:hAnsi="Times New Roman" w:cs="Times New Roman"/>
-          <w:color w:val="000000"/>
-          <w:sz w:val="27"/>
-          <w:szCs w:val="27"/>
-          <w:lang w:eastAsia="pt-BR"/>
-        </w:rPr>
-        <w:t>branch</w:t>
-      </w:r>
-      <w:proofErr w:type="spellEnd"/>
-      <w:r>
-        <w:rPr>
-          <w:rFonts w:ascii="Times New Roman" w:eastAsia="Times New Roman" w:hAnsi="Times New Roman" w:cs="Times New Roman"/>
-          <w:color w:val="000000"/>
-          <w:sz w:val="27"/>
-          <w:szCs w:val="27"/>
-          <w:lang w:eastAsia="pt-BR"/>
-        </w:rPr>
-        <w:t>)</w:t>
+      <w:r>
+        <w:rPr>
+          <w:rFonts w:ascii="Times New Roman" w:eastAsia="Times New Roman" w:hAnsi="Times New Roman" w:cs="Times New Roman"/>
+          <w:color w:val="000000"/>
+          <w:sz w:val="27"/>
+          <w:szCs w:val="27"/>
+          <w:lang w:eastAsia="pt-BR"/>
+        </w:rPr>
+        <w:t>git merge (name branch)</w:t>
       </w:r>
     </w:p>
     <w:p>
@@ -2723,115 +1131,15 @@
           <w:lang w:eastAsia="pt-BR"/>
         </w:rPr>
       </w:pPr>
-      <w:proofErr w:type="spellStart"/>
-      <w:r>
-        <w:rPr>
-          <w:rFonts w:ascii="Times New Roman" w:eastAsia="Times New Roman" w:hAnsi="Times New Roman" w:cs="Times New Roman"/>
-          <w:color w:val="000000"/>
-          <w:sz w:val="27"/>
-          <w:szCs w:val="27"/>
-          <w:lang w:eastAsia="pt-BR"/>
-        </w:rPr>
-        <w:t>git</w:t>
-      </w:r>
-      <w:proofErr w:type="spellEnd"/>
-      <w:r>
-        <w:rPr>
-          <w:rFonts w:ascii="Times New Roman" w:eastAsia="Times New Roman" w:hAnsi="Times New Roman" w:cs="Times New Roman"/>
-          <w:color w:val="000000"/>
-          <w:sz w:val="27"/>
-          <w:szCs w:val="27"/>
-          <w:lang w:eastAsia="pt-BR"/>
-        </w:rPr>
-        <w:t xml:space="preserve"> </w:t>
-      </w:r>
-      <w:proofErr w:type="spellStart"/>
-      <w:r>
-        <w:rPr>
-          <w:rFonts w:ascii="Times New Roman" w:eastAsia="Times New Roman" w:hAnsi="Times New Roman" w:cs="Times New Roman"/>
-          <w:color w:val="000000"/>
-          <w:sz w:val="27"/>
-          <w:szCs w:val="27"/>
-          <w:lang w:eastAsia="pt-BR"/>
-        </w:rPr>
-        <w:t>push</w:t>
-      </w:r>
-      <w:proofErr w:type="spellEnd"/>
-      <w:r>
-        <w:rPr>
-          <w:rFonts w:ascii="Times New Roman" w:eastAsia="Times New Roman" w:hAnsi="Times New Roman" w:cs="Times New Roman"/>
-          <w:color w:val="000000"/>
-          <w:sz w:val="27"/>
-          <w:szCs w:val="27"/>
-          <w:lang w:eastAsia="pt-BR"/>
-        </w:rPr>
-        <w:t xml:space="preserve"> </w:t>
-      </w:r>
-      <w:proofErr w:type="spellStart"/>
-      <w:r>
-        <w:rPr>
-          <w:rFonts w:ascii="Times New Roman" w:eastAsia="Times New Roman" w:hAnsi="Times New Roman" w:cs="Times New Roman"/>
-          <w:color w:val="000000"/>
-          <w:sz w:val="27"/>
-          <w:szCs w:val="27"/>
-          <w:lang w:eastAsia="pt-BR"/>
-        </w:rPr>
-        <w:t>origin</w:t>
-      </w:r>
-      <w:proofErr w:type="spellEnd"/>
-      <w:r>
-        <w:rPr>
-          <w:rFonts w:ascii="Times New Roman" w:eastAsia="Times New Roman" w:hAnsi="Times New Roman" w:cs="Times New Roman"/>
-          <w:color w:val="000000"/>
-          <w:sz w:val="27"/>
-          <w:szCs w:val="27"/>
-          <w:lang w:eastAsia="pt-BR"/>
-        </w:rPr>
-        <w:t xml:space="preserve"> (</w:t>
-      </w:r>
-      <w:proofErr w:type="spellStart"/>
-      <w:r>
-        <w:rPr>
-          <w:rFonts w:ascii="Times New Roman" w:eastAsia="Times New Roman" w:hAnsi="Times New Roman" w:cs="Times New Roman"/>
-          <w:color w:val="000000"/>
-          <w:sz w:val="27"/>
-          <w:szCs w:val="27"/>
-          <w:lang w:eastAsia="pt-BR"/>
-        </w:rPr>
-        <w:t>branch</w:t>
-      </w:r>
-      <w:proofErr w:type="spellEnd"/>
-      <w:r>
-        <w:rPr>
-          <w:rFonts w:ascii="Times New Roman" w:eastAsia="Times New Roman" w:hAnsi="Times New Roman" w:cs="Times New Roman"/>
-          <w:color w:val="000000"/>
-          <w:sz w:val="27"/>
-          <w:szCs w:val="27"/>
-          <w:lang w:eastAsia="pt-BR"/>
-        </w:rPr>
-        <w:t xml:space="preserve"> </w:t>
-      </w:r>
-      <w:proofErr w:type="spellStart"/>
-      <w:r>
-        <w:rPr>
-          <w:rFonts w:ascii="Times New Roman" w:eastAsia="Times New Roman" w:hAnsi="Times New Roman" w:cs="Times New Roman"/>
-          <w:color w:val="000000"/>
-          <w:sz w:val="27"/>
-          <w:szCs w:val="27"/>
-          <w:lang w:eastAsia="pt-BR"/>
-        </w:rPr>
-        <w:t>name</w:t>
-      </w:r>
-      <w:proofErr w:type="spellEnd"/>
-      <w:r>
-        <w:rPr>
-          <w:rFonts w:ascii="Times New Roman" w:eastAsia="Times New Roman" w:hAnsi="Times New Roman" w:cs="Times New Roman"/>
-          <w:color w:val="000000"/>
-          <w:sz w:val="27"/>
-          <w:szCs w:val="27"/>
-          <w:lang w:eastAsia="pt-BR"/>
-        </w:rPr>
-        <w:t>)</w:t>
+      <w:r>
+        <w:rPr>
+          <w:rFonts w:ascii="Times New Roman" w:eastAsia="Times New Roman" w:hAnsi="Times New Roman" w:cs="Times New Roman"/>
+          <w:color w:val="000000"/>
+          <w:sz w:val="27"/>
+          <w:szCs w:val="27"/>
+          <w:lang w:eastAsia="pt-BR"/>
+        </w:rPr>
+        <w:t>git push origin (branch name)</w:t>
       </w:r>
     </w:p>
     <w:p>
@@ -2849,171 +1157,15 @@
           <w:lang w:eastAsia="pt-BR"/>
         </w:rPr>
       </w:pPr>
-      <w:proofErr w:type="spellStart"/>
-      <w:r>
-        <w:rPr>
-          <w:rFonts w:ascii="Times New Roman" w:eastAsia="Times New Roman" w:hAnsi="Times New Roman" w:cs="Times New Roman"/>
-          <w:color w:val="000000"/>
-          <w:sz w:val="27"/>
-          <w:szCs w:val="27"/>
-          <w:lang w:eastAsia="pt-BR"/>
-        </w:rPr>
-        <w:t>git</w:t>
-      </w:r>
-      <w:proofErr w:type="spellEnd"/>
-      <w:r>
-        <w:rPr>
-          <w:rFonts w:ascii="Times New Roman" w:eastAsia="Times New Roman" w:hAnsi="Times New Roman" w:cs="Times New Roman"/>
-          <w:color w:val="000000"/>
-          <w:sz w:val="27"/>
-          <w:szCs w:val="27"/>
-          <w:lang w:eastAsia="pt-BR"/>
-        </w:rPr>
-        <w:t xml:space="preserve"> </w:t>
-      </w:r>
-      <w:proofErr w:type="spellStart"/>
-      <w:r>
-        <w:rPr>
-          <w:rFonts w:ascii="Times New Roman" w:eastAsia="Times New Roman" w:hAnsi="Times New Roman" w:cs="Times New Roman"/>
-          <w:color w:val="000000"/>
-          <w:sz w:val="27"/>
-          <w:szCs w:val="27"/>
-          <w:lang w:eastAsia="pt-BR"/>
-        </w:rPr>
-        <w:t>rm</w:t>
-      </w:r>
-      <w:proofErr w:type="spellEnd"/>
-      <w:r>
-        <w:rPr>
-          <w:rFonts w:ascii="Times New Roman" w:eastAsia="Times New Roman" w:hAnsi="Times New Roman" w:cs="Times New Roman"/>
-          <w:color w:val="000000"/>
-          <w:sz w:val="27"/>
-          <w:szCs w:val="27"/>
-          <w:lang w:eastAsia="pt-BR"/>
-        </w:rPr>
-        <w:t xml:space="preserve"> -r --</w:t>
-      </w:r>
-      <w:proofErr w:type="spellStart"/>
-      <w:proofErr w:type="gramStart"/>
-      <w:r>
-        <w:rPr>
-          <w:rFonts w:ascii="Times New Roman" w:eastAsia="Times New Roman" w:hAnsi="Times New Roman" w:cs="Times New Roman"/>
-          <w:color w:val="000000"/>
-          <w:sz w:val="27"/>
-          <w:szCs w:val="27"/>
-          <w:lang w:eastAsia="pt-BR"/>
-        </w:rPr>
-        <w:t>cached</w:t>
-      </w:r>
-      <w:proofErr w:type="spellEnd"/>
-      <w:r>
-        <w:rPr>
-          <w:rFonts w:ascii="Times New Roman" w:eastAsia="Times New Roman" w:hAnsi="Times New Roman" w:cs="Times New Roman"/>
-          <w:color w:val="000000"/>
-          <w:sz w:val="27"/>
-          <w:szCs w:val="27"/>
-          <w:lang w:eastAsia="pt-BR"/>
-        </w:rPr>
-        <w:t xml:space="preserve"> .</w:t>
-      </w:r>
-      <w:proofErr w:type="gramEnd"/>
-      <w:r>
-        <w:rPr>
-          <w:rFonts w:ascii="Times New Roman" w:eastAsia="Times New Roman" w:hAnsi="Times New Roman" w:cs="Times New Roman"/>
-          <w:color w:val="000000"/>
-          <w:sz w:val="27"/>
-          <w:szCs w:val="27"/>
-          <w:lang w:eastAsia="pt-BR"/>
-        </w:rPr>
-        <w:t xml:space="preserve"> (</w:t>
-      </w:r>
-      <w:proofErr w:type="spellStart"/>
-      <w:r>
-        <w:rPr>
-          <w:rFonts w:ascii="Times New Roman" w:eastAsia="Times New Roman" w:hAnsi="Times New Roman" w:cs="Times New Roman"/>
-          <w:color w:val="000000"/>
-          <w:sz w:val="27"/>
-          <w:szCs w:val="27"/>
-          <w:lang w:eastAsia="pt-BR"/>
-        </w:rPr>
-        <w:t>clear</w:t>
-      </w:r>
-      <w:proofErr w:type="spellEnd"/>
-      <w:r>
-        <w:rPr>
-          <w:rFonts w:ascii="Times New Roman" w:eastAsia="Times New Roman" w:hAnsi="Times New Roman" w:cs="Times New Roman"/>
-          <w:color w:val="000000"/>
-          <w:sz w:val="27"/>
-          <w:szCs w:val="27"/>
-          <w:lang w:eastAsia="pt-BR"/>
-        </w:rPr>
-        <w:t xml:space="preserve"> </w:t>
-      </w:r>
-      <w:proofErr w:type="spellStart"/>
-      <w:r>
-        <w:rPr>
-          <w:rFonts w:ascii="Times New Roman" w:eastAsia="Times New Roman" w:hAnsi="Times New Roman" w:cs="Times New Roman"/>
-          <w:color w:val="000000"/>
-          <w:sz w:val="27"/>
-          <w:szCs w:val="27"/>
-          <w:lang w:eastAsia="pt-BR"/>
-        </w:rPr>
-        <w:t>cached</w:t>
-      </w:r>
-      <w:proofErr w:type="spellEnd"/>
-      <w:r>
-        <w:rPr>
-          <w:rFonts w:ascii="Times New Roman" w:eastAsia="Times New Roman" w:hAnsi="Times New Roman" w:cs="Times New Roman"/>
-          <w:color w:val="000000"/>
-          <w:sz w:val="27"/>
-          <w:szCs w:val="27"/>
-          <w:lang w:eastAsia="pt-BR"/>
-        </w:rPr>
-        <w:t xml:space="preserve"> </w:t>
-      </w:r>
-      <w:proofErr w:type="spellStart"/>
-      <w:r>
-        <w:rPr>
-          <w:rFonts w:ascii="Times New Roman" w:eastAsia="Times New Roman" w:hAnsi="Times New Roman" w:cs="Times New Roman"/>
-          <w:color w:val="000000"/>
-          <w:sz w:val="27"/>
-          <w:szCs w:val="27"/>
-          <w:lang w:eastAsia="pt-BR"/>
-        </w:rPr>
-        <w:t>Git</w:t>
-      </w:r>
-      <w:proofErr w:type="spellEnd"/>
-      <w:r>
-        <w:rPr>
-          <w:rFonts w:ascii="Times New Roman" w:eastAsia="Times New Roman" w:hAnsi="Times New Roman" w:cs="Times New Roman"/>
-          <w:color w:val="000000"/>
-          <w:sz w:val="27"/>
-          <w:szCs w:val="27"/>
-          <w:lang w:eastAsia="pt-BR"/>
-        </w:rPr>
-        <w:t xml:space="preserve"> </w:t>
-      </w:r>
-      <w:proofErr w:type="spellStart"/>
-      <w:r>
-        <w:rPr>
-          <w:rFonts w:ascii="Times New Roman" w:eastAsia="Times New Roman" w:hAnsi="Times New Roman" w:cs="Times New Roman"/>
-          <w:color w:val="000000"/>
-          <w:sz w:val="27"/>
-          <w:szCs w:val="27"/>
-          <w:lang w:eastAsia="pt-BR"/>
-        </w:rPr>
-        <w:t>and</w:t>
-      </w:r>
-      <w:proofErr w:type="spellEnd"/>
-      <w:r>
-        <w:rPr>
-          <w:rFonts w:ascii="Times New Roman" w:eastAsia="Times New Roman" w:hAnsi="Times New Roman" w:cs="Times New Roman"/>
-          <w:color w:val="000000"/>
-          <w:sz w:val="27"/>
-          <w:szCs w:val="27"/>
-          <w:lang w:eastAsia="pt-BR"/>
-        </w:rPr>
-        <w:t xml:space="preserve"> remove file GitHub)</w:t>
+      <w:r>
+        <w:rPr>
+          <w:rFonts w:ascii="Times New Roman" w:eastAsia="Times New Roman" w:hAnsi="Times New Roman" w:cs="Times New Roman"/>
+          <w:color w:val="000000"/>
+          <w:sz w:val="27"/>
+          <w:szCs w:val="27"/>
+          <w:lang w:eastAsia="pt-BR"/>
+        </w:rPr>
+        <w:t>git rm -r --cached . (clear cached Git and remove file GitHub)</w:t>
       </w:r>
     </w:p>
     <w:p>
@@ -3051,29 +1203,7 @@
           <w:szCs w:val="27"/>
           <w:lang w:eastAsia="pt-BR"/>
         </w:rPr>
-        <w:t> (</w:t>
-      </w:r>
-      <w:proofErr w:type="spellStart"/>
-      <w:r>
-        <w:rPr>
-          <w:rFonts w:ascii="Times New Roman" w:eastAsia="Times New Roman" w:hAnsi="Times New Roman" w:cs="Times New Roman"/>
-          <w:color w:val="000000"/>
-          <w:sz w:val="27"/>
-          <w:szCs w:val="27"/>
-          <w:lang w:eastAsia="pt-BR"/>
-        </w:rPr>
-        <w:t>Untracked</w:t>
-      </w:r>
-      <w:proofErr w:type="spellEnd"/>
-      <w:r>
-        <w:rPr>
-          <w:rFonts w:ascii="Times New Roman" w:eastAsia="Times New Roman" w:hAnsi="Times New Roman" w:cs="Times New Roman"/>
-          <w:color w:val="000000"/>
-          <w:sz w:val="27"/>
-          <w:szCs w:val="27"/>
-          <w:lang w:eastAsia="pt-BR"/>
-        </w:rPr>
-        <w:t>): São os arquivos que ainda não são monitorados pelo GIT.</w:t>
+        <w:t> (Untracked): São os arquivos que ainda não são monitorados pelo GIT.</w:t>
       </w:r>
     </w:p>
     <w:p>
@@ -3111,51 +1241,7 @@
           <w:szCs w:val="27"/>
           <w:lang w:eastAsia="pt-BR"/>
         </w:rPr>
-        <w:t> (</w:t>
-      </w:r>
-      <w:proofErr w:type="spellStart"/>
-      <w:r>
-        <w:rPr>
-          <w:rFonts w:ascii="Times New Roman" w:eastAsia="Times New Roman" w:hAnsi="Times New Roman" w:cs="Times New Roman"/>
-          <w:color w:val="000000"/>
-          <w:sz w:val="27"/>
-          <w:szCs w:val="27"/>
-          <w:lang w:eastAsia="pt-BR"/>
-        </w:rPr>
-        <w:t>Modified</w:t>
-      </w:r>
-      <w:proofErr w:type="spellEnd"/>
-      <w:r>
-        <w:rPr>
-          <w:rFonts w:ascii="Times New Roman" w:eastAsia="Times New Roman" w:hAnsi="Times New Roman" w:cs="Times New Roman"/>
-          <w:color w:val="000000"/>
-          <w:sz w:val="27"/>
-          <w:szCs w:val="27"/>
-          <w:lang w:eastAsia="pt-BR"/>
-        </w:rPr>
-        <w:t xml:space="preserve">): Arquivos </w:t>
-      </w:r>
-      <w:proofErr w:type="spellStart"/>
-      <w:r>
-        <w:rPr>
-          <w:rFonts w:ascii="Times New Roman" w:eastAsia="Times New Roman" w:hAnsi="Times New Roman" w:cs="Times New Roman"/>
-          <w:color w:val="000000"/>
-          <w:sz w:val="27"/>
-          <w:szCs w:val="27"/>
-          <w:lang w:eastAsia="pt-BR"/>
-        </w:rPr>
-        <w:t>commitados</w:t>
-      </w:r>
-      <w:proofErr w:type="spellEnd"/>
-      <w:r>
-        <w:rPr>
-          <w:rFonts w:ascii="Times New Roman" w:eastAsia="Times New Roman" w:hAnsi="Times New Roman" w:cs="Times New Roman"/>
-          <w:color w:val="000000"/>
-          <w:sz w:val="27"/>
-          <w:szCs w:val="27"/>
-          <w:lang w:eastAsia="pt-BR"/>
-        </w:rPr>
-        <w:t xml:space="preserve"> e agora foram modificados.</w:t>
+        <w:t> (Modified): Arquivos commitados e agora foram modificados.</w:t>
       </w:r>
     </w:p>
     <w:p>
@@ -3193,97 +1279,7 @@
           <w:szCs w:val="27"/>
           <w:lang w:eastAsia="pt-BR"/>
         </w:rPr>
-        <w:t> (</w:t>
-      </w:r>
-      <w:proofErr w:type="spellStart"/>
-      <w:r>
-        <w:rPr>
-          <w:rFonts w:ascii="Times New Roman" w:eastAsia="Times New Roman" w:hAnsi="Times New Roman" w:cs="Times New Roman"/>
-          <w:color w:val="000000"/>
-          <w:sz w:val="27"/>
-          <w:szCs w:val="27"/>
-          <w:lang w:eastAsia="pt-BR"/>
-        </w:rPr>
-        <w:t>Added</w:t>
-      </w:r>
-      <w:proofErr w:type="spellEnd"/>
-      <w:r>
-        <w:rPr>
-          <w:rFonts w:ascii="Times New Roman" w:eastAsia="Times New Roman" w:hAnsi="Times New Roman" w:cs="Times New Roman"/>
-          <w:color w:val="000000"/>
-          <w:sz w:val="27"/>
-          <w:szCs w:val="27"/>
-          <w:lang w:eastAsia="pt-BR"/>
-        </w:rPr>
-        <w:t xml:space="preserve">): Arquivos que não foram </w:t>
-      </w:r>
-      <w:proofErr w:type="spellStart"/>
-      <w:proofErr w:type="gramStart"/>
-      <w:r>
-        <w:rPr>
-          <w:rFonts w:ascii="Times New Roman" w:eastAsia="Times New Roman" w:hAnsi="Times New Roman" w:cs="Times New Roman"/>
-          <w:color w:val="000000"/>
-          <w:sz w:val="27"/>
-          <w:szCs w:val="27"/>
-          <w:lang w:eastAsia="pt-BR"/>
-        </w:rPr>
-        <w:t>commitados</w:t>
-      </w:r>
-      <w:proofErr w:type="spellEnd"/>
-      <w:proofErr w:type="gramEnd"/>
-      <w:r>
-        <w:rPr>
-          <w:rFonts w:ascii="Times New Roman" w:eastAsia="Times New Roman" w:hAnsi="Times New Roman" w:cs="Times New Roman"/>
-          <w:color w:val="000000"/>
-          <w:sz w:val="27"/>
-          <w:szCs w:val="27"/>
-          <w:lang w:eastAsia="pt-BR"/>
-        </w:rPr>
-        <w:t xml:space="preserve"> mas já rodou </w:t>
-      </w:r>
-      <w:proofErr w:type="spellStart"/>
-      <w:r>
-        <w:rPr>
-          <w:rFonts w:ascii="Times New Roman" w:eastAsia="Times New Roman" w:hAnsi="Times New Roman" w:cs="Times New Roman"/>
-          <w:color w:val="000000"/>
-          <w:sz w:val="27"/>
-          <w:szCs w:val="27"/>
-          <w:lang w:eastAsia="pt-BR"/>
-        </w:rPr>
-        <w:t>git</w:t>
-      </w:r>
-      <w:proofErr w:type="spellEnd"/>
-      <w:r>
-        <w:rPr>
-          <w:rFonts w:ascii="Times New Roman" w:eastAsia="Times New Roman" w:hAnsi="Times New Roman" w:cs="Times New Roman"/>
-          <w:color w:val="000000"/>
-          <w:sz w:val="27"/>
-          <w:szCs w:val="27"/>
-          <w:lang w:eastAsia="pt-BR"/>
-        </w:rPr>
-        <w:t xml:space="preserve"> </w:t>
-      </w:r>
-      <w:proofErr w:type="spellStart"/>
-      <w:r>
-        <w:rPr>
-          <w:rFonts w:ascii="Times New Roman" w:eastAsia="Times New Roman" w:hAnsi="Times New Roman" w:cs="Times New Roman"/>
-          <w:color w:val="000000"/>
-          <w:sz w:val="27"/>
-          <w:szCs w:val="27"/>
-          <w:lang w:eastAsia="pt-BR"/>
-        </w:rPr>
-        <w:t>add</w:t>
-      </w:r>
-      <w:proofErr w:type="spellEnd"/>
-      <w:r>
-        <w:rPr>
-          <w:rFonts w:ascii="Times New Roman" w:eastAsia="Times New Roman" w:hAnsi="Times New Roman" w:cs="Times New Roman"/>
-          <w:color w:val="000000"/>
-          <w:sz w:val="27"/>
-          <w:szCs w:val="27"/>
-          <w:lang w:eastAsia="pt-BR"/>
-        </w:rPr>
-        <w:t>.</w:t>
+        <w:t> (Added): Arquivos que não foram commitados mas já rodou git add.</w:t>
       </w:r>
     </w:p>
     <w:p>
@@ -3321,29 +1317,7 @@
           <w:szCs w:val="27"/>
           <w:lang w:eastAsia="pt-BR"/>
         </w:rPr>
-        <w:t> (</w:t>
-      </w:r>
-      <w:proofErr w:type="spellStart"/>
-      <w:r>
-        <w:rPr>
-          <w:rFonts w:ascii="Times New Roman" w:eastAsia="Times New Roman" w:hAnsi="Times New Roman" w:cs="Times New Roman"/>
-          <w:color w:val="000000"/>
-          <w:sz w:val="27"/>
-          <w:szCs w:val="27"/>
-          <w:lang w:eastAsia="pt-BR"/>
-        </w:rPr>
-        <w:t>Deleted</w:t>
-      </w:r>
-      <w:proofErr w:type="spellEnd"/>
-      <w:r>
-        <w:rPr>
-          <w:rFonts w:ascii="Times New Roman" w:eastAsia="Times New Roman" w:hAnsi="Times New Roman" w:cs="Times New Roman"/>
-          <w:color w:val="000000"/>
-          <w:sz w:val="27"/>
-          <w:szCs w:val="27"/>
-          <w:lang w:eastAsia="pt-BR"/>
-        </w:rPr>
-        <w:t>): São arquivo que foram removidos.</w:t>
+        <w:t> (Deleted): São arquivo que foram removidos.</w:t>
       </w:r>
     </w:p>
     <w:p>
@@ -3418,27 +1392,7 @@
           <w:szCs w:val="24"/>
           <w:lang w:eastAsia="pt-BR"/>
         </w:rPr>
-        <w:t xml:space="preserve">O SSH é uma sigla para </w:t>
-      </w:r>
-      <w:proofErr w:type="spellStart"/>
-      <w:r>
-        <w:rPr>
-          <w:rFonts w:ascii="Times New Roman" w:eastAsia="Times New Roman" w:hAnsi="Times New Roman" w:cs="Times New Roman"/>
-          <w:sz w:val="24"/>
-          <w:szCs w:val="24"/>
-          <w:lang w:eastAsia="pt-BR"/>
-        </w:rPr>
-        <w:t>Secure</w:t>
-      </w:r>
-      <w:proofErr w:type="spellEnd"/>
-      <w:r>
-        <w:rPr>
-          <w:rFonts w:ascii="Times New Roman" w:eastAsia="Times New Roman" w:hAnsi="Times New Roman" w:cs="Times New Roman"/>
-          <w:sz w:val="24"/>
-          <w:szCs w:val="24"/>
-          <w:lang w:eastAsia="pt-BR"/>
-        </w:rPr>
-        <w:t xml:space="preserve"> Shell, um termo e protocolo de um mecanismo de segurança na rede. </w:t>
+        <w:t xml:space="preserve">O SSH é uma sigla para Secure Shell, um termo e protocolo de um mecanismo de segurança na rede. </w:t>
       </w:r>
     </w:p>
     <w:p>
@@ -3533,27 +1487,7 @@
           <w:szCs w:val="24"/>
           <w:lang w:eastAsia="pt-BR"/>
         </w:rPr>
-        <w:t>(</w:t>
-      </w:r>
-      <w:proofErr w:type="spellStart"/>
-      <w:r>
-        <w:rPr>
-          <w:rFonts w:ascii="Times New Roman" w:eastAsia="Times New Roman" w:hAnsi="Times New Roman" w:cs="Times New Roman"/>
-          <w:sz w:val="24"/>
-          <w:szCs w:val="24"/>
-          <w:lang w:eastAsia="pt-BR"/>
-        </w:rPr>
-        <w:t>macOS</w:t>
-      </w:r>
-      <w:proofErr w:type="spellEnd"/>
-      <w:r>
-        <w:rPr>
-          <w:rFonts w:ascii="Times New Roman" w:eastAsia="Times New Roman" w:hAnsi="Times New Roman" w:cs="Times New Roman"/>
-          <w:sz w:val="24"/>
-          <w:szCs w:val="24"/>
-          <w:lang w:eastAsia="pt-BR"/>
-        </w:rPr>
-        <w:t xml:space="preserve"> / Linux)</w:t>
+        <w:t>(macOS / Linux)</w:t>
       </w:r>
       <w:r>
         <w:rPr>
@@ -3564,37 +1498,15 @@
         </w:rPr>
         <w:t xml:space="preserve"> </w:t>
       </w:r>
-      <w:proofErr w:type="spellStart"/>
-      <w:r>
-        <w:rPr>
-          <w:rFonts w:ascii="Times New Roman" w:eastAsia="Times New Roman" w:hAnsi="Times New Roman" w:cs="Times New Roman"/>
-          <w:sz w:val="24"/>
-          <w:szCs w:val="24"/>
-          <w:lang w:eastAsia="pt-BR"/>
-        </w:rPr>
-        <w:t>Git</w:t>
-      </w:r>
-      <w:proofErr w:type="spellEnd"/>
-      <w:r>
-        <w:rPr>
-          <w:rFonts w:ascii="Times New Roman" w:eastAsia="Times New Roman" w:hAnsi="Times New Roman" w:cs="Times New Roman"/>
-          <w:sz w:val="24"/>
-          <w:szCs w:val="24"/>
-          <w:lang w:eastAsia="pt-BR"/>
-        </w:rPr>
-        <w:t xml:space="preserve"> </w:t>
-      </w:r>
-      <w:proofErr w:type="spellStart"/>
-      <w:r>
-        <w:rPr>
-          <w:rFonts w:ascii="Times New Roman" w:eastAsia="Times New Roman" w:hAnsi="Times New Roman" w:cs="Times New Roman"/>
-          <w:sz w:val="24"/>
-          <w:szCs w:val="24"/>
-          <w:lang w:eastAsia="pt-BR"/>
-        </w:rPr>
-        <w:t>Bash</w:t>
-      </w:r>
-      <w:proofErr w:type="spellEnd"/>
+      <w:r>
+        <w:rPr>
+          <w:rFonts w:ascii="Times New Roman" w:eastAsia="Times New Roman" w:hAnsi="Times New Roman" w:cs="Times New Roman"/>
+          <w:sz w:val="24"/>
+          <w:szCs w:val="24"/>
+          <w:lang w:eastAsia="pt-BR"/>
+        </w:rPr>
+        <w:t>Git Bash</w:t>
+      </w:r>
       <w:r>
         <w:rPr>
           <w:rFonts w:ascii="Times New Roman" w:eastAsia="Times New Roman" w:hAnsi="Times New Roman" w:cs="Times New Roman"/>
@@ -3682,25 +1594,14 @@
           <w:lang w:eastAsia="pt-BR"/>
         </w:rPr>
       </w:pPr>
-      <w:proofErr w:type="spellStart"/>
-      <w:r>
-        <w:rPr>
-          <w:rFonts w:ascii="Times New Roman" w:eastAsia="Times New Roman" w:hAnsi="Times New Roman" w:cs="Times New Roman"/>
-          <w:sz w:val="24"/>
-          <w:szCs w:val="24"/>
-          <w:lang w:eastAsia="pt-BR"/>
-        </w:rPr>
-        <w:t>ssh-keygen</w:t>
-      </w:r>
-      <w:proofErr w:type="spellEnd"/>
-      <w:r>
-        <w:rPr>
-          <w:rFonts w:ascii="Times New Roman" w:eastAsia="Times New Roman" w:hAnsi="Times New Roman" w:cs="Times New Roman"/>
-          <w:sz w:val="24"/>
-          <w:szCs w:val="24"/>
-          <w:lang w:eastAsia="pt-BR"/>
-        </w:rPr>
-        <w:t xml:space="preserve"> -t ed25519 -C "seuemail@gmail.com"</w:t>
+      <w:r>
+        <w:rPr>
+          <w:rFonts w:ascii="Times New Roman" w:eastAsia="Times New Roman" w:hAnsi="Times New Roman" w:cs="Times New Roman"/>
+          <w:sz w:val="24"/>
+          <w:szCs w:val="24"/>
+          <w:lang w:eastAsia="pt-BR"/>
+        </w:rPr>
+        <w:t>ssh-keygen -t ed25519 -C "seuemail@gmail.com"</w:t>
       </w:r>
     </w:p>
     <w:p>
@@ -3739,27 +1640,7 @@
           <w:szCs w:val="24"/>
           <w:lang w:eastAsia="pt-BR"/>
         </w:rPr>
-        <w:t xml:space="preserve">Isto </w:t>
-      </w:r>
-      <w:proofErr w:type="gramStart"/>
-      <w:r>
-        <w:rPr>
-          <w:rFonts w:ascii="Times New Roman" w:eastAsia="Times New Roman" w:hAnsi="Times New Roman" w:cs="Times New Roman"/>
-          <w:sz w:val="24"/>
-          <w:szCs w:val="24"/>
-          <w:lang w:eastAsia="pt-BR"/>
-        </w:rPr>
-        <w:t>cria uma nova</w:t>
-      </w:r>
-      <w:proofErr w:type="gramEnd"/>
-      <w:r>
-        <w:rPr>
-          <w:rFonts w:ascii="Times New Roman" w:eastAsia="Times New Roman" w:hAnsi="Times New Roman" w:cs="Times New Roman"/>
-          <w:sz w:val="24"/>
-          <w:szCs w:val="24"/>
-          <w:lang w:eastAsia="pt-BR"/>
-        </w:rPr>
-        <w:t xml:space="preserve"> chave SSH, usando o nome de e-mail fornecido como uma etiqueta.</w:t>
+        <w:t>Isto cria uma nova chave SSH, usando o nome de e-mail fornecido como uma etiqueta.</w:t>
       </w:r>
     </w:p>
     <w:p>
@@ -3791,105 +1672,14 @@
           <w:lang w:eastAsia="pt-BR"/>
         </w:rPr>
       </w:pPr>
-      <w:proofErr w:type="spellStart"/>
-      <w:r>
-        <w:rPr>
-          <w:rFonts w:ascii="Times New Roman" w:eastAsia="Times New Roman" w:hAnsi="Times New Roman" w:cs="Times New Roman"/>
-          <w:sz w:val="24"/>
-          <w:szCs w:val="24"/>
-          <w:lang w:eastAsia="pt-BR"/>
-        </w:rPr>
-        <w:t>Generating</w:t>
-      </w:r>
-      <w:proofErr w:type="spellEnd"/>
-      <w:r>
-        <w:rPr>
-          <w:rFonts w:ascii="Times New Roman" w:eastAsia="Times New Roman" w:hAnsi="Times New Roman" w:cs="Times New Roman"/>
-          <w:sz w:val="24"/>
-          <w:szCs w:val="24"/>
-          <w:lang w:eastAsia="pt-BR"/>
-        </w:rPr>
-        <w:t xml:space="preserve"> </w:t>
-      </w:r>
-      <w:proofErr w:type="spellStart"/>
-      <w:r>
-        <w:rPr>
-          <w:rFonts w:ascii="Times New Roman" w:eastAsia="Times New Roman" w:hAnsi="Times New Roman" w:cs="Times New Roman"/>
-          <w:sz w:val="24"/>
-          <w:szCs w:val="24"/>
-          <w:lang w:eastAsia="pt-BR"/>
-        </w:rPr>
-        <w:t>public</w:t>
-      </w:r>
-      <w:proofErr w:type="spellEnd"/>
-      <w:r>
-        <w:rPr>
-          <w:rFonts w:ascii="Times New Roman" w:eastAsia="Times New Roman" w:hAnsi="Times New Roman" w:cs="Times New Roman"/>
-          <w:sz w:val="24"/>
-          <w:szCs w:val="24"/>
-          <w:lang w:eastAsia="pt-BR"/>
-        </w:rPr>
-        <w:t>/</w:t>
-      </w:r>
-      <w:proofErr w:type="spellStart"/>
-      <w:r>
-        <w:rPr>
-          <w:rFonts w:ascii="Times New Roman" w:eastAsia="Times New Roman" w:hAnsi="Times New Roman" w:cs="Times New Roman"/>
-          <w:sz w:val="24"/>
-          <w:szCs w:val="24"/>
-          <w:lang w:eastAsia="pt-BR"/>
-        </w:rPr>
-        <w:t>id_algorithm</w:t>
-      </w:r>
-      <w:proofErr w:type="spellEnd"/>
-      <w:r>
-        <w:rPr>
-          <w:rFonts w:ascii="Times New Roman" w:eastAsia="Times New Roman" w:hAnsi="Times New Roman" w:cs="Times New Roman"/>
-          <w:sz w:val="24"/>
-          <w:szCs w:val="24"/>
-          <w:lang w:eastAsia="pt-BR"/>
-        </w:rPr>
-        <w:t xml:space="preserve"> </w:t>
-      </w:r>
-      <w:proofErr w:type="spellStart"/>
-      <w:r>
-        <w:rPr>
-          <w:rFonts w:ascii="Times New Roman" w:eastAsia="Times New Roman" w:hAnsi="Times New Roman" w:cs="Times New Roman"/>
-          <w:sz w:val="24"/>
-          <w:szCs w:val="24"/>
-          <w:lang w:eastAsia="pt-BR"/>
-        </w:rPr>
-        <w:t>key</w:t>
-      </w:r>
-      <w:proofErr w:type="spellEnd"/>
-      <w:r>
-        <w:rPr>
-          <w:rFonts w:ascii="Times New Roman" w:eastAsia="Times New Roman" w:hAnsi="Times New Roman" w:cs="Times New Roman"/>
-          <w:sz w:val="24"/>
-          <w:szCs w:val="24"/>
-          <w:lang w:eastAsia="pt-BR"/>
-        </w:rPr>
-        <w:t xml:space="preserve"> </w:t>
-      </w:r>
-      <w:proofErr w:type="spellStart"/>
-      <w:r>
-        <w:rPr>
-          <w:rFonts w:ascii="Times New Roman" w:eastAsia="Times New Roman" w:hAnsi="Times New Roman" w:cs="Times New Roman"/>
-          <w:sz w:val="24"/>
-          <w:szCs w:val="24"/>
-          <w:lang w:eastAsia="pt-BR"/>
-        </w:rPr>
-        <w:t>pair</w:t>
-      </w:r>
-      <w:proofErr w:type="spellEnd"/>
-      <w:r>
-        <w:rPr>
-          <w:rFonts w:ascii="Times New Roman" w:eastAsia="Times New Roman" w:hAnsi="Times New Roman" w:cs="Times New Roman"/>
-          <w:sz w:val="24"/>
-          <w:szCs w:val="24"/>
-          <w:lang w:eastAsia="pt-BR"/>
-        </w:rPr>
-        <w:t>.</w:t>
+      <w:r>
+        <w:rPr>
+          <w:rFonts w:ascii="Times New Roman" w:eastAsia="Times New Roman" w:hAnsi="Times New Roman" w:cs="Times New Roman"/>
+          <w:sz w:val="24"/>
+          <w:szCs w:val="24"/>
+          <w:lang w:eastAsia="pt-BR"/>
+        </w:rPr>
+        <w:t>Generating public/id_algorithm key pair.</w:t>
       </w:r>
     </w:p>
     <w:p>
@@ -3928,127 +1718,7 @@
           <w:szCs w:val="24"/>
           <w:lang w:eastAsia="pt-BR"/>
         </w:rPr>
-        <w:t>Quando aparecer a solicitação "</w:t>
-      </w:r>
-      <w:proofErr w:type="spellStart"/>
-      <w:r>
-        <w:rPr>
-          <w:rFonts w:ascii="Times New Roman" w:eastAsia="Times New Roman" w:hAnsi="Times New Roman" w:cs="Times New Roman"/>
-          <w:sz w:val="24"/>
-          <w:szCs w:val="24"/>
-          <w:lang w:eastAsia="pt-BR"/>
-        </w:rPr>
-        <w:t>Enter</w:t>
-      </w:r>
-      <w:proofErr w:type="spellEnd"/>
-      <w:r>
-        <w:rPr>
-          <w:rFonts w:ascii="Times New Roman" w:eastAsia="Times New Roman" w:hAnsi="Times New Roman" w:cs="Times New Roman"/>
-          <w:sz w:val="24"/>
-          <w:szCs w:val="24"/>
-          <w:lang w:eastAsia="pt-BR"/>
-        </w:rPr>
-        <w:t xml:space="preserve"> a file in </w:t>
-      </w:r>
-      <w:proofErr w:type="spellStart"/>
-      <w:r>
-        <w:rPr>
-          <w:rFonts w:ascii="Times New Roman" w:eastAsia="Times New Roman" w:hAnsi="Times New Roman" w:cs="Times New Roman"/>
-          <w:sz w:val="24"/>
-          <w:szCs w:val="24"/>
-          <w:lang w:eastAsia="pt-BR"/>
-        </w:rPr>
-        <w:t>which</w:t>
-      </w:r>
-      <w:proofErr w:type="spellEnd"/>
-      <w:r>
-        <w:rPr>
-          <w:rFonts w:ascii="Times New Roman" w:eastAsia="Times New Roman" w:hAnsi="Times New Roman" w:cs="Times New Roman"/>
-          <w:sz w:val="24"/>
-          <w:szCs w:val="24"/>
-          <w:lang w:eastAsia="pt-BR"/>
-        </w:rPr>
-        <w:t xml:space="preserve"> </w:t>
-      </w:r>
-      <w:proofErr w:type="spellStart"/>
-      <w:r>
-        <w:rPr>
-          <w:rFonts w:ascii="Times New Roman" w:eastAsia="Times New Roman" w:hAnsi="Times New Roman" w:cs="Times New Roman"/>
-          <w:sz w:val="24"/>
-          <w:szCs w:val="24"/>
-          <w:lang w:eastAsia="pt-BR"/>
-        </w:rPr>
-        <w:t>to</w:t>
-      </w:r>
-      <w:proofErr w:type="spellEnd"/>
-      <w:r>
-        <w:rPr>
-          <w:rFonts w:ascii="Times New Roman" w:eastAsia="Times New Roman" w:hAnsi="Times New Roman" w:cs="Times New Roman"/>
-          <w:sz w:val="24"/>
-          <w:szCs w:val="24"/>
-          <w:lang w:eastAsia="pt-BR"/>
-        </w:rPr>
-        <w:t xml:space="preserve"> </w:t>
-      </w:r>
-      <w:proofErr w:type="spellStart"/>
-      <w:r>
-        <w:rPr>
-          <w:rFonts w:ascii="Times New Roman" w:eastAsia="Times New Roman" w:hAnsi="Times New Roman" w:cs="Times New Roman"/>
-          <w:sz w:val="24"/>
-          <w:szCs w:val="24"/>
-          <w:lang w:eastAsia="pt-BR"/>
-        </w:rPr>
-        <w:t>save</w:t>
-      </w:r>
-      <w:proofErr w:type="spellEnd"/>
-      <w:r>
-        <w:rPr>
-          <w:rFonts w:ascii="Times New Roman" w:eastAsia="Times New Roman" w:hAnsi="Times New Roman" w:cs="Times New Roman"/>
-          <w:sz w:val="24"/>
-          <w:szCs w:val="24"/>
-          <w:lang w:eastAsia="pt-BR"/>
-        </w:rPr>
-        <w:t xml:space="preserve"> </w:t>
-      </w:r>
-      <w:proofErr w:type="spellStart"/>
-      <w:r>
-        <w:rPr>
-          <w:rFonts w:ascii="Times New Roman" w:eastAsia="Times New Roman" w:hAnsi="Times New Roman" w:cs="Times New Roman"/>
-          <w:sz w:val="24"/>
-          <w:szCs w:val="24"/>
-          <w:lang w:eastAsia="pt-BR"/>
-        </w:rPr>
-        <w:t>the</w:t>
-      </w:r>
-      <w:proofErr w:type="spellEnd"/>
-      <w:r>
-        <w:rPr>
-          <w:rFonts w:ascii="Times New Roman" w:eastAsia="Times New Roman" w:hAnsi="Times New Roman" w:cs="Times New Roman"/>
-          <w:sz w:val="24"/>
-          <w:szCs w:val="24"/>
-          <w:lang w:eastAsia="pt-BR"/>
-        </w:rPr>
-        <w:t xml:space="preserve"> </w:t>
-      </w:r>
-      <w:proofErr w:type="spellStart"/>
-      <w:r>
-        <w:rPr>
-          <w:rFonts w:ascii="Times New Roman" w:eastAsia="Times New Roman" w:hAnsi="Times New Roman" w:cs="Times New Roman"/>
-          <w:sz w:val="24"/>
-          <w:szCs w:val="24"/>
-          <w:lang w:eastAsia="pt-BR"/>
-        </w:rPr>
-        <w:t>key</w:t>
-      </w:r>
-      <w:proofErr w:type="spellEnd"/>
-      <w:r>
-        <w:rPr>
-          <w:rFonts w:ascii="Times New Roman" w:eastAsia="Times New Roman" w:hAnsi="Times New Roman" w:cs="Times New Roman"/>
-          <w:sz w:val="24"/>
-          <w:szCs w:val="24"/>
-          <w:lang w:eastAsia="pt-BR"/>
-        </w:rPr>
-        <w:t xml:space="preserve">", pressione </w:t>
+        <w:t xml:space="preserve">Quando aparecer a solicitação "Enter a file in which to save the key", pressione </w:t>
       </w:r>
       <w:r>
         <w:rPr>
@@ -4153,225 +1823,14 @@
           <w:lang w:eastAsia="pt-BR"/>
         </w:rPr>
       </w:pPr>
-      <w:proofErr w:type="spellStart"/>
-      <w:r>
-        <w:rPr>
-          <w:rFonts w:ascii="Times New Roman" w:eastAsia="Times New Roman" w:hAnsi="Times New Roman" w:cs="Times New Roman"/>
-          <w:sz w:val="24"/>
-          <w:szCs w:val="24"/>
-          <w:lang w:eastAsia="pt-BR"/>
-        </w:rPr>
-        <w:t>Enter</w:t>
-      </w:r>
-      <w:proofErr w:type="spellEnd"/>
-      <w:r>
-        <w:rPr>
-          <w:rFonts w:ascii="Times New Roman" w:eastAsia="Times New Roman" w:hAnsi="Times New Roman" w:cs="Times New Roman"/>
-          <w:sz w:val="24"/>
-          <w:szCs w:val="24"/>
-          <w:lang w:eastAsia="pt-BR"/>
-        </w:rPr>
-        <w:t xml:space="preserve"> a file in </w:t>
-      </w:r>
-      <w:proofErr w:type="spellStart"/>
-      <w:r>
-        <w:rPr>
-          <w:rFonts w:ascii="Times New Roman" w:eastAsia="Times New Roman" w:hAnsi="Times New Roman" w:cs="Times New Roman"/>
-          <w:sz w:val="24"/>
-          <w:szCs w:val="24"/>
-          <w:lang w:eastAsia="pt-BR"/>
-        </w:rPr>
-        <w:t>which</w:t>
-      </w:r>
-      <w:proofErr w:type="spellEnd"/>
-      <w:r>
-        <w:rPr>
-          <w:rFonts w:ascii="Times New Roman" w:eastAsia="Times New Roman" w:hAnsi="Times New Roman" w:cs="Times New Roman"/>
-          <w:sz w:val="24"/>
-          <w:szCs w:val="24"/>
-          <w:lang w:eastAsia="pt-BR"/>
-        </w:rPr>
-        <w:t xml:space="preserve"> </w:t>
-      </w:r>
-      <w:proofErr w:type="spellStart"/>
-      <w:r>
-        <w:rPr>
-          <w:rFonts w:ascii="Times New Roman" w:eastAsia="Times New Roman" w:hAnsi="Times New Roman" w:cs="Times New Roman"/>
-          <w:sz w:val="24"/>
-          <w:szCs w:val="24"/>
-          <w:lang w:eastAsia="pt-BR"/>
-        </w:rPr>
-        <w:t>to</w:t>
-      </w:r>
-      <w:proofErr w:type="spellEnd"/>
-      <w:r>
-        <w:rPr>
-          <w:rFonts w:ascii="Times New Roman" w:eastAsia="Times New Roman" w:hAnsi="Times New Roman" w:cs="Times New Roman"/>
-          <w:sz w:val="24"/>
-          <w:szCs w:val="24"/>
-          <w:lang w:eastAsia="pt-BR"/>
-        </w:rPr>
-        <w:t xml:space="preserve"> </w:t>
-      </w:r>
-      <w:proofErr w:type="spellStart"/>
-      <w:r>
-        <w:rPr>
-          <w:rFonts w:ascii="Times New Roman" w:eastAsia="Times New Roman" w:hAnsi="Times New Roman" w:cs="Times New Roman"/>
-          <w:sz w:val="24"/>
-          <w:szCs w:val="24"/>
-          <w:lang w:eastAsia="pt-BR"/>
-        </w:rPr>
-        <w:t>save</w:t>
-      </w:r>
-      <w:proofErr w:type="spellEnd"/>
-      <w:r>
-        <w:rPr>
-          <w:rFonts w:ascii="Times New Roman" w:eastAsia="Times New Roman" w:hAnsi="Times New Roman" w:cs="Times New Roman"/>
-          <w:sz w:val="24"/>
-          <w:szCs w:val="24"/>
-          <w:lang w:eastAsia="pt-BR"/>
-        </w:rPr>
-        <w:t xml:space="preserve"> </w:t>
-      </w:r>
-      <w:proofErr w:type="spellStart"/>
-      <w:r>
-        <w:rPr>
-          <w:rFonts w:ascii="Times New Roman" w:eastAsia="Times New Roman" w:hAnsi="Times New Roman" w:cs="Times New Roman"/>
-          <w:sz w:val="24"/>
-          <w:szCs w:val="24"/>
-          <w:lang w:eastAsia="pt-BR"/>
-        </w:rPr>
-        <w:t>the</w:t>
-      </w:r>
-      <w:proofErr w:type="spellEnd"/>
-      <w:r>
-        <w:rPr>
-          <w:rFonts w:ascii="Times New Roman" w:eastAsia="Times New Roman" w:hAnsi="Times New Roman" w:cs="Times New Roman"/>
-          <w:sz w:val="24"/>
-          <w:szCs w:val="24"/>
-          <w:lang w:eastAsia="pt-BR"/>
-        </w:rPr>
-        <w:t xml:space="preserve"> </w:t>
-      </w:r>
-      <w:proofErr w:type="spellStart"/>
-      <w:r>
-        <w:rPr>
-          <w:rFonts w:ascii="Times New Roman" w:eastAsia="Times New Roman" w:hAnsi="Times New Roman" w:cs="Times New Roman"/>
-          <w:sz w:val="24"/>
-          <w:szCs w:val="24"/>
-          <w:lang w:eastAsia="pt-BR"/>
-        </w:rPr>
-        <w:t>key</w:t>
-      </w:r>
-      <w:proofErr w:type="spellEnd"/>
-      <w:r>
-        <w:rPr>
-          <w:rFonts w:ascii="Times New Roman" w:eastAsia="Times New Roman" w:hAnsi="Times New Roman" w:cs="Times New Roman"/>
-          <w:sz w:val="24"/>
-          <w:szCs w:val="24"/>
-          <w:lang w:eastAsia="pt-BR"/>
-        </w:rPr>
-        <w:t xml:space="preserve"> (/</w:t>
-      </w:r>
-      <w:proofErr w:type="spellStart"/>
-      <w:r>
-        <w:rPr>
-          <w:rFonts w:ascii="Times New Roman" w:eastAsia="Times New Roman" w:hAnsi="Times New Roman" w:cs="Times New Roman"/>
-          <w:sz w:val="24"/>
-          <w:szCs w:val="24"/>
-          <w:lang w:eastAsia="pt-BR"/>
-        </w:rPr>
-        <w:t>Users</w:t>
-      </w:r>
-      <w:proofErr w:type="spellEnd"/>
-      <w:r>
-        <w:rPr>
-          <w:rFonts w:ascii="Times New Roman" w:eastAsia="Times New Roman" w:hAnsi="Times New Roman" w:cs="Times New Roman"/>
-          <w:sz w:val="24"/>
-          <w:szCs w:val="24"/>
-          <w:lang w:eastAsia="pt-BR"/>
-        </w:rPr>
-        <w:t>/</w:t>
-      </w:r>
-      <w:proofErr w:type="spellStart"/>
-      <w:r>
-        <w:rPr>
-          <w:rFonts w:ascii="Times New Roman" w:eastAsia="Times New Roman" w:hAnsi="Times New Roman" w:cs="Times New Roman"/>
-          <w:sz w:val="24"/>
-          <w:szCs w:val="24"/>
-          <w:lang w:eastAsia="pt-BR"/>
-        </w:rPr>
-        <w:t>you</w:t>
-      </w:r>
-      <w:proofErr w:type="spellEnd"/>
-      <w:r>
-        <w:rPr>
-          <w:rFonts w:ascii="Times New Roman" w:eastAsia="Times New Roman" w:hAnsi="Times New Roman" w:cs="Times New Roman"/>
-          <w:sz w:val="24"/>
-          <w:szCs w:val="24"/>
-          <w:lang w:eastAsia="pt-BR"/>
-        </w:rPr>
-        <w:t>/.</w:t>
-      </w:r>
-      <w:proofErr w:type="spellStart"/>
-      <w:r>
-        <w:rPr>
-          <w:rFonts w:ascii="Times New Roman" w:eastAsia="Times New Roman" w:hAnsi="Times New Roman" w:cs="Times New Roman"/>
-          <w:sz w:val="24"/>
-          <w:szCs w:val="24"/>
-          <w:lang w:eastAsia="pt-BR"/>
-        </w:rPr>
-        <w:t>ssh</w:t>
-      </w:r>
-      <w:proofErr w:type="spellEnd"/>
-      <w:r>
-        <w:rPr>
-          <w:rFonts w:ascii="Times New Roman" w:eastAsia="Times New Roman" w:hAnsi="Times New Roman" w:cs="Times New Roman"/>
-          <w:sz w:val="24"/>
-          <w:szCs w:val="24"/>
-          <w:lang w:eastAsia="pt-BR"/>
-        </w:rPr>
-        <w:t>/</w:t>
-      </w:r>
-      <w:proofErr w:type="spellStart"/>
-      <w:r>
-        <w:rPr>
-          <w:rFonts w:ascii="Times New Roman" w:eastAsia="Times New Roman" w:hAnsi="Times New Roman" w:cs="Times New Roman"/>
-          <w:sz w:val="24"/>
-          <w:szCs w:val="24"/>
-          <w:lang w:eastAsia="pt-BR"/>
-        </w:rPr>
-        <w:t>id_algorithm</w:t>
-      </w:r>
-      <w:proofErr w:type="spellEnd"/>
-      <w:r>
-        <w:rPr>
-          <w:rFonts w:ascii="Times New Roman" w:eastAsia="Times New Roman" w:hAnsi="Times New Roman" w:cs="Times New Roman"/>
-          <w:sz w:val="24"/>
-          <w:szCs w:val="24"/>
-          <w:lang w:eastAsia="pt-BR"/>
-        </w:rPr>
-        <w:t xml:space="preserve">): [Press </w:t>
-      </w:r>
-      <w:proofErr w:type="spellStart"/>
-      <w:r>
-        <w:rPr>
-          <w:rFonts w:ascii="Times New Roman" w:eastAsia="Times New Roman" w:hAnsi="Times New Roman" w:cs="Times New Roman"/>
-          <w:sz w:val="24"/>
-          <w:szCs w:val="24"/>
-          <w:lang w:eastAsia="pt-BR"/>
-        </w:rPr>
-        <w:t>enter</w:t>
-      </w:r>
-      <w:proofErr w:type="spellEnd"/>
-      <w:r>
-        <w:rPr>
-          <w:rFonts w:ascii="Times New Roman" w:eastAsia="Times New Roman" w:hAnsi="Times New Roman" w:cs="Times New Roman"/>
-          <w:sz w:val="24"/>
-          <w:szCs w:val="24"/>
-          <w:lang w:eastAsia="pt-BR"/>
-        </w:rPr>
-        <w:t>]</w:t>
+      <w:r>
+        <w:rPr>
+          <w:rFonts w:ascii="Times New Roman" w:eastAsia="Times New Roman" w:hAnsi="Times New Roman" w:cs="Times New Roman"/>
+          <w:sz w:val="24"/>
+          <w:szCs w:val="24"/>
+          <w:lang w:eastAsia="pt-BR"/>
+        </w:rPr>
+        <w:t>Enter a file in which to save the key (/Users/you/.ssh/id_algorithm): [Press enter]</w:t>
       </w:r>
     </w:p>
     <w:p>
@@ -4463,136 +1922,14 @@
           <w:lang w:eastAsia="pt-BR"/>
         </w:rPr>
       </w:pPr>
-      <w:proofErr w:type="spellStart"/>
-      <w:r>
-        <w:rPr>
-          <w:rFonts w:ascii="Times New Roman" w:eastAsia="Times New Roman" w:hAnsi="Times New Roman" w:cs="Times New Roman"/>
-          <w:sz w:val="24"/>
-          <w:szCs w:val="24"/>
-          <w:lang w:eastAsia="pt-BR"/>
-        </w:rPr>
-        <w:t>Enter</w:t>
-      </w:r>
-      <w:proofErr w:type="spellEnd"/>
-      <w:r>
-        <w:rPr>
-          <w:rFonts w:ascii="Times New Roman" w:eastAsia="Times New Roman" w:hAnsi="Times New Roman" w:cs="Times New Roman"/>
-          <w:sz w:val="24"/>
-          <w:szCs w:val="24"/>
-          <w:lang w:eastAsia="pt-BR"/>
-        </w:rPr>
-        <w:t xml:space="preserve"> </w:t>
-      </w:r>
-      <w:proofErr w:type="spellStart"/>
-      <w:r>
-        <w:rPr>
-          <w:rFonts w:ascii="Times New Roman" w:eastAsia="Times New Roman" w:hAnsi="Times New Roman" w:cs="Times New Roman"/>
-          <w:sz w:val="24"/>
-          <w:szCs w:val="24"/>
-          <w:lang w:eastAsia="pt-BR"/>
-        </w:rPr>
-        <w:t>passphrase</w:t>
-      </w:r>
-      <w:proofErr w:type="spellEnd"/>
-      <w:r>
-        <w:rPr>
-          <w:rFonts w:ascii="Times New Roman" w:eastAsia="Times New Roman" w:hAnsi="Times New Roman" w:cs="Times New Roman"/>
-          <w:sz w:val="24"/>
-          <w:szCs w:val="24"/>
-          <w:lang w:eastAsia="pt-BR"/>
-        </w:rPr>
-        <w:t xml:space="preserve"> (</w:t>
-      </w:r>
-      <w:proofErr w:type="spellStart"/>
-      <w:r>
-        <w:rPr>
-          <w:rFonts w:ascii="Times New Roman" w:eastAsia="Times New Roman" w:hAnsi="Times New Roman" w:cs="Times New Roman"/>
-          <w:sz w:val="24"/>
-          <w:szCs w:val="24"/>
-          <w:lang w:eastAsia="pt-BR"/>
-        </w:rPr>
-        <w:t>empty</w:t>
-      </w:r>
-      <w:proofErr w:type="spellEnd"/>
-      <w:r>
-        <w:rPr>
-          <w:rFonts w:ascii="Times New Roman" w:eastAsia="Times New Roman" w:hAnsi="Times New Roman" w:cs="Times New Roman"/>
-          <w:sz w:val="24"/>
-          <w:szCs w:val="24"/>
-          <w:lang w:eastAsia="pt-BR"/>
-        </w:rPr>
-        <w:t xml:space="preserve"> for no </w:t>
-      </w:r>
-      <w:proofErr w:type="spellStart"/>
-      <w:r>
-        <w:rPr>
-          <w:rFonts w:ascii="Times New Roman" w:eastAsia="Times New Roman" w:hAnsi="Times New Roman" w:cs="Times New Roman"/>
-          <w:sz w:val="24"/>
-          <w:szCs w:val="24"/>
-          <w:lang w:eastAsia="pt-BR"/>
-        </w:rPr>
-        <w:t>passphrase</w:t>
-      </w:r>
-      <w:proofErr w:type="spellEnd"/>
-      <w:r>
-        <w:rPr>
-          <w:rFonts w:ascii="Times New Roman" w:eastAsia="Times New Roman" w:hAnsi="Times New Roman" w:cs="Times New Roman"/>
-          <w:sz w:val="24"/>
-          <w:szCs w:val="24"/>
-          <w:lang w:eastAsia="pt-BR"/>
-        </w:rPr>
-        <w:t>)</w:t>
-      </w:r>
-      <w:proofErr w:type="gramStart"/>
-      <w:r>
-        <w:rPr>
-          <w:rFonts w:ascii="Times New Roman" w:eastAsia="Times New Roman" w:hAnsi="Times New Roman" w:cs="Times New Roman"/>
-          <w:sz w:val="24"/>
-          <w:szCs w:val="24"/>
-          <w:lang w:eastAsia="pt-BR"/>
-        </w:rPr>
-        <w:t>:[</w:t>
-      </w:r>
-      <w:proofErr w:type="spellStart"/>
-      <w:proofErr w:type="gramEnd"/>
-      <w:r>
-        <w:rPr>
-          <w:rFonts w:ascii="Times New Roman" w:eastAsia="Times New Roman" w:hAnsi="Times New Roman" w:cs="Times New Roman"/>
-          <w:sz w:val="24"/>
-          <w:szCs w:val="24"/>
-          <w:lang w:eastAsia="pt-BR"/>
-        </w:rPr>
-        <w:t>Type</w:t>
-      </w:r>
-      <w:proofErr w:type="spellEnd"/>
-      <w:r>
-        <w:rPr>
-          <w:rFonts w:ascii="Times New Roman" w:eastAsia="Times New Roman" w:hAnsi="Times New Roman" w:cs="Times New Roman"/>
-          <w:sz w:val="24"/>
-          <w:szCs w:val="24"/>
-          <w:lang w:eastAsia="pt-BR"/>
-        </w:rPr>
-        <w:t xml:space="preserve"> a </w:t>
-      </w:r>
-      <w:proofErr w:type="spellStart"/>
-      <w:r>
-        <w:rPr>
-          <w:rFonts w:ascii="Times New Roman" w:eastAsia="Times New Roman" w:hAnsi="Times New Roman" w:cs="Times New Roman"/>
-          <w:sz w:val="24"/>
-          <w:szCs w:val="24"/>
-          <w:lang w:eastAsia="pt-BR"/>
-        </w:rPr>
-        <w:t>passphrase</w:t>
-      </w:r>
-      <w:proofErr w:type="spellEnd"/>
-      <w:r>
-        <w:rPr>
-          <w:rFonts w:ascii="Times New Roman" w:eastAsia="Times New Roman" w:hAnsi="Times New Roman" w:cs="Times New Roman"/>
-          <w:sz w:val="24"/>
-          <w:szCs w:val="24"/>
-          <w:lang w:eastAsia="pt-BR"/>
-        </w:rPr>
-        <w:t>]</w:t>
+      <w:r>
+        <w:rPr>
+          <w:rFonts w:ascii="Times New Roman" w:eastAsia="Times New Roman" w:hAnsi="Times New Roman" w:cs="Times New Roman"/>
+          <w:sz w:val="24"/>
+          <w:szCs w:val="24"/>
+          <w:lang w:eastAsia="pt-BR"/>
+        </w:rPr>
+        <w:t>Enter passphrase (empty for no passphrase):[Type a passphrase]</w:t>
       </w:r>
     </w:p>
     <w:p>
@@ -4611,147 +1948,14 @@
           <w:lang w:eastAsia="pt-BR"/>
         </w:rPr>
       </w:pPr>
-      <w:proofErr w:type="spellStart"/>
-      <w:r>
-        <w:rPr>
-          <w:rFonts w:ascii="Times New Roman" w:eastAsia="Times New Roman" w:hAnsi="Times New Roman" w:cs="Times New Roman"/>
-          <w:sz w:val="24"/>
-          <w:szCs w:val="24"/>
-          <w:lang w:eastAsia="pt-BR"/>
-        </w:rPr>
-        <w:t>Enter</w:t>
-      </w:r>
-      <w:proofErr w:type="spellEnd"/>
-      <w:r>
-        <w:rPr>
-          <w:rFonts w:ascii="Times New Roman" w:eastAsia="Times New Roman" w:hAnsi="Times New Roman" w:cs="Times New Roman"/>
-          <w:sz w:val="24"/>
-          <w:szCs w:val="24"/>
-          <w:lang w:eastAsia="pt-BR"/>
-        </w:rPr>
-        <w:t xml:space="preserve"> </w:t>
-      </w:r>
-      <w:proofErr w:type="spellStart"/>
-      <w:r>
-        <w:rPr>
-          <w:rFonts w:ascii="Times New Roman" w:eastAsia="Times New Roman" w:hAnsi="Times New Roman" w:cs="Times New Roman"/>
-          <w:sz w:val="24"/>
-          <w:szCs w:val="24"/>
-          <w:lang w:eastAsia="pt-BR"/>
-        </w:rPr>
-        <w:t>same</w:t>
-      </w:r>
-      <w:proofErr w:type="spellEnd"/>
-      <w:r>
-        <w:rPr>
-          <w:rFonts w:ascii="Times New Roman" w:eastAsia="Times New Roman" w:hAnsi="Times New Roman" w:cs="Times New Roman"/>
-          <w:sz w:val="24"/>
-          <w:szCs w:val="24"/>
-          <w:lang w:eastAsia="pt-BR"/>
-        </w:rPr>
-        <w:t xml:space="preserve"> </w:t>
-      </w:r>
-      <w:proofErr w:type="spellStart"/>
-      <w:r>
-        <w:rPr>
-          <w:rFonts w:ascii="Times New Roman" w:eastAsia="Times New Roman" w:hAnsi="Times New Roman" w:cs="Times New Roman"/>
-          <w:sz w:val="24"/>
-          <w:szCs w:val="24"/>
-          <w:lang w:eastAsia="pt-BR"/>
-        </w:rPr>
-        <w:t>passphrase</w:t>
-      </w:r>
-      <w:proofErr w:type="spellEnd"/>
-      <w:r>
-        <w:rPr>
-          <w:rFonts w:ascii="Times New Roman" w:eastAsia="Times New Roman" w:hAnsi="Times New Roman" w:cs="Times New Roman"/>
-          <w:sz w:val="24"/>
-          <w:szCs w:val="24"/>
-          <w:lang w:eastAsia="pt-BR"/>
-        </w:rPr>
-        <w:t xml:space="preserve"> </w:t>
-      </w:r>
-      <w:proofErr w:type="spellStart"/>
-      <w:r>
-        <w:rPr>
-          <w:rFonts w:ascii="Times New Roman" w:eastAsia="Times New Roman" w:hAnsi="Times New Roman" w:cs="Times New Roman"/>
-          <w:sz w:val="24"/>
-          <w:szCs w:val="24"/>
-          <w:lang w:eastAsia="pt-BR"/>
-        </w:rPr>
-        <w:t>again</w:t>
-      </w:r>
-      <w:proofErr w:type="spellEnd"/>
-      <w:proofErr w:type="gramStart"/>
-      <w:r>
-        <w:rPr>
-          <w:rFonts w:ascii="Times New Roman" w:eastAsia="Times New Roman" w:hAnsi="Times New Roman" w:cs="Times New Roman"/>
-          <w:sz w:val="24"/>
-          <w:szCs w:val="24"/>
-          <w:lang w:eastAsia="pt-BR"/>
-        </w:rPr>
-        <w:t>:[</w:t>
-      </w:r>
-      <w:proofErr w:type="spellStart"/>
-      <w:proofErr w:type="gramEnd"/>
-      <w:r>
-        <w:rPr>
-          <w:rFonts w:ascii="Times New Roman" w:eastAsia="Times New Roman" w:hAnsi="Times New Roman" w:cs="Times New Roman"/>
-          <w:sz w:val="24"/>
-          <w:szCs w:val="24"/>
-          <w:lang w:eastAsia="pt-BR"/>
-        </w:rPr>
-        <w:t>Type</w:t>
-      </w:r>
-      <w:proofErr w:type="spellEnd"/>
-      <w:r>
-        <w:rPr>
-          <w:rFonts w:ascii="Times New Roman" w:eastAsia="Times New Roman" w:hAnsi="Times New Roman" w:cs="Times New Roman"/>
-          <w:sz w:val="24"/>
-          <w:szCs w:val="24"/>
-          <w:lang w:eastAsia="pt-BR"/>
-        </w:rPr>
-        <w:t xml:space="preserve"> </w:t>
-      </w:r>
-      <w:proofErr w:type="spellStart"/>
-      <w:r>
-        <w:rPr>
-          <w:rFonts w:ascii="Times New Roman" w:eastAsia="Times New Roman" w:hAnsi="Times New Roman" w:cs="Times New Roman"/>
-          <w:sz w:val="24"/>
-          <w:szCs w:val="24"/>
-          <w:lang w:eastAsia="pt-BR"/>
-        </w:rPr>
-        <w:t>passphrase</w:t>
-      </w:r>
-      <w:proofErr w:type="spellEnd"/>
-      <w:r>
-        <w:rPr>
-          <w:rFonts w:ascii="Times New Roman" w:eastAsia="Times New Roman" w:hAnsi="Times New Roman" w:cs="Times New Roman"/>
-          <w:sz w:val="24"/>
-          <w:szCs w:val="24"/>
-          <w:lang w:eastAsia="pt-BR"/>
-        </w:rPr>
-        <w:t xml:space="preserve"> </w:t>
-      </w:r>
-      <w:proofErr w:type="spellStart"/>
-      <w:r>
-        <w:rPr>
-          <w:rFonts w:ascii="Times New Roman" w:eastAsia="Times New Roman" w:hAnsi="Times New Roman" w:cs="Times New Roman"/>
-          <w:sz w:val="24"/>
-          <w:szCs w:val="24"/>
-          <w:lang w:eastAsia="pt-BR"/>
-        </w:rPr>
-        <w:t>again</w:t>
-      </w:r>
-      <w:proofErr w:type="spellEnd"/>
-      <w:r>
-        <w:rPr>
-          <w:rFonts w:ascii="Times New Roman" w:eastAsia="Times New Roman" w:hAnsi="Times New Roman" w:cs="Times New Roman"/>
-          <w:sz w:val="24"/>
-          <w:szCs w:val="24"/>
-          <w:lang w:eastAsia="pt-BR"/>
-        </w:rPr>
-        <w:t>]</w:t>
+      <w:r>
+        <w:rPr>
+          <w:rFonts w:ascii="Times New Roman" w:eastAsia="Times New Roman" w:hAnsi="Times New Roman" w:cs="Times New Roman"/>
+          <w:sz w:val="24"/>
+          <w:szCs w:val="24"/>
+          <w:lang w:eastAsia="pt-BR"/>
+        </w:rPr>
+        <w:t>Enter same passphrase again:[Type passphrase again]</w:t>
       </w:r>
     </w:p>
     <w:p>
@@ -4790,27 +1994,7 @@
           <w:szCs w:val="24"/>
           <w:lang w:eastAsia="pt-BR"/>
         </w:rPr>
-        <w:t xml:space="preserve">Inicie o </w:t>
-      </w:r>
-      <w:proofErr w:type="spellStart"/>
-      <w:r>
-        <w:rPr>
-          <w:rFonts w:ascii="Times New Roman" w:eastAsia="Times New Roman" w:hAnsi="Times New Roman" w:cs="Times New Roman"/>
-          <w:sz w:val="24"/>
-          <w:szCs w:val="24"/>
-          <w:lang w:eastAsia="pt-BR"/>
-        </w:rPr>
-        <w:t>ssh-agent</w:t>
-      </w:r>
-      <w:proofErr w:type="spellEnd"/>
-      <w:r>
-        <w:rPr>
-          <w:rFonts w:ascii="Times New Roman" w:eastAsia="Times New Roman" w:hAnsi="Times New Roman" w:cs="Times New Roman"/>
-          <w:sz w:val="24"/>
-          <w:szCs w:val="24"/>
-          <w:lang w:eastAsia="pt-BR"/>
-        </w:rPr>
-        <w:t xml:space="preserve"> em segundo plano</w:t>
+        <w:t>Inicie o ssh-agent em segundo plano</w:t>
       </w:r>
     </w:p>
     <w:p>
@@ -4829,45 +2013,14 @@
           <w:lang w:eastAsia="pt-BR"/>
         </w:rPr>
       </w:pPr>
-      <w:proofErr w:type="spellStart"/>
-      <w:r>
-        <w:rPr>
-          <w:rFonts w:ascii="Times New Roman" w:eastAsia="Times New Roman" w:hAnsi="Times New Roman" w:cs="Times New Roman"/>
-          <w:sz w:val="24"/>
-          <w:szCs w:val="24"/>
-          <w:lang w:eastAsia="pt-BR"/>
-        </w:rPr>
-        <w:t>eval</w:t>
-      </w:r>
-      <w:proofErr w:type="spellEnd"/>
-      <w:r>
-        <w:rPr>
-          <w:rFonts w:ascii="Times New Roman" w:eastAsia="Times New Roman" w:hAnsi="Times New Roman" w:cs="Times New Roman"/>
-          <w:sz w:val="24"/>
-          <w:szCs w:val="24"/>
-          <w:lang w:eastAsia="pt-BR"/>
-        </w:rPr>
-        <w:t xml:space="preserve"> "$(</w:t>
-      </w:r>
-      <w:proofErr w:type="spellStart"/>
-      <w:r>
-        <w:rPr>
-          <w:rFonts w:ascii="Times New Roman" w:eastAsia="Times New Roman" w:hAnsi="Times New Roman" w:cs="Times New Roman"/>
-          <w:sz w:val="24"/>
-          <w:szCs w:val="24"/>
-          <w:lang w:eastAsia="pt-BR"/>
-        </w:rPr>
-        <w:t>ssh-agent</w:t>
-      </w:r>
-      <w:proofErr w:type="spellEnd"/>
-      <w:r>
-        <w:rPr>
-          <w:rFonts w:ascii="Times New Roman" w:eastAsia="Times New Roman" w:hAnsi="Times New Roman" w:cs="Times New Roman"/>
-          <w:sz w:val="24"/>
-          <w:szCs w:val="24"/>
-          <w:lang w:eastAsia="pt-BR"/>
-        </w:rPr>
-        <w:t xml:space="preserve"> -s)"</w:t>
+      <w:r>
+        <w:rPr>
+          <w:rFonts w:ascii="Times New Roman" w:eastAsia="Times New Roman" w:hAnsi="Times New Roman" w:cs="Times New Roman"/>
+          <w:sz w:val="24"/>
+          <w:szCs w:val="24"/>
+          <w:lang w:eastAsia="pt-BR"/>
+        </w:rPr>
+        <w:t>eval "$(ssh-agent -s)"</w:t>
       </w:r>
     </w:p>
     <w:p>
@@ -4906,19 +2059,8 @@
           <w:szCs w:val="24"/>
           <w:lang w:eastAsia="pt-BR"/>
         </w:rPr>
-        <w:t xml:space="preserve">Adicione sua chave SSH privada ao </w:t>
-      </w:r>
-      <w:proofErr w:type="spellStart"/>
-      <w:r>
-        <w:rPr>
-          <w:rFonts w:ascii="Times New Roman" w:eastAsia="Times New Roman" w:hAnsi="Times New Roman" w:cs="Times New Roman"/>
-          <w:sz w:val="24"/>
-          <w:szCs w:val="24"/>
-          <w:lang w:eastAsia="pt-BR"/>
-        </w:rPr>
-        <w:t>ssh-agent</w:t>
-      </w:r>
-      <w:proofErr w:type="spellEnd"/>
+        <w:t>Adicione sua chave SSH privada ao ssh-agent</w:t>
+      </w:r>
     </w:p>
     <w:p>
       <w:pPr>
@@ -4936,45 +2078,14 @@
           <w:lang w:eastAsia="pt-BR"/>
         </w:rPr>
       </w:pPr>
-      <w:proofErr w:type="spellStart"/>
-      <w:r>
-        <w:rPr>
-          <w:rFonts w:ascii="Times New Roman" w:eastAsia="Times New Roman" w:hAnsi="Times New Roman" w:cs="Times New Roman"/>
-          <w:sz w:val="24"/>
-          <w:szCs w:val="24"/>
-          <w:lang w:eastAsia="pt-BR"/>
-        </w:rPr>
-        <w:t>ssh-add</w:t>
-      </w:r>
-      <w:proofErr w:type="spellEnd"/>
-      <w:r>
-        <w:rPr>
-          <w:rFonts w:ascii="Times New Roman" w:eastAsia="Times New Roman" w:hAnsi="Times New Roman" w:cs="Times New Roman"/>
-          <w:sz w:val="24"/>
-          <w:szCs w:val="24"/>
-          <w:lang w:eastAsia="pt-BR"/>
-        </w:rPr>
-        <w:t xml:space="preserve"> ~/.</w:t>
-      </w:r>
-      <w:proofErr w:type="spellStart"/>
-      <w:r>
-        <w:rPr>
-          <w:rFonts w:ascii="Times New Roman" w:eastAsia="Times New Roman" w:hAnsi="Times New Roman" w:cs="Times New Roman"/>
-          <w:sz w:val="24"/>
-          <w:szCs w:val="24"/>
-          <w:lang w:eastAsia="pt-BR"/>
-        </w:rPr>
-        <w:t>ssh</w:t>
-      </w:r>
-      <w:proofErr w:type="spellEnd"/>
-      <w:r>
-        <w:rPr>
-          <w:rFonts w:ascii="Times New Roman" w:eastAsia="Times New Roman" w:hAnsi="Times New Roman" w:cs="Times New Roman"/>
-          <w:sz w:val="24"/>
-          <w:szCs w:val="24"/>
-          <w:lang w:eastAsia="pt-BR"/>
-        </w:rPr>
-        <w:t>/id_ed25519</w:t>
+      <w:r>
+        <w:rPr>
+          <w:rFonts w:ascii="Times New Roman" w:eastAsia="Times New Roman" w:hAnsi="Times New Roman" w:cs="Times New Roman"/>
+          <w:sz w:val="24"/>
+          <w:szCs w:val="24"/>
+          <w:lang w:eastAsia="pt-BR"/>
+        </w:rPr>
+        <w:t>ssh-add ~/.ssh/id_ed25519</w:t>
       </w:r>
     </w:p>
     <w:p>
@@ -5016,21 +2127,8 @@
           <w:lang w:eastAsia="pt-BR"/>
         </w:rPr>
         <w:lastRenderedPageBreak/>
-        <w:t xml:space="preserve">Importando para o </w:t>
-      </w:r>
-      <w:proofErr w:type="spellStart"/>
-      <w:r>
-        <w:rPr>
-          <w:rFonts w:ascii="Times New Roman" w:eastAsia="Times New Roman" w:hAnsi="Times New Roman" w:cs="Times New Roman"/>
-          <w:b/>
-          <w:bCs/>
-          <w:sz w:val="40"/>
-          <w:szCs w:val="40"/>
-          <w:lang w:eastAsia="pt-BR"/>
-        </w:rPr>
-        <w:t>Github</w:t>
-      </w:r>
-      <w:proofErr w:type="spellEnd"/>
+        <w:t>Importando para o Github</w:t>
+      </w:r>
     </w:p>
     <w:p>
       <w:pPr>
@@ -5094,27 +2192,7 @@
           <w:szCs w:val="24"/>
           <w:lang w:eastAsia="pt-BR"/>
         </w:rPr>
-        <w:t>nano ~/.</w:t>
-      </w:r>
-      <w:proofErr w:type="spellStart"/>
-      <w:r>
-        <w:rPr>
-          <w:rFonts w:ascii="Times New Roman" w:eastAsia="Times New Roman" w:hAnsi="Times New Roman" w:cs="Times New Roman"/>
-          <w:sz w:val="24"/>
-          <w:szCs w:val="24"/>
-          <w:lang w:eastAsia="pt-BR"/>
-        </w:rPr>
-        <w:t>ssh</w:t>
-      </w:r>
-      <w:proofErr w:type="spellEnd"/>
-      <w:r>
-        <w:rPr>
-          <w:rFonts w:ascii="Times New Roman" w:eastAsia="Times New Roman" w:hAnsi="Times New Roman" w:cs="Times New Roman"/>
-          <w:sz w:val="24"/>
-          <w:szCs w:val="24"/>
-          <w:lang w:eastAsia="pt-BR"/>
-        </w:rPr>
-        <w:t>/id_ed25519.pub</w:t>
+        <w:t>nano ~/.ssh/id_ed25519.pub</w:t>
       </w:r>
     </w:p>
     <w:p>
@@ -5309,19 +2387,8 @@
           <w:szCs w:val="24"/>
           <w:lang w:eastAsia="pt-BR"/>
         </w:rPr>
-        <w:t xml:space="preserve"> do seu </w:t>
-      </w:r>
-      <w:proofErr w:type="spellStart"/>
-      <w:r>
-        <w:rPr>
-          <w:rFonts w:ascii="Times New Roman" w:eastAsia="Times New Roman" w:hAnsi="Times New Roman" w:cs="Times New Roman"/>
-          <w:sz w:val="24"/>
-          <w:szCs w:val="24"/>
-          <w:lang w:eastAsia="pt-BR"/>
-        </w:rPr>
-        <w:t>Github</w:t>
-      </w:r>
-      <w:proofErr w:type="spellEnd"/>
+        <w:t xml:space="preserve"> do seu Github</w:t>
+      </w:r>
     </w:p>
     <w:p>
       <w:pPr>
@@ -5381,7 +2448,6 @@
         </w:rPr>
         <w:t xml:space="preserve"> </w:t>
       </w:r>
-      <w:proofErr w:type="spellStart"/>
       <w:r>
         <w:rPr>
           <w:rFonts w:ascii="Times New Roman" w:eastAsia="Times New Roman" w:hAnsi="Times New Roman" w:cs="Times New Roman"/>
@@ -5391,19 +2457,7 @@
           <w:szCs w:val="24"/>
           <w:lang w:eastAsia="pt-BR"/>
         </w:rPr>
-        <w:t>and</w:t>
-      </w:r>
-      <w:proofErr w:type="spellEnd"/>
-      <w:r>
-        <w:rPr>
-          <w:rFonts w:ascii="Times New Roman" w:eastAsia="Times New Roman" w:hAnsi="Times New Roman" w:cs="Times New Roman"/>
-          <w:b/>
-          <w:bCs/>
-          <w:sz w:val="24"/>
-          <w:szCs w:val="24"/>
-          <w:lang w:eastAsia="pt-BR"/>
-        </w:rPr>
-        <w:t xml:space="preserve"> GPG Keys</w:t>
+        <w:t>and GPG Keys</w:t>
       </w:r>
       <w:r>
         <w:rPr>
@@ -5451,17 +2505,7 @@
           <w:szCs w:val="24"/>
           <w:lang w:eastAsia="pt-BR"/>
         </w:rPr>
-        <w:t xml:space="preserve">Clique no botão para </w:t>
-      </w:r>
-      <w:proofErr w:type="gramStart"/>
-      <w:r>
-        <w:rPr>
-          <w:rFonts w:ascii="Times New Roman" w:eastAsia="Times New Roman" w:hAnsi="Times New Roman" w:cs="Times New Roman"/>
-          <w:sz w:val="24"/>
-          <w:szCs w:val="24"/>
-          <w:lang w:eastAsia="pt-BR"/>
-        </w:rPr>
-        <w:t xml:space="preserve">criar uma </w:t>
+        <w:t xml:space="preserve">Clique no botão para criar uma </w:t>
       </w:r>
       <w:r>
         <w:rPr>
@@ -5472,19 +2516,7 @@
           <w:szCs w:val="24"/>
           <w:lang w:eastAsia="pt-BR"/>
         </w:rPr>
-        <w:t>nova</w:t>
-      </w:r>
-      <w:proofErr w:type="gramEnd"/>
-      <w:r>
-        <w:rPr>
-          <w:rFonts w:ascii="Times New Roman" w:eastAsia="Times New Roman" w:hAnsi="Times New Roman" w:cs="Times New Roman"/>
-          <w:b/>
-          <w:bCs/>
-          <w:sz w:val="24"/>
-          <w:szCs w:val="24"/>
-          <w:lang w:eastAsia="pt-BR"/>
-        </w:rPr>
-        <w:t xml:space="preserve"> chave SSH</w:t>
+        <w:t>nova chave SSH</w:t>
       </w:r>
     </w:p>
     <w:p>
@@ -5563,7 +2595,6 @@
         </w:rPr>
         <w:t xml:space="preserve"> e clique em </w:t>
       </w:r>
-      <w:proofErr w:type="spellStart"/>
       <w:r>
         <w:rPr>
           <w:rFonts w:ascii="Times New Roman" w:eastAsia="Times New Roman" w:hAnsi="Times New Roman" w:cs="Times New Roman"/>
@@ -5573,19 +2604,7 @@
           <w:szCs w:val="24"/>
           <w:lang w:eastAsia="pt-BR"/>
         </w:rPr>
-        <w:t>Add</w:t>
-      </w:r>
-      <w:proofErr w:type="spellEnd"/>
-      <w:r>
-        <w:rPr>
-          <w:rFonts w:ascii="Times New Roman" w:eastAsia="Times New Roman" w:hAnsi="Times New Roman" w:cs="Times New Roman"/>
-          <w:b/>
-          <w:bCs/>
-          <w:sz w:val="24"/>
-          <w:szCs w:val="24"/>
-          <w:lang w:eastAsia="pt-BR"/>
-        </w:rPr>
-        <w:t xml:space="preserve"> SSH Key</w:t>
+        <w:t>Add SSH Key</w:t>
       </w:r>
       <w:r>
         <w:rPr>
@@ -5642,27 +2661,7 @@
           <w:szCs w:val="24"/>
           <w:lang w:eastAsia="pt-BR"/>
         </w:rPr>
-        <w:t>Agora sempre que for fazer um `</w:t>
-      </w:r>
-      <w:proofErr w:type="spellStart"/>
-      <w:r>
-        <w:rPr>
-          <w:rFonts w:ascii="Times New Roman" w:eastAsia="Times New Roman" w:hAnsi="Times New Roman" w:cs="Times New Roman"/>
-          <w:sz w:val="24"/>
-          <w:szCs w:val="24"/>
-          <w:lang w:eastAsia="pt-BR"/>
-        </w:rPr>
-        <w:t>git</w:t>
-      </w:r>
-      <w:proofErr w:type="spellEnd"/>
-      <w:r>
-        <w:rPr>
-          <w:rFonts w:ascii="Times New Roman" w:eastAsia="Times New Roman" w:hAnsi="Times New Roman" w:cs="Times New Roman"/>
-          <w:sz w:val="24"/>
-          <w:szCs w:val="24"/>
-          <w:lang w:eastAsia="pt-BR"/>
-        </w:rPr>
-        <w:t xml:space="preserve"> clone`, utilize a opção SSH</w:t>
+        <w:t>Agora sempre que for fazer um `git clone`, utilize a opção SSH</w:t>
       </w:r>
     </w:p>
     <w:p>
@@ -5787,6 +2786,13 @@
       </w:r>
     </w:p>
   </w:endnote>
+  <w:endnote w:type="continuationNotice" w:id="1">
+    <w:p>
+      <w:pPr>
+        <w:spacing w:after="0" w:line="240" w:lineRule="auto"/>
+      </w:pPr>
+    </w:p>
+  </w:endnote>
 </w:endnotes>
 </file>
 
@@ -5810,6 +2816,13 @@
       <w:r>
         <w:continuationSeparator/>
       </w:r>
+    </w:p>
+  </w:footnote>
+  <w:footnote w:type="continuationNotice" w:id="1">
+    <w:p>
+      <w:pPr>
+        <w:spacing w:after="0" w:line="240" w:lineRule="auto"/>
+      </w:pPr>
     </w:p>
   </w:footnote>
 </w:footnotes>
@@ -5938,7 +2951,7 @@
         <w:lang w:eastAsia="pt-BR"/>
       </w:rPr>
       <w:drawing>
-        <wp:anchor distT="0" distB="0" distL="114300" distR="114300" simplePos="0" relativeHeight="251659264" behindDoc="1" locked="0" layoutInCell="1" allowOverlap="1" wp14:anchorId="63A77B1B" wp14:editId="648DB1D8">
+        <wp:anchor distT="0" distB="0" distL="114300" distR="114300" simplePos="0" relativeHeight="251658241" behindDoc="1" locked="0" layoutInCell="1" allowOverlap="1" wp14:anchorId="63A77B1B" wp14:editId="648DB1D8">
           <wp:simplePos x="0" y="0"/>
           <wp:positionH relativeFrom="margin">
             <wp:posOffset>4384675</wp:posOffset>
@@ -6037,7 +3050,7 @@
         <w:noProof/>
       </w:rPr>
       <w:drawing>
-        <wp:anchor distT="0" distB="0" distL="114300" distR="114300" simplePos="0" relativeHeight="251660288" behindDoc="1" locked="0" layoutInCell="1" allowOverlap="1" wp14:anchorId="58D370C2" wp14:editId="71327070">
+        <wp:anchor distT="0" distB="0" distL="114300" distR="114300" simplePos="0" relativeHeight="251658242" behindDoc="1" locked="0" layoutInCell="1" allowOverlap="1" wp14:anchorId="58D370C2" wp14:editId="71327070">
           <wp:simplePos x="0" y="0"/>
           <wp:positionH relativeFrom="margin">
             <wp:align>center</wp:align>

</xml_diff>